<commit_message>
Se agrega funcionalidad inicial para la gestion de clientes. se actualiza documento con la evidencia del proceso de desarrollo
</commit_message>
<xml_diff>
--- a/A01370358_A6.2.docx
+++ b/A01370358_A6.2.docx
@@ -317,6 +317,7 @@
           <w:szCs w:val="28"/>
         </w:rPr>
       </w:pPr>
+      <w:proofErr w:type="spellStart"/>
       <w:r>
         <w:rPr>
           <w:rFonts w:ascii="Times New Roman" w:hAnsi="Times New Roman" w:cs="Times New Roman"/>
@@ -326,8 +327,9 @@
           <w:szCs w:val="28"/>
         </w:rPr>
         <w:lastRenderedPageBreak/>
-        <w:t>Reservation System</w:t>
-      </w:r>
+        <w:t>Reservation</w:t>
+      </w:r>
+      <w:proofErr w:type="spellEnd"/>
       <w:r>
         <w:rPr>
           <w:rFonts w:ascii="Times New Roman" w:hAnsi="Times New Roman" w:cs="Times New Roman"/>
@@ -336,277 +338,10 @@
           <w:sz w:val="28"/>
           <w:szCs w:val="28"/>
         </w:rPr>
-        <w:t xml:space="preserve"> - requerimientos</w:t>
-      </w:r>
-    </w:p>
-    <w:p>
-      <w:pPr>
-        <w:rPr>
-          <w:rFonts w:ascii="Times New Roman" w:hAnsi="Times New Roman" w:cs="Times New Roman"/>
-          <w:i/>
-          <w:iCs/>
-          <w:lang w:val="en-US"/>
-        </w:rPr>
-      </w:pPr>
-      <w:r>
-        <w:rPr>
-          <w:rFonts w:ascii="Times New Roman" w:hAnsi="Times New Roman" w:cs="Times New Roman"/>
-          <w:i/>
-          <w:iCs/>
-          <w:lang w:val="en-US"/>
-        </w:rPr>
-        <w:t xml:space="preserve">Req 1. Implement a set of classes in Python that implements two abstractions: </w:t>
-      </w:r>
-    </w:p>
-    <w:p>
-      <w:pPr>
-        <w:rPr>
-          <w:rFonts w:ascii="Times New Roman" w:hAnsi="Times New Roman" w:cs="Times New Roman"/>
-          <w:i/>
-          <w:iCs/>
-          <w:lang w:val="en-US"/>
-        </w:rPr>
-      </w:pPr>
-      <w:r>
-        <w:rPr>
-          <w:rFonts w:ascii="Times New Roman" w:hAnsi="Times New Roman" w:cs="Times New Roman"/>
-          <w:i/>
-          <w:iCs/>
-          <w:lang w:val="en-US"/>
-        </w:rPr>
-        <w:t xml:space="preserve">1. Hotel </w:t>
-      </w:r>
-    </w:p>
-    <w:p>
-      <w:pPr>
-        <w:rPr>
-          <w:rFonts w:ascii="Times New Roman" w:hAnsi="Times New Roman" w:cs="Times New Roman"/>
-          <w:i/>
-          <w:iCs/>
-          <w:lang w:val="en-US"/>
-        </w:rPr>
-      </w:pPr>
-      <w:r>
-        <w:rPr>
-          <w:rFonts w:ascii="Times New Roman" w:hAnsi="Times New Roman" w:cs="Times New Roman"/>
-          <w:i/>
-          <w:iCs/>
-          <w:lang w:val="en-US"/>
-        </w:rPr>
-        <w:t xml:space="preserve">2. Reservation </w:t>
-      </w:r>
-    </w:p>
-    <w:p>
-      <w:pPr>
-        <w:rPr>
-          <w:rFonts w:ascii="Times New Roman" w:hAnsi="Times New Roman" w:cs="Times New Roman"/>
-          <w:i/>
-          <w:iCs/>
-          <w:lang w:val="en-US"/>
-        </w:rPr>
-      </w:pPr>
-      <w:r>
-        <w:rPr>
-          <w:rFonts w:ascii="Times New Roman" w:hAnsi="Times New Roman" w:cs="Times New Roman"/>
-          <w:i/>
-          <w:iCs/>
-          <w:lang w:val="en-US"/>
-        </w:rPr>
-        <w:t xml:space="preserve">3. Customers </w:t>
-      </w:r>
-    </w:p>
-    <w:p>
-      <w:pPr>
-        <w:rPr>
-          <w:rFonts w:ascii="Times New Roman" w:hAnsi="Times New Roman" w:cs="Times New Roman"/>
-          <w:i/>
-          <w:iCs/>
-          <w:lang w:val="en-US"/>
-        </w:rPr>
-      </w:pPr>
-      <w:r>
-        <w:rPr>
-          <w:rFonts w:ascii="Times New Roman" w:hAnsi="Times New Roman" w:cs="Times New Roman"/>
-          <w:i/>
-          <w:iCs/>
-          <w:lang w:val="en-US"/>
-        </w:rPr>
-        <w:t>Req 2. Implement a set of methods to handle the next persistent behaviors (stored in files):</w:t>
-      </w:r>
-    </w:p>
-    <w:p>
-      <w:pPr>
-        <w:rPr>
-          <w:rFonts w:ascii="Times New Roman" w:hAnsi="Times New Roman" w:cs="Times New Roman"/>
-          <w:i/>
-          <w:iCs/>
-          <w:lang w:val="en-US"/>
-        </w:rPr>
-      </w:pPr>
-      <w:r>
-        <w:rPr>
-          <w:rFonts w:ascii="Times New Roman" w:hAnsi="Times New Roman" w:cs="Times New Roman"/>
-          <w:i/>
-          <w:iCs/>
-          <w:lang w:val="en-US"/>
-        </w:rPr>
-        <w:t xml:space="preserve"> 1. Hotels a. Create Hotel b. Delete Hotel c. Display Hotel information d. Modify Hotel Information e. Reserve a Room f. Cancel a Reservation </w:t>
-      </w:r>
-    </w:p>
-    <w:p>
-      <w:pPr>
-        <w:rPr>
-          <w:rFonts w:ascii="Times New Roman" w:hAnsi="Times New Roman" w:cs="Times New Roman"/>
-          <w:i/>
-          <w:iCs/>
-          <w:lang w:val="en-US"/>
-        </w:rPr>
-      </w:pPr>
-      <w:r>
-        <w:rPr>
-          <w:rFonts w:ascii="Times New Roman" w:hAnsi="Times New Roman" w:cs="Times New Roman"/>
-          <w:i/>
-          <w:iCs/>
-          <w:lang w:val="en-US"/>
-        </w:rPr>
-        <w:t xml:space="preserve">2. Customer a. Create Customer b. Delete a Customer c. Display Customer Information d. Modify Customer Information </w:t>
-      </w:r>
-    </w:p>
-    <w:p>
-      <w:pPr>
-        <w:rPr>
-          <w:rFonts w:ascii="Times New Roman" w:hAnsi="Times New Roman" w:cs="Times New Roman"/>
-          <w:i/>
-          <w:iCs/>
-          <w:lang w:val="en-US"/>
-        </w:rPr>
-      </w:pPr>
-      <w:r>
-        <w:rPr>
-          <w:rFonts w:ascii="Times New Roman" w:hAnsi="Times New Roman" w:cs="Times New Roman"/>
-          <w:i/>
-          <w:iCs/>
-          <w:lang w:val="en-US"/>
-        </w:rPr>
-        <w:t>3. Reservation a. Create a Reservation (Customer, Hotel) b. Cancel a Reservation You are free to decide the attributes within each class that enable the required behavior.</w:t>
-      </w:r>
-      <w:r>
-        <w:rPr>
-          <w:rFonts w:ascii="Times New Roman" w:hAnsi="Times New Roman" w:cs="Times New Roman"/>
-          <w:i/>
-          <w:iCs/>
-          <w:lang w:val="en-US"/>
-        </w:rPr>
         <w:t xml:space="preserve"> </w:t>
       </w:r>
-    </w:p>
-    <w:p>
-      <w:pPr>
-        <w:rPr>
-          <w:rFonts w:ascii="Times New Roman" w:hAnsi="Times New Roman" w:cs="Times New Roman"/>
-          <w:i/>
-          <w:iCs/>
-          <w:lang w:val="en-US"/>
-        </w:rPr>
-      </w:pPr>
-      <w:r>
-        <w:rPr>
-          <w:rFonts w:ascii="Times New Roman" w:hAnsi="Times New Roman" w:cs="Times New Roman"/>
-          <w:i/>
-          <w:iCs/>
-          <w:lang w:val="en-US"/>
-        </w:rPr>
-        <w:t xml:space="preserve">Req 3. Implement unit test cases to exercise the methods in each class. Use the unittest module in Python. </w:t>
-      </w:r>
-    </w:p>
-    <w:p>
-      <w:pPr>
-        <w:rPr>
-          <w:rFonts w:ascii="Times New Roman" w:hAnsi="Times New Roman" w:cs="Times New Roman"/>
-          <w:i/>
-          <w:iCs/>
-          <w:lang w:val="en-US"/>
-        </w:rPr>
-      </w:pPr>
-      <w:r>
-        <w:rPr>
-          <w:rFonts w:ascii="Times New Roman" w:hAnsi="Times New Roman" w:cs="Times New Roman"/>
-          <w:i/>
-          <w:iCs/>
-          <w:lang w:val="en-US"/>
-        </w:rPr>
-        <w:t>Req 4. The code coverage for all unittests should accumulate at least 85% of line coverage.</w:t>
-      </w:r>
-    </w:p>
-    <w:p>
-      <w:pPr>
-        <w:rPr>
-          <w:rFonts w:ascii="Times New Roman" w:hAnsi="Times New Roman" w:cs="Times New Roman"/>
-          <w:i/>
-          <w:iCs/>
-          <w:lang w:val="en-US"/>
-        </w:rPr>
-      </w:pPr>
-      <w:r>
-        <w:rPr>
-          <w:rFonts w:ascii="Times New Roman" w:hAnsi="Times New Roman" w:cs="Times New Roman"/>
-          <w:i/>
-          <w:iCs/>
-          <w:lang w:val="en-US"/>
-        </w:rPr>
-        <w:t xml:space="preserve"> Req 5. The program shall include the mechanism to handle invalid data in the file. Errors should be displayed in the console and the execution must continue. </w:t>
-      </w:r>
-    </w:p>
-    <w:p>
-      <w:pPr>
-        <w:rPr>
-          <w:rFonts w:ascii="Times New Roman" w:hAnsi="Times New Roman" w:cs="Times New Roman"/>
-          <w:i/>
-          <w:iCs/>
-          <w:lang w:val="en-US"/>
-        </w:rPr>
-      </w:pPr>
-      <w:r>
-        <w:rPr>
-          <w:rFonts w:ascii="Times New Roman" w:hAnsi="Times New Roman" w:cs="Times New Roman"/>
-          <w:i/>
-          <w:iCs/>
-          <w:lang w:val="en-US"/>
-        </w:rPr>
-        <w:t xml:space="preserve">Req 6. Be compliant with PEP8. </w:t>
-      </w:r>
-    </w:p>
-    <w:p>
-      <w:pPr>
-        <w:rPr>
-          <w:rFonts w:ascii="Times New Roman" w:hAnsi="Times New Roman" w:cs="Times New Roman"/>
-          <w:i/>
-          <w:iCs/>
-          <w:lang w:val="en-US"/>
-        </w:rPr>
-      </w:pPr>
-      <w:r>
-        <w:rPr>
-          <w:rFonts w:ascii="Times New Roman" w:hAnsi="Times New Roman" w:cs="Times New Roman"/>
-          <w:i/>
-          <w:iCs/>
-          <w:lang w:val="en-US"/>
-        </w:rPr>
-        <w:t>Req 7. The source code must show no warnings using Fleak and PyLint.</w:t>
-      </w:r>
-    </w:p>
-    <w:p>
-      <w:pPr>
-        <w:rPr>
-          <w:rFonts w:ascii="Times New Roman" w:hAnsi="Times New Roman" w:cs="Times New Roman"/>
-          <w:i/>
-          <w:iCs/>
-          <w:lang w:val="en-US"/>
-        </w:rPr>
-      </w:pPr>
-    </w:p>
-    <w:p>
-      <w:pPr>
+      <w:proofErr w:type="spellStart"/>
+      <w:r>
         <w:rPr>
           <w:rFonts w:ascii="Times New Roman" w:hAnsi="Times New Roman" w:cs="Times New Roman"/>
           <w:b/>
@@ -614,7 +349,9 @@
           <w:sz w:val="28"/>
           <w:szCs w:val="28"/>
         </w:rPr>
-      </w:pPr>
+        <w:t>System</w:t>
+      </w:r>
+      <w:proofErr w:type="spellEnd"/>
       <w:r>
         <w:rPr>
           <w:rFonts w:ascii="Times New Roman" w:hAnsi="Times New Roman" w:cs="Times New Roman"/>
@@ -623,8 +360,357 @@
           <w:sz w:val="28"/>
           <w:szCs w:val="28"/>
         </w:rPr>
+        <w:t xml:space="preserve"> - requerimientos</w:t>
+      </w:r>
+    </w:p>
+    <w:p>
+      <w:pPr>
+        <w:rPr>
+          <w:rFonts w:ascii="Times New Roman" w:hAnsi="Times New Roman" w:cs="Times New Roman"/>
+          <w:i/>
+          <w:iCs/>
+          <w:lang w:val="en-US"/>
+        </w:rPr>
+      </w:pPr>
+      <w:r>
+        <w:rPr>
+          <w:rFonts w:ascii="Times New Roman" w:hAnsi="Times New Roman" w:cs="Times New Roman"/>
+          <w:i/>
+          <w:iCs/>
+          <w:lang w:val="en-US"/>
+        </w:rPr>
+        <w:t xml:space="preserve">Req 1. Implement a set of classes in Python that implements two abstractions: </w:t>
+      </w:r>
+    </w:p>
+    <w:p>
+      <w:pPr>
+        <w:rPr>
+          <w:rFonts w:ascii="Times New Roman" w:hAnsi="Times New Roman" w:cs="Times New Roman"/>
+          <w:i/>
+          <w:iCs/>
+          <w:lang w:val="en-US"/>
+        </w:rPr>
+      </w:pPr>
+      <w:r>
+        <w:rPr>
+          <w:rFonts w:ascii="Times New Roman" w:hAnsi="Times New Roman" w:cs="Times New Roman"/>
+          <w:i/>
+          <w:iCs/>
+          <w:lang w:val="en-US"/>
+        </w:rPr>
+        <w:t xml:space="preserve">1. Hotel </w:t>
+      </w:r>
+    </w:p>
+    <w:p>
+      <w:pPr>
+        <w:rPr>
+          <w:rFonts w:ascii="Times New Roman" w:hAnsi="Times New Roman" w:cs="Times New Roman"/>
+          <w:i/>
+          <w:iCs/>
+          <w:lang w:val="en-US"/>
+        </w:rPr>
+      </w:pPr>
+      <w:r>
+        <w:rPr>
+          <w:rFonts w:ascii="Times New Roman" w:hAnsi="Times New Roman" w:cs="Times New Roman"/>
+          <w:i/>
+          <w:iCs/>
+          <w:lang w:val="en-US"/>
+        </w:rPr>
+        <w:t xml:space="preserve">2. Reservation </w:t>
+      </w:r>
+    </w:p>
+    <w:p>
+      <w:pPr>
+        <w:rPr>
+          <w:rFonts w:ascii="Times New Roman" w:hAnsi="Times New Roman" w:cs="Times New Roman"/>
+          <w:i/>
+          <w:iCs/>
+          <w:lang w:val="en-US"/>
+        </w:rPr>
+      </w:pPr>
+      <w:r>
+        <w:rPr>
+          <w:rFonts w:ascii="Times New Roman" w:hAnsi="Times New Roman" w:cs="Times New Roman"/>
+          <w:i/>
+          <w:iCs/>
+          <w:lang w:val="en-US"/>
+        </w:rPr>
+        <w:t xml:space="preserve">3. Customers </w:t>
+      </w:r>
+    </w:p>
+    <w:p>
+      <w:pPr>
+        <w:rPr>
+          <w:rFonts w:ascii="Times New Roman" w:hAnsi="Times New Roman" w:cs="Times New Roman"/>
+          <w:i/>
+          <w:iCs/>
+          <w:lang w:val="en-US"/>
+        </w:rPr>
+      </w:pPr>
+      <w:r>
+        <w:rPr>
+          <w:rFonts w:ascii="Times New Roman" w:hAnsi="Times New Roman" w:cs="Times New Roman"/>
+          <w:i/>
+          <w:iCs/>
+          <w:lang w:val="en-US"/>
+        </w:rPr>
+        <w:t>Req 2. Implement a set of methods to handle the next persistent behaviors (stored in files):</w:t>
+      </w:r>
+    </w:p>
+    <w:p>
+      <w:pPr>
+        <w:rPr>
+          <w:rFonts w:ascii="Times New Roman" w:hAnsi="Times New Roman" w:cs="Times New Roman"/>
+          <w:i/>
+          <w:iCs/>
+          <w:lang w:val="en-US"/>
+        </w:rPr>
+      </w:pPr>
+      <w:r>
+        <w:rPr>
+          <w:rFonts w:ascii="Times New Roman" w:hAnsi="Times New Roman" w:cs="Times New Roman"/>
+          <w:i/>
+          <w:iCs/>
+          <w:lang w:val="en-US"/>
+        </w:rPr>
+        <w:t xml:space="preserve"> 1. Hotels a. Create Hotel b. Delete Hotel c. Display Hotel information d. Modify Hotel Information e. Reserve a Room f. Cancel a Reservation </w:t>
+      </w:r>
+    </w:p>
+    <w:p>
+      <w:pPr>
+        <w:rPr>
+          <w:rFonts w:ascii="Times New Roman" w:hAnsi="Times New Roman" w:cs="Times New Roman"/>
+          <w:i/>
+          <w:iCs/>
+          <w:lang w:val="en-US"/>
+        </w:rPr>
+      </w:pPr>
+      <w:r>
+        <w:rPr>
+          <w:rFonts w:ascii="Times New Roman" w:hAnsi="Times New Roman" w:cs="Times New Roman"/>
+          <w:i/>
+          <w:iCs/>
+          <w:lang w:val="en-US"/>
+        </w:rPr>
+        <w:t xml:space="preserve">2. Customer a. Create Customer b. Delete a Customer c. Display Customer Information d. Modify Customer Information </w:t>
+      </w:r>
+    </w:p>
+    <w:p>
+      <w:pPr>
+        <w:rPr>
+          <w:rFonts w:ascii="Times New Roman" w:hAnsi="Times New Roman" w:cs="Times New Roman"/>
+          <w:i/>
+          <w:iCs/>
+          <w:lang w:val="en-US"/>
+        </w:rPr>
+      </w:pPr>
+      <w:r>
+        <w:rPr>
+          <w:rFonts w:ascii="Times New Roman" w:hAnsi="Times New Roman" w:cs="Times New Roman"/>
+          <w:i/>
+          <w:iCs/>
+          <w:lang w:val="en-US"/>
+        </w:rPr>
+        <w:t>3. Reservation a. Create a Reservation (Customer, Hotel) b. Cancel a Reservation You are free to decide the attributes within each class that enable the required behavior.</w:t>
+      </w:r>
+      <w:r>
+        <w:rPr>
+          <w:rFonts w:ascii="Times New Roman" w:hAnsi="Times New Roman" w:cs="Times New Roman"/>
+          <w:i/>
+          <w:iCs/>
+          <w:lang w:val="en-US"/>
+        </w:rPr>
+        <w:t xml:space="preserve"> </w:t>
+      </w:r>
+    </w:p>
+    <w:p>
+      <w:pPr>
+        <w:rPr>
+          <w:rFonts w:ascii="Times New Roman" w:hAnsi="Times New Roman" w:cs="Times New Roman"/>
+          <w:i/>
+          <w:iCs/>
+          <w:lang w:val="en-US"/>
+        </w:rPr>
+      </w:pPr>
+      <w:r>
+        <w:rPr>
+          <w:rFonts w:ascii="Times New Roman" w:hAnsi="Times New Roman" w:cs="Times New Roman"/>
+          <w:i/>
+          <w:iCs/>
+          <w:lang w:val="en-US"/>
+        </w:rPr>
+        <w:t xml:space="preserve">Req 3. Implement unit test cases to exercise the methods in each class. Use the </w:t>
+      </w:r>
+      <w:proofErr w:type="spellStart"/>
+      <w:r>
+        <w:rPr>
+          <w:rFonts w:ascii="Times New Roman" w:hAnsi="Times New Roman" w:cs="Times New Roman"/>
+          <w:i/>
+          <w:iCs/>
+          <w:lang w:val="en-US"/>
+        </w:rPr>
+        <w:t>unittest</w:t>
+      </w:r>
+      <w:proofErr w:type="spellEnd"/>
+      <w:r>
+        <w:rPr>
+          <w:rFonts w:ascii="Times New Roman" w:hAnsi="Times New Roman" w:cs="Times New Roman"/>
+          <w:i/>
+          <w:iCs/>
+          <w:lang w:val="en-US"/>
+        </w:rPr>
+        <w:t xml:space="preserve"> module in Python. </w:t>
+      </w:r>
+    </w:p>
+    <w:p>
+      <w:pPr>
+        <w:rPr>
+          <w:rFonts w:ascii="Times New Roman" w:hAnsi="Times New Roman" w:cs="Times New Roman"/>
+          <w:i/>
+          <w:iCs/>
+          <w:lang w:val="en-US"/>
+        </w:rPr>
+      </w:pPr>
+      <w:r>
+        <w:rPr>
+          <w:rFonts w:ascii="Times New Roman" w:hAnsi="Times New Roman" w:cs="Times New Roman"/>
+          <w:i/>
+          <w:iCs/>
+          <w:lang w:val="en-US"/>
+        </w:rPr>
+        <w:t xml:space="preserve">Req 4. The code coverage for all </w:t>
+      </w:r>
+      <w:proofErr w:type="spellStart"/>
+      <w:r>
+        <w:rPr>
+          <w:rFonts w:ascii="Times New Roman" w:hAnsi="Times New Roman" w:cs="Times New Roman"/>
+          <w:i/>
+          <w:iCs/>
+          <w:lang w:val="en-US"/>
+        </w:rPr>
+        <w:t>unittests</w:t>
+      </w:r>
+      <w:proofErr w:type="spellEnd"/>
+      <w:r>
+        <w:rPr>
+          <w:rFonts w:ascii="Times New Roman" w:hAnsi="Times New Roman" w:cs="Times New Roman"/>
+          <w:i/>
+          <w:iCs/>
+          <w:lang w:val="en-US"/>
+        </w:rPr>
+        <w:t xml:space="preserve"> should accumulate at least 85% of line coverage.</w:t>
+      </w:r>
+    </w:p>
+    <w:p>
+      <w:pPr>
+        <w:rPr>
+          <w:rFonts w:ascii="Times New Roman" w:hAnsi="Times New Roman" w:cs="Times New Roman"/>
+          <w:i/>
+          <w:iCs/>
+          <w:lang w:val="en-US"/>
+        </w:rPr>
+      </w:pPr>
+      <w:r>
+        <w:rPr>
+          <w:rFonts w:ascii="Times New Roman" w:hAnsi="Times New Roman" w:cs="Times New Roman"/>
+          <w:i/>
+          <w:iCs/>
+          <w:lang w:val="en-US"/>
+        </w:rPr>
+        <w:t xml:space="preserve"> Req 5. The program shall include the mechanism to handle invalid data in the file. Errors should be displayed in the console and the execution must continue. </w:t>
+      </w:r>
+    </w:p>
+    <w:p>
+      <w:pPr>
+        <w:rPr>
+          <w:rFonts w:ascii="Times New Roman" w:hAnsi="Times New Roman" w:cs="Times New Roman"/>
+          <w:i/>
+          <w:iCs/>
+          <w:lang w:val="en-US"/>
+        </w:rPr>
+      </w:pPr>
+      <w:r>
+        <w:rPr>
+          <w:rFonts w:ascii="Times New Roman" w:hAnsi="Times New Roman" w:cs="Times New Roman"/>
+          <w:i/>
+          <w:iCs/>
+          <w:lang w:val="en-US"/>
+        </w:rPr>
+        <w:t xml:space="preserve">Req 6. Be compliant with PEP8. </w:t>
+      </w:r>
+    </w:p>
+    <w:p>
+      <w:pPr>
+        <w:rPr>
+          <w:rFonts w:ascii="Times New Roman" w:hAnsi="Times New Roman" w:cs="Times New Roman"/>
+          <w:i/>
+          <w:iCs/>
+          <w:lang w:val="en-US"/>
+        </w:rPr>
+      </w:pPr>
+      <w:r>
+        <w:rPr>
+          <w:rFonts w:ascii="Times New Roman" w:hAnsi="Times New Roman" w:cs="Times New Roman"/>
+          <w:i/>
+          <w:iCs/>
+          <w:lang w:val="en-US"/>
+        </w:rPr>
+        <w:t xml:space="preserve">Req 7. The source code must show no warnings using Fleak and </w:t>
+      </w:r>
+      <w:proofErr w:type="spellStart"/>
+      <w:r>
+        <w:rPr>
+          <w:rFonts w:ascii="Times New Roman" w:hAnsi="Times New Roman" w:cs="Times New Roman"/>
+          <w:i/>
+          <w:iCs/>
+          <w:lang w:val="en-US"/>
+        </w:rPr>
+        <w:t>PyLint</w:t>
+      </w:r>
+      <w:proofErr w:type="spellEnd"/>
+      <w:r>
+        <w:rPr>
+          <w:rFonts w:ascii="Times New Roman" w:hAnsi="Times New Roman" w:cs="Times New Roman"/>
+          <w:i/>
+          <w:iCs/>
+          <w:lang w:val="en-US"/>
+        </w:rPr>
+        <w:t>.</w:t>
+      </w:r>
+    </w:p>
+    <w:p>
+      <w:pPr>
+        <w:rPr>
+          <w:rFonts w:ascii="Times New Roman" w:hAnsi="Times New Roman" w:cs="Times New Roman"/>
+          <w:i/>
+          <w:iCs/>
+          <w:lang w:val="en-US"/>
+        </w:rPr>
+      </w:pPr>
+    </w:p>
+    <w:p>
+      <w:pPr>
+        <w:rPr>
+          <w:rFonts w:ascii="Times New Roman" w:hAnsi="Times New Roman" w:cs="Times New Roman"/>
+          <w:b/>
+          <w:bCs/>
+          <w:sz w:val="28"/>
+          <w:szCs w:val="28"/>
+        </w:rPr>
+      </w:pPr>
+      <w:proofErr w:type="spellStart"/>
+      <w:r>
+        <w:rPr>
+          <w:rFonts w:ascii="Times New Roman" w:hAnsi="Times New Roman" w:cs="Times New Roman"/>
+          <w:b/>
+          <w:bCs/>
+          <w:sz w:val="28"/>
+          <w:szCs w:val="28"/>
+        </w:rPr>
         <w:t>Resutado</w:t>
       </w:r>
+      <w:proofErr w:type="spellEnd"/>
     </w:p>
     <w:p>
       <w:pPr>
@@ -650,12 +736,28 @@
         </w:rPr>
         <w:t>que realice para el ejercicio “</w:t>
       </w:r>
-      <w:r>
-        <w:rPr>
-          <w:rFonts w:ascii="Times New Roman" w:hAnsi="Times New Roman" w:cs="Times New Roman"/>
-        </w:rPr>
-        <w:t>Reservation System</w:t>
-      </w:r>
+      <w:proofErr w:type="spellStart"/>
+      <w:r>
+        <w:rPr>
+          <w:rFonts w:ascii="Times New Roman" w:hAnsi="Times New Roman" w:cs="Times New Roman"/>
+        </w:rPr>
+        <w:t>Reservation</w:t>
+      </w:r>
+      <w:proofErr w:type="spellEnd"/>
+      <w:r>
+        <w:rPr>
+          <w:rFonts w:ascii="Times New Roman" w:hAnsi="Times New Roman" w:cs="Times New Roman"/>
+        </w:rPr>
+        <w:t xml:space="preserve"> </w:t>
+      </w:r>
+      <w:proofErr w:type="spellStart"/>
+      <w:r>
+        <w:rPr>
+          <w:rFonts w:ascii="Times New Roman" w:hAnsi="Times New Roman" w:cs="Times New Roman"/>
+        </w:rPr>
+        <w:t>System</w:t>
+      </w:r>
+      <w:proofErr w:type="spellEnd"/>
       <w:r>
         <w:rPr>
           <w:rFonts w:ascii="Times New Roman" w:hAnsi="Times New Roman" w:cs="Times New Roman"/>
@@ -821,6 +923,427 @@
           <w:sz w:val="28"/>
           <w:szCs w:val="28"/>
         </w:rPr>
+        <w:t>Ejecución del proyecto</w:t>
+      </w:r>
+    </w:p>
+    <w:tbl>
+      <w:tblPr>
+        <w:tblStyle w:val="Tablaconcuadrcula"/>
+        <w:tblW w:w="0" w:type="auto"/>
+        <w:tblLook w:val="04A0" w:firstRow="1" w:lastRow="0" w:firstColumn="1" w:lastColumn="0" w:noHBand="0" w:noVBand="1"/>
+      </w:tblPr>
+      <w:tblGrid>
+        <w:gridCol w:w="7116"/>
+        <w:gridCol w:w="1712"/>
+      </w:tblGrid>
+      <w:tr>
+        <w:tc>
+          <w:tcPr>
+            <w:tcW w:w="4414" w:type="dxa"/>
+          </w:tcPr>
+          <w:p>
+            <w:pPr>
+              <w:rPr>
+                <w:rFonts w:ascii="Times New Roman" w:hAnsi="Times New Roman" w:cs="Times New Roman"/>
+              </w:rPr>
+            </w:pPr>
+            <w:r>
+              <w:rPr>
+                <w:rFonts w:ascii="Times New Roman" w:hAnsi="Times New Roman" w:cs="Times New Roman"/>
+              </w:rPr>
+              <w:t xml:space="preserve">Mostrar </w:t>
+            </w:r>
+            <w:r>
+              <w:rPr>
+                <w:rFonts w:ascii="Times New Roman" w:hAnsi="Times New Roman" w:cs="Times New Roman"/>
+              </w:rPr>
+              <w:t xml:space="preserve">la lista de </w:t>
+            </w:r>
+            <w:r>
+              <w:rPr>
+                <w:rFonts w:ascii="Times New Roman" w:hAnsi="Times New Roman" w:cs="Times New Roman"/>
+              </w:rPr>
+              <w:t>hoteles</w:t>
+            </w:r>
+            <w:r>
+              <w:rPr>
+                <w:rFonts w:ascii="Times New Roman" w:hAnsi="Times New Roman" w:cs="Times New Roman"/>
+              </w:rPr>
+              <w:t xml:space="preserve"> existentes</w:t>
+            </w:r>
+            <w:r>
+              <w:rPr>
+                <w:rFonts w:ascii="Times New Roman" w:hAnsi="Times New Roman" w:cs="Times New Roman"/>
+              </w:rPr>
+              <w:t xml:space="preserve"> y</w:t>
+            </w:r>
+            <w:r>
+              <w:rPr>
+                <w:rFonts w:ascii="Times New Roman" w:hAnsi="Times New Roman" w:cs="Times New Roman"/>
+              </w:rPr>
+              <w:t xml:space="preserve"> agregar</w:t>
+            </w:r>
+            <w:r>
+              <w:rPr>
+                <w:rFonts w:ascii="Times New Roman" w:hAnsi="Times New Roman" w:cs="Times New Roman"/>
+              </w:rPr>
+              <w:t xml:space="preserve"> un</w:t>
+            </w:r>
+            <w:r>
+              <w:rPr>
+                <w:rFonts w:ascii="Times New Roman" w:hAnsi="Times New Roman" w:cs="Times New Roman"/>
+              </w:rPr>
+              <w:t xml:space="preserve"> nuevo</w:t>
+            </w:r>
+            <w:r>
+              <w:rPr>
+                <w:rFonts w:ascii="Times New Roman" w:hAnsi="Times New Roman" w:cs="Times New Roman"/>
+              </w:rPr>
+              <w:t xml:space="preserve"> hotel</w:t>
+            </w:r>
+          </w:p>
+        </w:tc>
+        <w:tc>
+          <w:tcPr>
+            <w:tcW w:w="4414" w:type="dxa"/>
+          </w:tcPr>
+          <w:p>
+            <w:pPr>
+              <w:rPr>
+                <w:rFonts w:ascii="Times New Roman" w:hAnsi="Times New Roman" w:cs="Times New Roman"/>
+              </w:rPr>
+            </w:pPr>
+            <w:r>
+              <w:rPr>
+                <w:rFonts w:ascii="Times New Roman" w:hAnsi="Times New Roman" w:cs="Times New Roman"/>
+              </w:rPr>
+              <w:t xml:space="preserve">Segundo </w:t>
+            </w:r>
+            <w:proofErr w:type="spellStart"/>
+            <w:r>
+              <w:rPr>
+                <w:rFonts w:ascii="Times New Roman" w:hAnsi="Times New Roman" w:cs="Times New Roman"/>
+              </w:rPr>
+              <w:t>commit</w:t>
+            </w:r>
+            <w:proofErr w:type="spellEnd"/>
+          </w:p>
+        </w:tc>
+      </w:tr>
+      <w:tr>
+        <w:tc>
+          <w:tcPr>
+            <w:tcW w:w="4414" w:type="dxa"/>
+          </w:tcPr>
+          <w:p>
+            <w:pPr>
+              <w:rPr>
+                <w:rFonts w:ascii="Times New Roman" w:hAnsi="Times New Roman" w:cs="Times New Roman"/>
+              </w:rPr>
+            </w:pPr>
+            <w:r>
+              <w:rPr>
+                <w:rFonts w:ascii="Times New Roman" w:hAnsi="Times New Roman" w:cs="Times New Roman"/>
+              </w:rPr>
+              <w:drawing>
+                <wp:inline distT="0" distB="0" distL="0" distR="0" wp14:anchorId="0691EA44" wp14:editId="26D4F6F7">
+                  <wp:extent cx="4362482" cy="2543194"/>
+                  <wp:effectExtent l="0" t="0" r="0" b="9525"/>
+                  <wp:docPr id="1667881713" name="Imagen 1"/>
+                  <wp:cNvGraphicFramePr>
+                    <a:graphicFrameLocks xmlns:a="http://schemas.openxmlformats.org/drawingml/2006/main" noChangeAspect="1"/>
+                  </wp:cNvGraphicFramePr>
+                  <a:graphic xmlns:a="http://schemas.openxmlformats.org/drawingml/2006/main">
+                    <a:graphicData uri="http://schemas.openxmlformats.org/drawingml/2006/picture">
+                      <pic:pic xmlns:pic="http://schemas.openxmlformats.org/drawingml/2006/picture">
+                        <pic:nvPicPr>
+                          <pic:cNvPr id="1667881713" name=""/>
+                          <pic:cNvPicPr/>
+                        </pic:nvPicPr>
+                        <pic:blipFill>
+                          <a:blip r:embed="rId5"/>
+                          <a:stretch>
+                            <a:fillRect/>
+                          </a:stretch>
+                        </pic:blipFill>
+                        <pic:spPr>
+                          <a:xfrm>
+                            <a:off x="0" y="0"/>
+                            <a:ext cx="4362482" cy="2543194"/>
+                          </a:xfrm>
+                          <a:prstGeom prst="rect">
+                            <a:avLst/>
+                          </a:prstGeom>
+                        </pic:spPr>
+                      </pic:pic>
+                    </a:graphicData>
+                  </a:graphic>
+                </wp:inline>
+              </w:drawing>
+            </w:r>
+          </w:p>
+        </w:tc>
+        <w:tc>
+          <w:tcPr>
+            <w:tcW w:w="4414" w:type="dxa"/>
+          </w:tcPr>
+          <w:p>
+            <w:pPr>
+              <w:rPr>
+                <w:rFonts w:ascii="Times New Roman" w:hAnsi="Times New Roman" w:cs="Times New Roman"/>
+              </w:rPr>
+            </w:pPr>
+            <w:r>
+              <w:rPr>
+                <w:rFonts w:ascii="Times New Roman" w:hAnsi="Times New Roman" w:cs="Times New Roman"/>
+              </w:rPr>
+              <w:t>2</w:t>
+            </w:r>
+          </w:p>
+        </w:tc>
+      </w:tr>
+      <w:tr>
+        <w:tc>
+          <w:tcPr>
+            <w:tcW w:w="4414" w:type="dxa"/>
+          </w:tcPr>
+          <w:p>
+            <w:pPr>
+              <w:rPr>
+                <w:rFonts w:ascii="Times New Roman" w:hAnsi="Times New Roman" w:cs="Times New Roman"/>
+              </w:rPr>
+            </w:pPr>
+            <w:r>
+              <w:rPr>
+                <w:rFonts w:ascii="Times New Roman" w:hAnsi="Times New Roman" w:cs="Times New Roman"/>
+              </w:rPr>
+              <w:t>Actualización de la información de un hotel por id</w:t>
+            </w:r>
+          </w:p>
+        </w:tc>
+        <w:tc>
+          <w:tcPr>
+            <w:tcW w:w="4414" w:type="dxa"/>
+          </w:tcPr>
+          <w:p>
+            <w:pPr>
+              <w:rPr>
+                <w:rFonts w:ascii="Times New Roman" w:hAnsi="Times New Roman" w:cs="Times New Roman"/>
+              </w:rPr>
+            </w:pPr>
+            <w:r>
+              <w:rPr>
+                <w:rFonts w:ascii="Times New Roman" w:hAnsi="Times New Roman" w:cs="Times New Roman"/>
+              </w:rPr>
+              <w:t>2</w:t>
+            </w:r>
+          </w:p>
+        </w:tc>
+      </w:tr>
+      <w:tr>
+        <w:tc>
+          <w:tcPr>
+            <w:tcW w:w="4414" w:type="dxa"/>
+          </w:tcPr>
+          <w:p>
+            <w:pPr>
+              <w:rPr>
+                <w:rFonts w:ascii="Times New Roman" w:hAnsi="Times New Roman" w:cs="Times New Roman"/>
+              </w:rPr>
+            </w:pPr>
+            <w:r>
+              <w:rPr>
+                <w:rFonts w:ascii="Times New Roman" w:hAnsi="Times New Roman" w:cs="Times New Roman"/>
+              </w:rPr>
+              <w:drawing>
+                <wp:inline distT="0" distB="0" distL="0" distR="0" wp14:anchorId="2BABD8D8" wp14:editId="7AAAB2B4">
+                  <wp:extent cx="3971954" cy="2171716"/>
+                  <wp:effectExtent l="0" t="0" r="9525" b="0"/>
+                  <wp:docPr id="300908585" name="Imagen 1"/>
+                  <wp:cNvGraphicFramePr>
+                    <a:graphicFrameLocks xmlns:a="http://schemas.openxmlformats.org/drawingml/2006/main" noChangeAspect="1"/>
+                  </wp:cNvGraphicFramePr>
+                  <a:graphic xmlns:a="http://schemas.openxmlformats.org/drawingml/2006/main">
+                    <a:graphicData uri="http://schemas.openxmlformats.org/drawingml/2006/picture">
+                      <pic:pic xmlns:pic="http://schemas.openxmlformats.org/drawingml/2006/picture">
+                        <pic:nvPicPr>
+                          <pic:cNvPr id="300908585" name=""/>
+                          <pic:cNvPicPr/>
+                        </pic:nvPicPr>
+                        <pic:blipFill>
+                          <a:blip r:embed="rId6"/>
+                          <a:stretch>
+                            <a:fillRect/>
+                          </a:stretch>
+                        </pic:blipFill>
+                        <pic:spPr>
+                          <a:xfrm>
+                            <a:off x="0" y="0"/>
+                            <a:ext cx="3971954" cy="2171716"/>
+                          </a:xfrm>
+                          <a:prstGeom prst="rect">
+                            <a:avLst/>
+                          </a:prstGeom>
+                        </pic:spPr>
+                      </pic:pic>
+                    </a:graphicData>
+                  </a:graphic>
+                </wp:inline>
+              </w:drawing>
+            </w:r>
+          </w:p>
+        </w:tc>
+        <w:tc>
+          <w:tcPr>
+            <w:tcW w:w="4414" w:type="dxa"/>
+          </w:tcPr>
+          <w:p>
+            <w:pPr>
+              <w:rPr>
+                <w:rFonts w:ascii="Times New Roman" w:hAnsi="Times New Roman" w:cs="Times New Roman"/>
+              </w:rPr>
+            </w:pPr>
+          </w:p>
+        </w:tc>
+      </w:tr>
+      <w:tr>
+        <w:tc>
+          <w:tcPr>
+            <w:tcW w:w="4414" w:type="dxa"/>
+          </w:tcPr>
+          <w:p>
+            <w:pPr>
+              <w:rPr>
+                <w:rFonts w:ascii="Times New Roman" w:hAnsi="Times New Roman" w:cs="Times New Roman"/>
+              </w:rPr>
+            </w:pPr>
+            <w:r>
+              <w:rPr>
+                <w:rFonts w:ascii="Times New Roman" w:hAnsi="Times New Roman" w:cs="Times New Roman"/>
+              </w:rPr>
+              <w:t>Eliminar un hotel por id</w:t>
+            </w:r>
+          </w:p>
+        </w:tc>
+        <w:tc>
+          <w:tcPr>
+            <w:tcW w:w="4414" w:type="dxa"/>
+          </w:tcPr>
+          <w:p>
+            <w:pPr>
+              <w:rPr>
+                <w:rFonts w:ascii="Times New Roman" w:hAnsi="Times New Roman" w:cs="Times New Roman"/>
+              </w:rPr>
+            </w:pPr>
+            <w:r>
+              <w:rPr>
+                <w:rFonts w:ascii="Times New Roman" w:hAnsi="Times New Roman" w:cs="Times New Roman"/>
+              </w:rPr>
+              <w:t>2</w:t>
+            </w:r>
+          </w:p>
+        </w:tc>
+      </w:tr>
+      <w:tr>
+        <w:tc>
+          <w:tcPr>
+            <w:tcW w:w="4414" w:type="dxa"/>
+          </w:tcPr>
+          <w:p>
+            <w:pPr>
+              <w:rPr>
+                <w:rFonts w:ascii="Times New Roman" w:hAnsi="Times New Roman" w:cs="Times New Roman"/>
+              </w:rPr>
+            </w:pPr>
+            <w:r>
+              <w:rPr>
+                <w:rFonts w:ascii="Times New Roman" w:hAnsi="Times New Roman" w:cs="Times New Roman"/>
+              </w:rPr>
+              <w:lastRenderedPageBreak/>
+              <w:drawing>
+                <wp:inline distT="0" distB="0" distL="0" distR="0" wp14:anchorId="7B6BBA2E" wp14:editId="6ED28299">
+                  <wp:extent cx="4381532" cy="2400318"/>
+                  <wp:effectExtent l="0" t="0" r="0" b="0"/>
+                  <wp:docPr id="413513060" name="Imagen 1"/>
+                  <wp:cNvGraphicFramePr>
+                    <a:graphicFrameLocks xmlns:a="http://schemas.openxmlformats.org/drawingml/2006/main" noChangeAspect="1"/>
+                  </wp:cNvGraphicFramePr>
+                  <a:graphic xmlns:a="http://schemas.openxmlformats.org/drawingml/2006/main">
+                    <a:graphicData uri="http://schemas.openxmlformats.org/drawingml/2006/picture">
+                      <pic:pic xmlns:pic="http://schemas.openxmlformats.org/drawingml/2006/picture">
+                        <pic:nvPicPr>
+                          <pic:cNvPr id="413513060" name=""/>
+                          <pic:cNvPicPr/>
+                        </pic:nvPicPr>
+                        <pic:blipFill>
+                          <a:blip r:embed="rId7"/>
+                          <a:stretch>
+                            <a:fillRect/>
+                          </a:stretch>
+                        </pic:blipFill>
+                        <pic:spPr>
+                          <a:xfrm>
+                            <a:off x="0" y="0"/>
+                            <a:ext cx="4381532" cy="2400318"/>
+                          </a:xfrm>
+                          <a:prstGeom prst="rect">
+                            <a:avLst/>
+                          </a:prstGeom>
+                        </pic:spPr>
+                      </pic:pic>
+                    </a:graphicData>
+                  </a:graphic>
+                </wp:inline>
+              </w:drawing>
+            </w:r>
+          </w:p>
+        </w:tc>
+        <w:tc>
+          <w:tcPr>
+            <w:tcW w:w="4414" w:type="dxa"/>
+          </w:tcPr>
+          <w:p>
+            <w:pPr>
+              <w:rPr>
+                <w:rFonts w:ascii="Times New Roman" w:hAnsi="Times New Roman" w:cs="Times New Roman"/>
+              </w:rPr>
+            </w:pPr>
+          </w:p>
+        </w:tc>
+      </w:tr>
+    </w:tbl>
+    <w:p>
+      <w:pPr>
+        <w:rPr>
+          <w:rFonts w:ascii="Times New Roman" w:hAnsi="Times New Roman" w:cs="Times New Roman"/>
+        </w:rPr>
+      </w:pPr>
+    </w:p>
+    <w:p>
+      <w:pPr>
+        <w:rPr>
+          <w:rFonts w:ascii="Times New Roman" w:hAnsi="Times New Roman" w:cs="Times New Roman"/>
+        </w:rPr>
+      </w:pPr>
+    </w:p>
+    <w:p>
+      <w:pPr>
+        <w:rPr>
+          <w:rFonts w:ascii="Times New Roman" w:hAnsi="Times New Roman" w:cs="Times New Roman"/>
+          <w:b/>
+          <w:bCs/>
+          <w:sz w:val="28"/>
+          <w:szCs w:val="28"/>
+        </w:rPr>
+      </w:pPr>
+      <w:r>
+        <w:rPr>
+          <w:rFonts w:ascii="Times New Roman" w:hAnsi="Times New Roman" w:cs="Times New Roman"/>
+          <w:b/>
+          <w:bCs/>
+          <w:sz w:val="28"/>
+          <w:szCs w:val="28"/>
+        </w:rPr>
         <w:t>Casos de prueba</w:t>
       </w:r>
     </w:p>
@@ -1589,6 +2112,7 @@
                 <w:sz w:val="28"/>
                 <w:szCs w:val="28"/>
               </w:rPr>
+              <w:lastRenderedPageBreak/>
               <w:t xml:space="preserve">Caso de prueba </w:t>
             </w:r>
             <w:r>
@@ -2046,6 +2570,7 @@
         </w:rPr>
         <w:br w:type="column"/>
       </w:r>
+      <w:proofErr w:type="spellStart"/>
       <w:r>
         <w:rPr>
           <w:rFonts w:ascii="Times New Roman" w:hAnsi="Times New Roman" w:cs="Times New Roman"/>
@@ -2056,8 +2581,9 @@
           <w:lang w:val="en-US"/>
         </w:rPr>
         <w:lastRenderedPageBreak/>
-        <w:t xml:space="preserve">Análisis </w:t>
-      </w:r>
+        <w:t>Análisis</w:t>
+      </w:r>
+      <w:proofErr w:type="spellEnd"/>
       <w:r>
         <w:rPr>
           <w:rFonts w:ascii="Times New Roman" w:hAnsi="Times New Roman" w:cs="Times New Roman"/>
@@ -2067,8 +2593,32 @@
           <w:szCs w:val="28"/>
           <w:lang w:val="en-US"/>
         </w:rPr>
-        <w:t>con pylint</w:t>
-      </w:r>
+        <w:t xml:space="preserve"> </w:t>
+      </w:r>
+      <w:r>
+        <w:rPr>
+          <w:rFonts w:ascii="Times New Roman" w:hAnsi="Times New Roman" w:cs="Times New Roman"/>
+          <w:b/>
+          <w:bCs/>
+          <w:sz w:val="28"/>
+          <w:szCs w:val="28"/>
+          <w:lang w:val="en-US"/>
+        </w:rPr>
+        <w:t xml:space="preserve">con </w:t>
+      </w:r>
+      <w:proofErr w:type="spellStart"/>
+      <w:r>
+        <w:rPr>
+          <w:rFonts w:ascii="Times New Roman" w:hAnsi="Times New Roman" w:cs="Times New Roman"/>
+          <w:b/>
+          <w:bCs/>
+          <w:sz w:val="28"/>
+          <w:szCs w:val="28"/>
+          <w:lang w:val="en-US"/>
+        </w:rPr>
+        <w:t>pylint</w:t>
+      </w:r>
+      <w:proofErr w:type="spellEnd"/>
     </w:p>
     <w:tbl>
       <w:tblPr>
@@ -2096,6 +2646,7 @@
                 <w:lang w:val="en-US"/>
               </w:rPr>
             </w:pPr>
+            <w:proofErr w:type="spellStart"/>
             <w:r>
               <w:rPr>
                 <w:rFonts w:ascii="Times New Roman" w:hAnsi="Times New Roman" w:cs="Times New Roman"/>
@@ -2105,6 +2656,7 @@
               </w:rPr>
               <w:t>Prueba</w:t>
             </w:r>
+            <w:proofErr w:type="spellEnd"/>
           </w:p>
         </w:tc>
         <w:tc>
@@ -2121,6 +2673,7 @@
                 <w:lang w:val="en-US"/>
               </w:rPr>
             </w:pPr>
+            <w:proofErr w:type="spellStart"/>
             <w:r>
               <w:rPr>
                 <w:rFonts w:ascii="Times New Roman" w:hAnsi="Times New Roman" w:cs="Times New Roman"/>
@@ -2128,8 +2681,29 @@
                 <w:bCs/>
                 <w:lang w:val="en-US"/>
               </w:rPr>
-              <w:t>Resultado del análisis</w:t>
-            </w:r>
+              <w:t>Resultado</w:t>
+            </w:r>
+            <w:proofErr w:type="spellEnd"/>
+            <w:r>
+              <w:rPr>
+                <w:rFonts w:ascii="Times New Roman" w:hAnsi="Times New Roman" w:cs="Times New Roman"/>
+                <w:b/>
+                <w:bCs/>
+                <w:lang w:val="en-US"/>
+              </w:rPr>
+              <w:t xml:space="preserve"> del </w:t>
+            </w:r>
+            <w:proofErr w:type="spellStart"/>
+            <w:r>
+              <w:rPr>
+                <w:rFonts w:ascii="Times New Roman" w:hAnsi="Times New Roman" w:cs="Times New Roman"/>
+                <w:b/>
+                <w:bCs/>
+                <w:lang w:val="en-US"/>
+              </w:rPr>
+              <w:t>análisis</w:t>
+            </w:r>
+            <w:proofErr w:type="spellEnd"/>
           </w:p>
         </w:tc>
       </w:tr>
@@ -2264,6 +2838,7 @@
           <w:lang w:val="en-US"/>
         </w:rPr>
       </w:pPr>
+      <w:proofErr w:type="spellStart"/>
       <w:r>
         <w:rPr>
           <w:rFonts w:ascii="Times New Roman" w:hAnsi="Times New Roman" w:cs="Times New Roman"/>
@@ -2273,7 +2848,19 @@
           <w:szCs w:val="28"/>
           <w:lang w:val="en-US"/>
         </w:rPr>
-        <w:t>Análisis con flake8</w:t>
+        <w:t>Análisis</w:t>
+      </w:r>
+      <w:proofErr w:type="spellEnd"/>
+      <w:r>
+        <w:rPr>
+          <w:rFonts w:ascii="Times New Roman" w:hAnsi="Times New Roman" w:cs="Times New Roman"/>
+          <w:b/>
+          <w:bCs/>
+          <w:sz w:val="28"/>
+          <w:szCs w:val="28"/>
+          <w:lang w:val="en-US"/>
+        </w:rPr>
+        <w:t xml:space="preserve"> con flake8</w:t>
       </w:r>
     </w:p>
     <w:tbl>
@@ -2302,6 +2889,7 @@
                 <w:lang w:val="en-US"/>
               </w:rPr>
             </w:pPr>
+            <w:proofErr w:type="spellStart"/>
             <w:r>
               <w:rPr>
                 <w:rFonts w:ascii="Times New Roman" w:hAnsi="Times New Roman" w:cs="Times New Roman"/>
@@ -2311,6 +2899,7 @@
               </w:rPr>
               <w:t>Prueba</w:t>
             </w:r>
+            <w:proofErr w:type="spellEnd"/>
           </w:p>
         </w:tc>
         <w:tc>
@@ -2327,6 +2916,7 @@
                 <w:lang w:val="en-US"/>
               </w:rPr>
             </w:pPr>
+            <w:proofErr w:type="spellStart"/>
             <w:r>
               <w:rPr>
                 <w:rFonts w:ascii="Times New Roman" w:hAnsi="Times New Roman" w:cs="Times New Roman"/>
@@ -2334,8 +2924,29 @@
                 <w:bCs/>
                 <w:lang w:val="en-US"/>
               </w:rPr>
-              <w:t>Resultado del análisis</w:t>
-            </w:r>
+              <w:t>Resultado</w:t>
+            </w:r>
+            <w:proofErr w:type="spellEnd"/>
+            <w:r>
+              <w:rPr>
+                <w:rFonts w:ascii="Times New Roman" w:hAnsi="Times New Roman" w:cs="Times New Roman"/>
+                <w:b/>
+                <w:bCs/>
+                <w:lang w:val="en-US"/>
+              </w:rPr>
+              <w:t xml:space="preserve"> del </w:t>
+            </w:r>
+            <w:proofErr w:type="spellStart"/>
+            <w:r>
+              <w:rPr>
+                <w:rFonts w:ascii="Times New Roman" w:hAnsi="Times New Roman" w:cs="Times New Roman"/>
+                <w:b/>
+                <w:bCs/>
+                <w:lang w:val="en-US"/>
+              </w:rPr>
+              <w:t>análisis</w:t>
+            </w:r>
+            <w:proofErr w:type="spellEnd"/>
           </w:p>
         </w:tc>
       </w:tr>
@@ -2524,7 +3135,21 @@
         <w:rPr>
           <w:rFonts w:ascii="Times New Roman" w:hAnsi="Times New Roman" w:cs="Times New Roman"/>
         </w:rPr>
-        <w:t xml:space="preserve"> de programación con Java, javascript, lenguaje C y me apoyo de guías de programación que generamos en la empresa. Pero con </w:t>
+        <w:t xml:space="preserve"> de programación con Java, </w:t>
+      </w:r>
+      <w:proofErr w:type="spellStart"/>
+      <w:r>
+        <w:rPr>
+          <w:rFonts w:ascii="Times New Roman" w:hAnsi="Times New Roman" w:cs="Times New Roman"/>
+        </w:rPr>
+        <w:t>javascript</w:t>
+      </w:r>
+      <w:proofErr w:type="spellEnd"/>
+      <w:r>
+        <w:rPr>
+          <w:rFonts w:ascii="Times New Roman" w:hAnsi="Times New Roman" w:cs="Times New Roman"/>
+        </w:rPr>
+        <w:t xml:space="preserve">, lenguaje C y me apoyo de guías de programación que generamos en la empresa. Pero con </w:t>
       </w:r>
       <w:r>
         <w:rPr>
@@ -2548,8 +3173,16 @@
         <w:rPr>
           <w:rFonts w:ascii="Times New Roman" w:hAnsi="Times New Roman" w:cs="Times New Roman"/>
         </w:rPr>
-        <w:t xml:space="preserve"> pylint</w:t>
-      </w:r>
+        <w:t xml:space="preserve"> </w:t>
+      </w:r>
+      <w:proofErr w:type="spellStart"/>
+      <w:r>
+        <w:rPr>
+          <w:rFonts w:ascii="Times New Roman" w:hAnsi="Times New Roman" w:cs="Times New Roman"/>
+        </w:rPr>
+        <w:t>pylint</w:t>
+      </w:r>
+      <w:proofErr w:type="spellEnd"/>
       <w:r>
         <w:rPr>
           <w:rFonts w:ascii="Times New Roman" w:hAnsi="Times New Roman" w:cs="Times New Roman"/>
@@ -2702,9 +3335,27 @@
           <w:b/>
           <w:bCs/>
         </w:rPr>
-        <w:t>PEP 8 – Style Guide for Python Code </w:t>
-      </w:r>
-      <w:hyperlink r:id="rId5" w:tgtFrame="_blank" w:history="1">
+        <w:t xml:space="preserve">PEP 8 – Style Guide </w:t>
+      </w:r>
+      <w:proofErr w:type="spellStart"/>
+      <w:r>
+        <w:rPr>
+          <w:rFonts w:ascii="Calibri" w:hAnsi="Calibri" w:cs="Calibri"/>
+          <w:b/>
+          <w:bCs/>
+        </w:rPr>
+        <w:t>for</w:t>
+      </w:r>
+      <w:proofErr w:type="spellEnd"/>
+      <w:r>
+        <w:rPr>
+          <w:rFonts w:ascii="Calibri" w:hAnsi="Calibri" w:cs="Calibri"/>
+          <w:b/>
+          <w:bCs/>
+        </w:rPr>
+        <w:t xml:space="preserve"> Python Code </w:t>
+      </w:r>
+      <w:hyperlink r:id="rId8" w:tgtFrame="_blank" w:history="1">
         <w:r>
           <w:rPr>
             <w:rStyle w:val="Hipervnculo"/>
@@ -2731,7 +3382,7 @@
         </w:rPr>
         <w:t>Python Tutorial. </w:t>
       </w:r>
-      <w:hyperlink r:id="rId6" w:tgtFrame="_blank" w:history="1">
+      <w:hyperlink r:id="rId9" w:tgtFrame="_blank" w:history="1">
         <w:r>
           <w:rPr>
             <w:rStyle w:val="Hipervnculo"/>
@@ -2762,7 +3413,7 @@
         </w:rPr>
         <w:t>Flake 8: </w:t>
       </w:r>
-      <w:hyperlink r:id="rId7" w:tgtFrame="_blank" w:history="1">
+      <w:hyperlink r:id="rId10" w:tgtFrame="_blank" w:history="1">
         <w:r>
           <w:rPr>
             <w:rStyle w:val="Hipervnculo"/>
@@ -2785,7 +3436,7 @@
         </w:rPr>
         <w:t>Python Static Analysis Tools: </w:t>
       </w:r>
-      <w:hyperlink r:id="rId8" w:tgtFrame="_blank" w:history="1">
+      <w:hyperlink r:id="rId11" w:tgtFrame="_blank" w:history="1">
         <w:r>
           <w:rPr>
             <w:rStyle w:val="Hipervnculo"/>
@@ -2816,7 +3467,7 @@
         </w:rPr>
         <w:t>Unit Test Python Framework: </w:t>
       </w:r>
-      <w:hyperlink r:id="rId9" w:tgtFrame="_blank" w:tooltip="Enlace" w:history="1">
+      <w:hyperlink r:id="rId12" w:tgtFrame="_blank" w:tooltip="Enlace" w:history="1">
         <w:r>
           <w:rPr>
             <w:rStyle w:val="Hipervnculo"/>
@@ -2847,7 +3498,7 @@
         </w:rPr>
         <w:t>Python Coverage: </w:t>
       </w:r>
-      <w:hyperlink r:id="rId10" w:tgtFrame="_blank" w:history="1">
+      <w:hyperlink r:id="rId13" w:tgtFrame="_blank" w:history="1">
         <w:r>
           <w:rPr>
             <w:rStyle w:val="Hipervnculo"/>
@@ -2902,7 +3553,7 @@
                     <pic:cNvPicPr/>
                   </pic:nvPicPr>
                   <pic:blipFill>
-                    <a:blip r:embed="rId11"/>
+                    <a:blip r:embed="rId14"/>
                     <a:stretch>
                       <a:fillRect/>
                     </a:stretch>
@@ -2922,6 +3573,109 @@
           </wp:inline>
         </w:drawing>
       </w:r>
+    </w:p>
+    <w:p>
+      <w:pPr>
+        <w:rPr>
+          <w:rFonts w:ascii="Calibri" w:hAnsi="Calibri" w:cs="Calibri"/>
+          <w:b/>
+          <w:bCs/>
+          <w:lang w:val="en-US"/>
+        </w:rPr>
+      </w:pPr>
+    </w:p>
+    <w:p>
+      <w:pPr>
+        <w:rPr>
+          <w:rFonts w:ascii="Calibri" w:hAnsi="Calibri" w:cs="Calibri"/>
+          <w:b/>
+          <w:bCs/>
+          <w:lang w:val="en-US"/>
+        </w:rPr>
+      </w:pPr>
+      <w:r>
+        <w:rPr>
+          <w:rFonts w:ascii="Calibri" w:hAnsi="Calibri" w:cs="Calibri"/>
+          <w:b/>
+          <w:bCs/>
+          <w:lang w:val="en-US"/>
+        </w:rPr>
+        <w:drawing>
+          <wp:inline distT="0" distB="0" distL="0" distR="0" wp14:anchorId="0C2619DA" wp14:editId="33AB22FA">
+            <wp:extent cx="5612130" cy="2509520"/>
+            <wp:effectExtent l="0" t="0" r="7620" b="5080"/>
+            <wp:docPr id="959634813" name="Imagen 1"/>
+            <wp:cNvGraphicFramePr>
+              <a:graphicFrameLocks xmlns:a="http://schemas.openxmlformats.org/drawingml/2006/main" noChangeAspect="1"/>
+            </wp:cNvGraphicFramePr>
+            <a:graphic xmlns:a="http://schemas.openxmlformats.org/drawingml/2006/main">
+              <a:graphicData uri="http://schemas.openxmlformats.org/drawingml/2006/picture">
+                <pic:pic xmlns:pic="http://schemas.openxmlformats.org/drawingml/2006/picture">
+                  <pic:nvPicPr>
+                    <pic:cNvPr id="959634813" name=""/>
+                    <pic:cNvPicPr/>
+                  </pic:nvPicPr>
+                  <pic:blipFill>
+                    <a:blip r:embed="rId15"/>
+                    <a:stretch>
+                      <a:fillRect/>
+                    </a:stretch>
+                  </pic:blipFill>
+                  <pic:spPr>
+                    <a:xfrm>
+                      <a:off x="0" y="0"/>
+                      <a:ext cx="5612130" cy="2509520"/>
+                    </a:xfrm>
+                    <a:prstGeom prst="rect">
+                      <a:avLst/>
+                    </a:prstGeom>
+                  </pic:spPr>
+                </pic:pic>
+              </a:graphicData>
+            </a:graphic>
+          </wp:inline>
+        </w:drawing>
+      </w:r>
+    </w:p>
+    <w:p>
+      <w:pPr>
+        <w:rPr>
+          <w:rFonts w:ascii="Calibri" w:hAnsi="Calibri" w:cs="Calibri"/>
+          <w:b/>
+          <w:bCs/>
+          <w:lang w:val="en-US"/>
+        </w:rPr>
+      </w:pPr>
+    </w:p>
+    <w:p>
+      <w:pPr>
+        <w:rPr>
+          <w:rFonts w:ascii="Calibri" w:hAnsi="Calibri" w:cs="Calibri"/>
+          <w:b/>
+          <w:bCs/>
+          <w:lang w:val="en-US"/>
+        </w:rPr>
+      </w:pPr>
+    </w:p>
+    <w:p>
+      <w:pPr>
+        <w:rPr>
+          <w:rFonts w:ascii="Calibri" w:hAnsi="Calibri" w:cs="Calibri"/>
+          <w:b/>
+          <w:bCs/>
+          <w:lang w:val="en-US"/>
+        </w:rPr>
+      </w:pPr>
+    </w:p>
+    <w:p>
+      <w:pPr>
+        <w:rPr>
+          <w:rFonts w:ascii="Calibri" w:hAnsi="Calibri" w:cs="Calibri"/>
+          <w:b/>
+          <w:bCs/>
+          <w:lang w:val="en-US"/>
+        </w:rPr>
+      </w:pPr>
     </w:p>
     <w:p>
       <w:pPr>

</xml_diff>

<commit_message>
Se agrega funcionalidad para el manejo de los clientes. Además, se agrega evidencia del desarrollo.
</commit_message>
<xml_diff>
--- a/A01370358_A6.2.docx
+++ b/A01370358_A6.2.docx
@@ -474,18 +474,19 @@
           <w:iCs/>
           <w:lang w:val="en-US"/>
         </w:rPr>
-        <w:t xml:space="preserve"> 1. Hotels a. Create Hotel b. Delete Hotel c. Display Hotel information d. Modify Hotel Information e. Reserve a Room f. Cancel a Reservation </w:t>
-      </w:r>
-    </w:p>
-    <w:p>
-      <w:pPr>
+        <w:t xml:space="preserve"> 1. Hotels a. Create Hotel b. Delete Hotel c. Display Hotel information d. Modify Hotel Information </w:t>
+      </w:r>
+      <w:proofErr w:type="gramStart"/>
+      <w:r>
         <w:rPr>
           <w:rFonts w:ascii="Times New Roman" w:hAnsi="Times New Roman" w:cs="Times New Roman"/>
           <w:i/>
           <w:iCs/>
           <w:lang w:val="en-US"/>
         </w:rPr>
-      </w:pPr>
+        <w:t>e.</w:t>
+      </w:r>
+      <w:proofErr w:type="gramEnd"/>
       <w:r>
         <w:rPr>
           <w:rFonts w:ascii="Times New Roman" w:hAnsi="Times New Roman" w:cs="Times New Roman"/>
@@ -493,7 +494,7 @@
           <w:iCs/>
           <w:lang w:val="en-US"/>
         </w:rPr>
-        <w:t xml:space="preserve">2. Customer a. Create Customer b. Delete a Customer c. Display Customer Information d. Modify Customer Information </w:t>
+        <w:t xml:space="preserve"> Reserve a Room f. Cancel a Reservation </w:t>
       </w:r>
     </w:p>
     <w:p>
@@ -512,7 +513,86 @@
           <w:iCs/>
           <w:lang w:val="en-US"/>
         </w:rPr>
-        <w:t>3. Reservation a. Create a Reservation (Customer, Hotel) b. Cancel a Reservation You are free to decide the attributes within each class that enable the required behavior.</w:t>
+        <w:t xml:space="preserve">2. Customer a. Create Customer b. Delete a </w:t>
+      </w:r>
+      <w:proofErr w:type="gramStart"/>
+      <w:r>
+        <w:rPr>
+          <w:rFonts w:ascii="Times New Roman" w:hAnsi="Times New Roman" w:cs="Times New Roman"/>
+          <w:i/>
+          <w:iCs/>
+          <w:lang w:val="en-US"/>
+        </w:rPr>
+        <w:t>Customer</w:t>
+      </w:r>
+      <w:proofErr w:type="gramEnd"/>
+      <w:r>
+        <w:rPr>
+          <w:rFonts w:ascii="Times New Roman" w:hAnsi="Times New Roman" w:cs="Times New Roman"/>
+          <w:i/>
+          <w:iCs/>
+          <w:lang w:val="en-US"/>
+        </w:rPr>
+        <w:t xml:space="preserve"> c. Display Customer Information </w:t>
+      </w:r>
+      <w:proofErr w:type="gramStart"/>
+      <w:r>
+        <w:rPr>
+          <w:rFonts w:ascii="Times New Roman" w:hAnsi="Times New Roman" w:cs="Times New Roman"/>
+          <w:i/>
+          <w:iCs/>
+          <w:lang w:val="en-US"/>
+        </w:rPr>
+        <w:t>d.</w:t>
+      </w:r>
+      <w:proofErr w:type="gramEnd"/>
+      <w:r>
+        <w:rPr>
+          <w:rFonts w:ascii="Times New Roman" w:hAnsi="Times New Roman" w:cs="Times New Roman"/>
+          <w:i/>
+          <w:iCs/>
+          <w:lang w:val="en-US"/>
+        </w:rPr>
+        <w:t xml:space="preserve"> Modify Customer Information </w:t>
+      </w:r>
+    </w:p>
+    <w:p>
+      <w:pPr>
+        <w:rPr>
+          <w:rFonts w:ascii="Times New Roman" w:hAnsi="Times New Roman" w:cs="Times New Roman"/>
+          <w:i/>
+          <w:iCs/>
+          <w:lang w:val="en-US"/>
+        </w:rPr>
+      </w:pPr>
+      <w:r>
+        <w:rPr>
+          <w:rFonts w:ascii="Times New Roman" w:hAnsi="Times New Roman" w:cs="Times New Roman"/>
+          <w:i/>
+          <w:iCs/>
+          <w:lang w:val="en-US"/>
+        </w:rPr>
+        <w:t xml:space="preserve">3. Reservation a. Create a Reservation (Customer, Hotel) b. Cancel a Reservation You are free to </w:t>
+      </w:r>
+      <w:proofErr w:type="gramStart"/>
+      <w:r>
+        <w:rPr>
+          <w:rFonts w:ascii="Times New Roman" w:hAnsi="Times New Roman" w:cs="Times New Roman"/>
+          <w:i/>
+          <w:iCs/>
+          <w:lang w:val="en-US"/>
+        </w:rPr>
+        <w:t>decide</w:t>
+      </w:r>
+      <w:proofErr w:type="gramEnd"/>
+      <w:r>
+        <w:rPr>
+          <w:rFonts w:ascii="Times New Roman" w:hAnsi="Times New Roman" w:cs="Times New Roman"/>
+          <w:i/>
+          <w:iCs/>
+          <w:lang w:val="en-US"/>
+        </w:rPr>
+        <w:t xml:space="preserve"> the attributes within each class that enable the required behavior.</w:t>
       </w:r>
       <w:r>
         <w:rPr>
@@ -1013,18 +1093,18 @@
                 <w:rFonts w:ascii="Times New Roman" w:hAnsi="Times New Roman" w:cs="Times New Roman"/>
               </w:rPr>
             </w:pPr>
-            <w:r>
-              <w:rPr>
-                <w:rFonts w:ascii="Times New Roman" w:hAnsi="Times New Roman" w:cs="Times New Roman"/>
-              </w:rPr>
-              <w:t xml:space="preserve">Segundo </w:t>
-            </w:r>
             <w:proofErr w:type="spellStart"/>
             <w:r>
               <w:rPr>
                 <w:rFonts w:ascii="Times New Roman" w:hAnsi="Times New Roman" w:cs="Times New Roman"/>
               </w:rPr>
-              <w:t>commit</w:t>
+              <w:t>C</w:t>
+            </w:r>
+            <w:r>
+              <w:rPr>
+                <w:rFonts w:ascii="Times New Roman" w:hAnsi="Times New Roman" w:cs="Times New Roman"/>
+              </w:rPr>
+              <w:t>ommit</w:t>
             </w:r>
             <w:proofErr w:type="spellEnd"/>
           </w:p>
@@ -1044,6 +1124,7 @@
             <w:r>
               <w:rPr>
                 <w:rFonts w:ascii="Times New Roman" w:hAnsi="Times New Roman" w:cs="Times New Roman"/>
+                <w:noProof/>
               </w:rPr>
               <w:drawing>
                 <wp:inline distT="0" distB="0" distL="0" distR="0" wp14:anchorId="0691EA44" wp14:editId="26D4F6F7">
@@ -1154,6 +1235,7 @@
             <w:r>
               <w:rPr>
                 <w:rFonts w:ascii="Times New Roman" w:hAnsi="Times New Roman" w:cs="Times New Roman"/>
+                <w:noProof/>
               </w:rPr>
               <w:drawing>
                 <wp:inline distT="0" distB="0" distL="0" distR="0" wp14:anchorId="2BABD8D8" wp14:editId="7AAAB2B4">
@@ -1258,6 +1340,7 @@
             <w:r>
               <w:rPr>
                 <w:rFonts w:ascii="Times New Roman" w:hAnsi="Times New Roman" w:cs="Times New Roman"/>
+                <w:noProof/>
               </w:rPr>
               <w:lastRenderedPageBreak/>
               <w:drawing>
@@ -1311,6 +1394,358 @@
           </w:p>
         </w:tc>
       </w:tr>
+      <w:tr>
+        <w:tc>
+          <w:tcPr>
+            <w:tcW w:w="4414" w:type="dxa"/>
+          </w:tcPr>
+          <w:p>
+            <w:pPr>
+              <w:rPr>
+                <w:rFonts w:ascii="Times New Roman" w:hAnsi="Times New Roman" w:cs="Times New Roman"/>
+                <w:noProof/>
+              </w:rPr>
+            </w:pPr>
+            <w:r>
+              <w:rPr>
+                <w:rFonts w:ascii="Times New Roman" w:hAnsi="Times New Roman" w:cs="Times New Roman"/>
+                <w:noProof/>
+              </w:rPr>
+              <w:t>Lista los clientes actuales y se agrega uno nuevo</w:t>
+            </w:r>
+          </w:p>
+        </w:tc>
+        <w:tc>
+          <w:tcPr>
+            <w:tcW w:w="4414" w:type="dxa"/>
+          </w:tcPr>
+          <w:p>
+            <w:pPr>
+              <w:rPr>
+                <w:rFonts w:ascii="Times New Roman" w:hAnsi="Times New Roman" w:cs="Times New Roman"/>
+              </w:rPr>
+            </w:pPr>
+          </w:p>
+        </w:tc>
+      </w:tr>
+      <w:tr>
+        <w:tc>
+          <w:tcPr>
+            <w:tcW w:w="4414" w:type="dxa"/>
+          </w:tcPr>
+          <w:p>
+            <w:pPr>
+              <w:rPr>
+                <w:rFonts w:ascii="Times New Roman" w:hAnsi="Times New Roman" w:cs="Times New Roman"/>
+                <w:noProof/>
+              </w:rPr>
+            </w:pPr>
+            <w:r>
+              <w:rPr>
+                <w:rFonts w:ascii="Times New Roman" w:hAnsi="Times New Roman" w:cs="Times New Roman"/>
+                <w:noProof/>
+              </w:rPr>
+              <w:drawing>
+                <wp:inline distT="0" distB="0" distL="0" distR="0" wp14:anchorId="000E1D61" wp14:editId="3889B48E">
+                  <wp:extent cx="3991004" cy="2009790"/>
+                  <wp:effectExtent l="0" t="0" r="0" b="9525"/>
+                  <wp:docPr id="4826030" name="Imagen 1"/>
+                  <wp:cNvGraphicFramePr>
+                    <a:graphicFrameLocks xmlns:a="http://schemas.openxmlformats.org/drawingml/2006/main" noChangeAspect="1"/>
+                  </wp:cNvGraphicFramePr>
+                  <a:graphic xmlns:a="http://schemas.openxmlformats.org/drawingml/2006/main">
+                    <a:graphicData uri="http://schemas.openxmlformats.org/drawingml/2006/picture">
+                      <pic:pic xmlns:pic="http://schemas.openxmlformats.org/drawingml/2006/picture">
+                        <pic:nvPicPr>
+                          <pic:cNvPr id="4826030" name=""/>
+                          <pic:cNvPicPr/>
+                        </pic:nvPicPr>
+                        <pic:blipFill>
+                          <a:blip r:embed="rId8"/>
+                          <a:stretch>
+                            <a:fillRect/>
+                          </a:stretch>
+                        </pic:blipFill>
+                        <pic:spPr>
+                          <a:xfrm>
+                            <a:off x="0" y="0"/>
+                            <a:ext cx="3991004" cy="2009790"/>
+                          </a:xfrm>
+                          <a:prstGeom prst="rect">
+                            <a:avLst/>
+                          </a:prstGeom>
+                        </pic:spPr>
+                      </pic:pic>
+                    </a:graphicData>
+                  </a:graphic>
+                </wp:inline>
+              </w:drawing>
+            </w:r>
+          </w:p>
+        </w:tc>
+        <w:tc>
+          <w:tcPr>
+            <w:tcW w:w="4414" w:type="dxa"/>
+          </w:tcPr>
+          <w:p>
+            <w:pPr>
+              <w:rPr>
+                <w:rFonts w:ascii="Times New Roman" w:hAnsi="Times New Roman" w:cs="Times New Roman"/>
+              </w:rPr>
+            </w:pPr>
+            <w:r>
+              <w:rPr>
+                <w:rFonts w:ascii="Times New Roman" w:hAnsi="Times New Roman" w:cs="Times New Roman"/>
+              </w:rPr>
+              <w:t>3</w:t>
+            </w:r>
+          </w:p>
+        </w:tc>
+      </w:tr>
+      <w:tr>
+        <w:tc>
+          <w:tcPr>
+            <w:tcW w:w="4414" w:type="dxa"/>
+          </w:tcPr>
+          <w:p>
+            <w:pPr>
+              <w:rPr>
+                <w:rFonts w:ascii="Times New Roman" w:hAnsi="Times New Roman" w:cs="Times New Roman"/>
+                <w:noProof/>
+              </w:rPr>
+            </w:pPr>
+            <w:r>
+              <w:rPr>
+                <w:rFonts w:ascii="Times New Roman" w:hAnsi="Times New Roman" w:cs="Times New Roman"/>
+                <w:noProof/>
+              </w:rPr>
+              <w:t>Actualizar la información de un cliente</w:t>
+            </w:r>
+          </w:p>
+        </w:tc>
+        <w:tc>
+          <w:tcPr>
+            <w:tcW w:w="4414" w:type="dxa"/>
+          </w:tcPr>
+          <w:p>
+            <w:pPr>
+              <w:rPr>
+                <w:rFonts w:ascii="Times New Roman" w:hAnsi="Times New Roman" w:cs="Times New Roman"/>
+              </w:rPr>
+            </w:pPr>
+            <w:r>
+              <w:rPr>
+                <w:rFonts w:ascii="Times New Roman" w:hAnsi="Times New Roman" w:cs="Times New Roman"/>
+              </w:rPr>
+              <w:t>3</w:t>
+            </w:r>
+          </w:p>
+        </w:tc>
+      </w:tr>
+      <w:tr>
+        <w:tc>
+          <w:tcPr>
+            <w:tcW w:w="4414" w:type="dxa"/>
+          </w:tcPr>
+          <w:p>
+            <w:pPr>
+              <w:rPr>
+                <w:rFonts w:ascii="Times New Roman" w:hAnsi="Times New Roman" w:cs="Times New Roman"/>
+                <w:noProof/>
+              </w:rPr>
+            </w:pPr>
+            <w:r>
+              <w:rPr>
+                <w:rFonts w:ascii="Times New Roman" w:hAnsi="Times New Roman" w:cs="Times New Roman"/>
+                <w:noProof/>
+              </w:rPr>
+              <w:drawing>
+                <wp:inline distT="0" distB="0" distL="0" distR="0" wp14:anchorId="2AA957A0" wp14:editId="3D935185">
+                  <wp:extent cx="3981479" cy="2171716"/>
+                  <wp:effectExtent l="0" t="0" r="0" b="0"/>
+                  <wp:docPr id="59910260" name="Imagen 1"/>
+                  <wp:cNvGraphicFramePr>
+                    <a:graphicFrameLocks xmlns:a="http://schemas.openxmlformats.org/drawingml/2006/main" noChangeAspect="1"/>
+                  </wp:cNvGraphicFramePr>
+                  <a:graphic xmlns:a="http://schemas.openxmlformats.org/drawingml/2006/main">
+                    <a:graphicData uri="http://schemas.openxmlformats.org/drawingml/2006/picture">
+                      <pic:pic xmlns:pic="http://schemas.openxmlformats.org/drawingml/2006/picture">
+                        <pic:nvPicPr>
+                          <pic:cNvPr id="59910260" name=""/>
+                          <pic:cNvPicPr/>
+                        </pic:nvPicPr>
+                        <pic:blipFill>
+                          <a:blip r:embed="rId9"/>
+                          <a:stretch>
+                            <a:fillRect/>
+                          </a:stretch>
+                        </pic:blipFill>
+                        <pic:spPr>
+                          <a:xfrm>
+                            <a:off x="0" y="0"/>
+                            <a:ext cx="3981479" cy="2171716"/>
+                          </a:xfrm>
+                          <a:prstGeom prst="rect">
+                            <a:avLst/>
+                          </a:prstGeom>
+                        </pic:spPr>
+                      </pic:pic>
+                    </a:graphicData>
+                  </a:graphic>
+                </wp:inline>
+              </w:drawing>
+            </w:r>
+          </w:p>
+        </w:tc>
+        <w:tc>
+          <w:tcPr>
+            <w:tcW w:w="4414" w:type="dxa"/>
+          </w:tcPr>
+          <w:p>
+            <w:pPr>
+              <w:rPr>
+                <w:rFonts w:ascii="Times New Roman" w:hAnsi="Times New Roman" w:cs="Times New Roman"/>
+              </w:rPr>
+            </w:pPr>
+          </w:p>
+        </w:tc>
+      </w:tr>
+      <w:tr>
+        <w:tc>
+          <w:tcPr>
+            <w:tcW w:w="4414" w:type="dxa"/>
+          </w:tcPr>
+          <w:p>
+            <w:pPr>
+              <w:rPr>
+                <w:rFonts w:ascii="Times New Roman" w:hAnsi="Times New Roman" w:cs="Times New Roman"/>
+                <w:noProof/>
+              </w:rPr>
+            </w:pPr>
+            <w:r>
+              <w:rPr>
+                <w:rFonts w:ascii="Times New Roman" w:hAnsi="Times New Roman" w:cs="Times New Roman"/>
+                <w:noProof/>
+              </w:rPr>
+              <w:t>Eliminar cliente por id</w:t>
+            </w:r>
+          </w:p>
+        </w:tc>
+        <w:tc>
+          <w:tcPr>
+            <w:tcW w:w="4414" w:type="dxa"/>
+          </w:tcPr>
+          <w:p>
+            <w:pPr>
+              <w:rPr>
+                <w:rFonts w:ascii="Times New Roman" w:hAnsi="Times New Roman" w:cs="Times New Roman"/>
+              </w:rPr>
+            </w:pPr>
+            <w:r>
+              <w:rPr>
+                <w:rFonts w:ascii="Times New Roman" w:hAnsi="Times New Roman" w:cs="Times New Roman"/>
+              </w:rPr>
+              <w:t>3</w:t>
+            </w:r>
+          </w:p>
+        </w:tc>
+      </w:tr>
+      <w:tr>
+        <w:tc>
+          <w:tcPr>
+            <w:tcW w:w="4414" w:type="dxa"/>
+          </w:tcPr>
+          <w:p>
+            <w:pPr>
+              <w:rPr>
+                <w:rFonts w:ascii="Times New Roman" w:hAnsi="Times New Roman" w:cs="Times New Roman"/>
+                <w:noProof/>
+              </w:rPr>
+            </w:pPr>
+            <w:r>
+              <w:rPr>
+                <w:rFonts w:ascii="Times New Roman" w:hAnsi="Times New Roman" w:cs="Times New Roman"/>
+                <w:noProof/>
+              </w:rPr>
+              <w:lastRenderedPageBreak/>
+              <w:drawing>
+                <wp:inline distT="0" distB="0" distL="0" distR="0" wp14:anchorId="5C368648" wp14:editId="32CA6122">
+                  <wp:extent cx="3981479" cy="2181241"/>
+                  <wp:effectExtent l="0" t="0" r="0" b="9525"/>
+                  <wp:docPr id="1543978688" name="Imagen 1"/>
+                  <wp:cNvGraphicFramePr>
+                    <a:graphicFrameLocks xmlns:a="http://schemas.openxmlformats.org/drawingml/2006/main" noChangeAspect="1"/>
+                  </wp:cNvGraphicFramePr>
+                  <a:graphic xmlns:a="http://schemas.openxmlformats.org/drawingml/2006/main">
+                    <a:graphicData uri="http://schemas.openxmlformats.org/drawingml/2006/picture">
+                      <pic:pic xmlns:pic="http://schemas.openxmlformats.org/drawingml/2006/picture">
+                        <pic:nvPicPr>
+                          <pic:cNvPr id="1543978688" name=""/>
+                          <pic:cNvPicPr/>
+                        </pic:nvPicPr>
+                        <pic:blipFill>
+                          <a:blip r:embed="rId10"/>
+                          <a:stretch>
+                            <a:fillRect/>
+                          </a:stretch>
+                        </pic:blipFill>
+                        <pic:spPr>
+                          <a:xfrm>
+                            <a:off x="0" y="0"/>
+                            <a:ext cx="3981479" cy="2181241"/>
+                          </a:xfrm>
+                          <a:prstGeom prst="rect">
+                            <a:avLst/>
+                          </a:prstGeom>
+                        </pic:spPr>
+                      </pic:pic>
+                    </a:graphicData>
+                  </a:graphic>
+                </wp:inline>
+              </w:drawing>
+            </w:r>
+          </w:p>
+        </w:tc>
+        <w:tc>
+          <w:tcPr>
+            <w:tcW w:w="4414" w:type="dxa"/>
+          </w:tcPr>
+          <w:p>
+            <w:pPr>
+              <w:rPr>
+                <w:rFonts w:ascii="Times New Roman" w:hAnsi="Times New Roman" w:cs="Times New Roman"/>
+              </w:rPr>
+            </w:pPr>
+          </w:p>
+        </w:tc>
+      </w:tr>
+      <w:tr>
+        <w:tc>
+          <w:tcPr>
+            <w:tcW w:w="4414" w:type="dxa"/>
+          </w:tcPr>
+          <w:p>
+            <w:pPr>
+              <w:rPr>
+                <w:rFonts w:ascii="Times New Roman" w:hAnsi="Times New Roman" w:cs="Times New Roman"/>
+                <w:noProof/>
+              </w:rPr>
+            </w:pPr>
+          </w:p>
+        </w:tc>
+        <w:tc>
+          <w:tcPr>
+            <w:tcW w:w="4414" w:type="dxa"/>
+          </w:tcPr>
+          <w:p>
+            <w:pPr>
+              <w:rPr>
+                <w:rFonts w:ascii="Times New Roman" w:hAnsi="Times New Roman" w:cs="Times New Roman"/>
+              </w:rPr>
+            </w:pPr>
+          </w:p>
+        </w:tc>
+      </w:tr>
     </w:tbl>
     <w:p>
       <w:pPr>
@@ -3355,7 +3790,7 @@
         </w:rPr>
         <w:t xml:space="preserve"> Python Code </w:t>
       </w:r>
-      <w:hyperlink r:id="rId8" w:tgtFrame="_blank" w:history="1">
+      <w:hyperlink r:id="rId11" w:tgtFrame="_blank" w:history="1">
         <w:r>
           <w:rPr>
             <w:rStyle w:val="Hipervnculo"/>
@@ -3382,7 +3817,7 @@
         </w:rPr>
         <w:t>Python Tutorial. </w:t>
       </w:r>
-      <w:hyperlink r:id="rId9" w:tgtFrame="_blank" w:history="1">
+      <w:hyperlink r:id="rId12" w:tgtFrame="_blank" w:history="1">
         <w:r>
           <w:rPr>
             <w:rStyle w:val="Hipervnculo"/>
@@ -3413,7 +3848,7 @@
         </w:rPr>
         <w:t>Flake 8: </w:t>
       </w:r>
-      <w:hyperlink r:id="rId10" w:tgtFrame="_blank" w:history="1">
+      <w:hyperlink r:id="rId13" w:tgtFrame="_blank" w:history="1">
         <w:r>
           <w:rPr>
             <w:rStyle w:val="Hipervnculo"/>
@@ -3427,6 +3862,11 @@
       </w:hyperlink>
     </w:p>
     <w:p>
+      <w:pPr>
+        <w:rPr>
+          <w:lang w:val="en-US"/>
+        </w:rPr>
+      </w:pPr>
       <w:r>
         <w:rPr>
           <w:rFonts w:ascii="Calibri" w:hAnsi="Calibri" w:cs="Calibri"/>
@@ -3436,7 +3876,7 @@
         </w:rPr>
         <w:t>Python Static Analysis Tools: </w:t>
       </w:r>
-      <w:hyperlink r:id="rId11" w:tgtFrame="_blank" w:history="1">
+      <w:hyperlink r:id="rId14" w:tgtFrame="_blank" w:history="1">
         <w:r>
           <w:rPr>
             <w:rStyle w:val="Hipervnculo"/>
@@ -3467,7 +3907,7 @@
         </w:rPr>
         <w:t>Unit Test Python Framework: </w:t>
       </w:r>
-      <w:hyperlink r:id="rId12" w:tgtFrame="_blank" w:tooltip="Enlace" w:history="1">
+      <w:hyperlink r:id="rId15" w:tgtFrame="_blank" w:tooltip="Enlace" w:history="1">
         <w:r>
           <w:rPr>
             <w:rStyle w:val="Hipervnculo"/>
@@ -3498,7 +3938,7 @@
         </w:rPr>
         <w:t>Python Coverage: </w:t>
       </w:r>
-      <w:hyperlink r:id="rId13" w:tgtFrame="_blank" w:history="1">
+      <w:hyperlink r:id="rId16" w:tgtFrame="_blank" w:history="1">
         <w:r>
           <w:rPr>
             <w:rStyle w:val="Hipervnculo"/>
@@ -3535,6 +3975,7 @@
           <w:rFonts w:ascii="Calibri" w:hAnsi="Calibri" w:cs="Calibri"/>
           <w:b/>
           <w:bCs/>
+          <w:noProof/>
           <w:lang w:val="en-US"/>
         </w:rPr>
         <w:drawing>
@@ -3553,7 +3994,7 @@
                     <pic:cNvPicPr/>
                   </pic:nvPicPr>
                   <pic:blipFill>
-                    <a:blip r:embed="rId14"/>
+                    <a:blip r:embed="rId17"/>
                     <a:stretch>
                       <a:fillRect/>
                     </a:stretch>
@@ -3598,6 +4039,7 @@
           <w:rFonts w:ascii="Calibri" w:hAnsi="Calibri" w:cs="Calibri"/>
           <w:b/>
           <w:bCs/>
+          <w:noProof/>
           <w:lang w:val="en-US"/>
         </w:rPr>
         <w:drawing>
@@ -3616,7 +4058,7 @@
                     <pic:cNvPicPr/>
                   </pic:nvPicPr>
                   <pic:blipFill>
-                    <a:blip r:embed="rId15"/>
+                    <a:blip r:embed="rId18"/>
                     <a:stretch>
                       <a:fillRect/>
                     </a:stretch>
@@ -4301,6 +4743,7 @@
   <w:style w:type="character" w:default="1" w:styleId="Fuentedeprrafopredeter">
     <w:name w:val="Default Paragraph Font"/>
     <w:uiPriority w:val="1"/>
+    <w:semiHidden/>
     <w:unhideWhenUsed/>
   </w:style>
   <w:style w:type="table" w:default="1" w:styleId="Tablanormal">

</xml_diff>

<commit_message>
Se agrega funcionalidad para crear y cancelar una reservación. Además, se agrega evidencia del desarrollo.
</commit_message>
<xml_diff>
--- a/A01370358_A6.2.docx
+++ b/A01370358_A6.2.docx
@@ -317,7 +317,6 @@
           <w:szCs w:val="28"/>
         </w:rPr>
       </w:pPr>
-      <w:proofErr w:type="spellStart"/>
       <w:r>
         <w:rPr>
           <w:rFonts w:ascii="Times New Roman" w:hAnsi="Times New Roman" w:cs="Times New Roman"/>
@@ -327,9 +326,8 @@
           <w:szCs w:val="28"/>
         </w:rPr>
         <w:lastRenderedPageBreak/>
-        <w:t>Reservation</w:t>
-      </w:r>
-      <w:proofErr w:type="spellEnd"/>
+        <w:t>Reservation System</w:t>
+      </w:r>
       <w:r>
         <w:rPr>
           <w:rFonts w:ascii="Times New Roman" w:hAnsi="Times New Roman" w:cs="Times New Roman"/>
@@ -338,10 +336,277 @@
           <w:sz w:val="28"/>
           <w:szCs w:val="28"/>
         </w:rPr>
+        <w:t xml:space="preserve"> - requerimientos</w:t>
+      </w:r>
+    </w:p>
+    <w:p>
+      <w:pPr>
+        <w:rPr>
+          <w:rFonts w:ascii="Times New Roman" w:hAnsi="Times New Roman" w:cs="Times New Roman"/>
+          <w:i/>
+          <w:iCs/>
+          <w:lang w:val="en-US"/>
+        </w:rPr>
+      </w:pPr>
+      <w:r>
+        <w:rPr>
+          <w:rFonts w:ascii="Times New Roman" w:hAnsi="Times New Roman" w:cs="Times New Roman"/>
+          <w:i/>
+          <w:iCs/>
+          <w:lang w:val="en-US"/>
+        </w:rPr>
+        <w:t xml:space="preserve">Req 1. Implement a set of classes in Python that implements two abstractions: </w:t>
+      </w:r>
+    </w:p>
+    <w:p>
+      <w:pPr>
+        <w:rPr>
+          <w:rFonts w:ascii="Times New Roman" w:hAnsi="Times New Roman" w:cs="Times New Roman"/>
+          <w:i/>
+          <w:iCs/>
+          <w:lang w:val="en-US"/>
+        </w:rPr>
+      </w:pPr>
+      <w:r>
+        <w:rPr>
+          <w:rFonts w:ascii="Times New Roman" w:hAnsi="Times New Roman" w:cs="Times New Roman"/>
+          <w:i/>
+          <w:iCs/>
+          <w:lang w:val="en-US"/>
+        </w:rPr>
+        <w:t xml:space="preserve">1. Hotel </w:t>
+      </w:r>
+    </w:p>
+    <w:p>
+      <w:pPr>
+        <w:rPr>
+          <w:rFonts w:ascii="Times New Roman" w:hAnsi="Times New Roman" w:cs="Times New Roman"/>
+          <w:i/>
+          <w:iCs/>
+          <w:lang w:val="en-US"/>
+        </w:rPr>
+      </w:pPr>
+      <w:r>
+        <w:rPr>
+          <w:rFonts w:ascii="Times New Roman" w:hAnsi="Times New Roman" w:cs="Times New Roman"/>
+          <w:i/>
+          <w:iCs/>
+          <w:lang w:val="en-US"/>
+        </w:rPr>
+        <w:t xml:space="preserve">2. Reservation </w:t>
+      </w:r>
+    </w:p>
+    <w:p>
+      <w:pPr>
+        <w:rPr>
+          <w:rFonts w:ascii="Times New Roman" w:hAnsi="Times New Roman" w:cs="Times New Roman"/>
+          <w:i/>
+          <w:iCs/>
+          <w:lang w:val="en-US"/>
+        </w:rPr>
+      </w:pPr>
+      <w:r>
+        <w:rPr>
+          <w:rFonts w:ascii="Times New Roman" w:hAnsi="Times New Roman" w:cs="Times New Roman"/>
+          <w:i/>
+          <w:iCs/>
+          <w:lang w:val="en-US"/>
+        </w:rPr>
+        <w:t xml:space="preserve">3. Customers </w:t>
+      </w:r>
+    </w:p>
+    <w:p>
+      <w:pPr>
+        <w:rPr>
+          <w:rFonts w:ascii="Times New Roman" w:hAnsi="Times New Roman" w:cs="Times New Roman"/>
+          <w:i/>
+          <w:iCs/>
+          <w:lang w:val="en-US"/>
+        </w:rPr>
+      </w:pPr>
+      <w:r>
+        <w:rPr>
+          <w:rFonts w:ascii="Times New Roman" w:hAnsi="Times New Roman" w:cs="Times New Roman"/>
+          <w:i/>
+          <w:iCs/>
+          <w:lang w:val="en-US"/>
+        </w:rPr>
+        <w:t>Req 2. Implement a set of methods to handle the next persistent behaviors (stored in files):</w:t>
+      </w:r>
+    </w:p>
+    <w:p>
+      <w:pPr>
+        <w:rPr>
+          <w:rFonts w:ascii="Times New Roman" w:hAnsi="Times New Roman" w:cs="Times New Roman"/>
+          <w:i/>
+          <w:iCs/>
+          <w:lang w:val="en-US"/>
+        </w:rPr>
+      </w:pPr>
+      <w:r>
+        <w:rPr>
+          <w:rFonts w:ascii="Times New Roman" w:hAnsi="Times New Roman" w:cs="Times New Roman"/>
+          <w:i/>
+          <w:iCs/>
+          <w:lang w:val="en-US"/>
+        </w:rPr>
+        <w:t xml:space="preserve"> 1. Hotels a. Create Hotel b. Delete Hotel c. Display Hotel information d. Modify Hotel Information e. Reserve a Room f. Cancel a Reservation </w:t>
+      </w:r>
+    </w:p>
+    <w:p>
+      <w:pPr>
+        <w:rPr>
+          <w:rFonts w:ascii="Times New Roman" w:hAnsi="Times New Roman" w:cs="Times New Roman"/>
+          <w:i/>
+          <w:iCs/>
+          <w:lang w:val="en-US"/>
+        </w:rPr>
+      </w:pPr>
+      <w:r>
+        <w:rPr>
+          <w:rFonts w:ascii="Times New Roman" w:hAnsi="Times New Roman" w:cs="Times New Roman"/>
+          <w:i/>
+          <w:iCs/>
+          <w:lang w:val="en-US"/>
+        </w:rPr>
+        <w:t xml:space="preserve">2. Customer a. Create Customer b. Delete a Customer c. Display Customer Information d. Modify Customer Information </w:t>
+      </w:r>
+    </w:p>
+    <w:p>
+      <w:pPr>
+        <w:rPr>
+          <w:rFonts w:ascii="Times New Roman" w:hAnsi="Times New Roman" w:cs="Times New Roman"/>
+          <w:i/>
+          <w:iCs/>
+          <w:lang w:val="en-US"/>
+        </w:rPr>
+      </w:pPr>
+      <w:r>
+        <w:rPr>
+          <w:rFonts w:ascii="Times New Roman" w:hAnsi="Times New Roman" w:cs="Times New Roman"/>
+          <w:i/>
+          <w:iCs/>
+          <w:lang w:val="en-US"/>
+        </w:rPr>
+        <w:t>3. Reservation a. Create a Reservation (Customer, Hotel) b. Cancel a Reservation You are free to decide the attributes within each class that enable the required behavior.</w:t>
+      </w:r>
+      <w:r>
+        <w:rPr>
+          <w:rFonts w:ascii="Times New Roman" w:hAnsi="Times New Roman" w:cs="Times New Roman"/>
+          <w:i/>
+          <w:iCs/>
+          <w:lang w:val="en-US"/>
+        </w:rPr>
         <w:t xml:space="preserve"> </w:t>
       </w:r>
-      <w:proofErr w:type="spellStart"/>
-      <w:r>
+    </w:p>
+    <w:p>
+      <w:pPr>
+        <w:rPr>
+          <w:rFonts w:ascii="Times New Roman" w:hAnsi="Times New Roman" w:cs="Times New Roman"/>
+          <w:i/>
+          <w:iCs/>
+          <w:lang w:val="en-US"/>
+        </w:rPr>
+      </w:pPr>
+      <w:r>
+        <w:rPr>
+          <w:rFonts w:ascii="Times New Roman" w:hAnsi="Times New Roman" w:cs="Times New Roman"/>
+          <w:i/>
+          <w:iCs/>
+          <w:lang w:val="en-US"/>
+        </w:rPr>
+        <w:t xml:space="preserve">Req 3. Implement unit test cases to exercise the methods in each class. Use the unittest module in Python. </w:t>
+      </w:r>
+    </w:p>
+    <w:p>
+      <w:pPr>
+        <w:rPr>
+          <w:rFonts w:ascii="Times New Roman" w:hAnsi="Times New Roman" w:cs="Times New Roman"/>
+          <w:i/>
+          <w:iCs/>
+          <w:lang w:val="en-US"/>
+        </w:rPr>
+      </w:pPr>
+      <w:r>
+        <w:rPr>
+          <w:rFonts w:ascii="Times New Roman" w:hAnsi="Times New Roman" w:cs="Times New Roman"/>
+          <w:i/>
+          <w:iCs/>
+          <w:lang w:val="en-US"/>
+        </w:rPr>
+        <w:t>Req 4. The code coverage for all unittests should accumulate at least 85% of line coverage.</w:t>
+      </w:r>
+    </w:p>
+    <w:p>
+      <w:pPr>
+        <w:rPr>
+          <w:rFonts w:ascii="Times New Roman" w:hAnsi="Times New Roman" w:cs="Times New Roman"/>
+          <w:i/>
+          <w:iCs/>
+          <w:lang w:val="en-US"/>
+        </w:rPr>
+      </w:pPr>
+      <w:r>
+        <w:rPr>
+          <w:rFonts w:ascii="Times New Roman" w:hAnsi="Times New Roman" w:cs="Times New Roman"/>
+          <w:i/>
+          <w:iCs/>
+          <w:lang w:val="en-US"/>
+        </w:rPr>
+        <w:t xml:space="preserve"> Req 5. The program shall include the mechanism to handle invalid data in the file. Errors should be displayed in the console and the execution must continue. </w:t>
+      </w:r>
+    </w:p>
+    <w:p>
+      <w:pPr>
+        <w:rPr>
+          <w:rFonts w:ascii="Times New Roman" w:hAnsi="Times New Roman" w:cs="Times New Roman"/>
+          <w:i/>
+          <w:iCs/>
+          <w:lang w:val="en-US"/>
+        </w:rPr>
+      </w:pPr>
+      <w:r>
+        <w:rPr>
+          <w:rFonts w:ascii="Times New Roman" w:hAnsi="Times New Roman" w:cs="Times New Roman"/>
+          <w:i/>
+          <w:iCs/>
+          <w:lang w:val="en-US"/>
+        </w:rPr>
+        <w:t xml:space="preserve">Req 6. Be compliant with PEP8. </w:t>
+      </w:r>
+    </w:p>
+    <w:p>
+      <w:pPr>
+        <w:rPr>
+          <w:rFonts w:ascii="Times New Roman" w:hAnsi="Times New Roman" w:cs="Times New Roman"/>
+          <w:i/>
+          <w:iCs/>
+          <w:lang w:val="en-US"/>
+        </w:rPr>
+      </w:pPr>
+      <w:r>
+        <w:rPr>
+          <w:rFonts w:ascii="Times New Roman" w:hAnsi="Times New Roman" w:cs="Times New Roman"/>
+          <w:i/>
+          <w:iCs/>
+          <w:lang w:val="en-US"/>
+        </w:rPr>
+        <w:t>Req 7. The source code must show no warnings using Fleak and PyLint.</w:t>
+      </w:r>
+    </w:p>
+    <w:p>
+      <w:pPr>
+        <w:rPr>
+          <w:rFonts w:ascii="Times New Roman" w:hAnsi="Times New Roman" w:cs="Times New Roman"/>
+          <w:i/>
+          <w:iCs/>
+          <w:lang w:val="en-US"/>
+        </w:rPr>
+      </w:pPr>
+    </w:p>
+    <w:p>
+      <w:pPr>
         <w:rPr>
           <w:rFonts w:ascii="Times New Roman" w:hAnsi="Times New Roman" w:cs="Times New Roman"/>
           <w:b/>
@@ -349,9 +614,7 @@
           <w:sz w:val="28"/>
           <w:szCs w:val="28"/>
         </w:rPr>
-        <w:t>System</w:t>
-      </w:r>
-      <w:proofErr w:type="spellEnd"/>
+      </w:pPr>
       <w:r>
         <w:rPr>
           <w:rFonts w:ascii="Times New Roman" w:hAnsi="Times New Roman" w:cs="Times New Roman"/>
@@ -360,437 +623,8 @@
           <w:sz w:val="28"/>
           <w:szCs w:val="28"/>
         </w:rPr>
-        <w:t xml:space="preserve"> - requerimientos</w:t>
-      </w:r>
-    </w:p>
-    <w:p>
-      <w:pPr>
-        <w:rPr>
-          <w:rFonts w:ascii="Times New Roman" w:hAnsi="Times New Roman" w:cs="Times New Roman"/>
-          <w:i/>
-          <w:iCs/>
-          <w:lang w:val="en-US"/>
-        </w:rPr>
-      </w:pPr>
-      <w:r>
-        <w:rPr>
-          <w:rFonts w:ascii="Times New Roman" w:hAnsi="Times New Roman" w:cs="Times New Roman"/>
-          <w:i/>
-          <w:iCs/>
-          <w:lang w:val="en-US"/>
-        </w:rPr>
-        <w:t xml:space="preserve">Req 1. Implement a set of classes in Python that implements two abstractions: </w:t>
-      </w:r>
-    </w:p>
-    <w:p>
-      <w:pPr>
-        <w:rPr>
-          <w:rFonts w:ascii="Times New Roman" w:hAnsi="Times New Roman" w:cs="Times New Roman"/>
-          <w:i/>
-          <w:iCs/>
-          <w:lang w:val="en-US"/>
-        </w:rPr>
-      </w:pPr>
-      <w:r>
-        <w:rPr>
-          <w:rFonts w:ascii="Times New Roman" w:hAnsi="Times New Roman" w:cs="Times New Roman"/>
-          <w:i/>
-          <w:iCs/>
-          <w:lang w:val="en-US"/>
-        </w:rPr>
-        <w:t xml:space="preserve">1. Hotel </w:t>
-      </w:r>
-    </w:p>
-    <w:p>
-      <w:pPr>
-        <w:rPr>
-          <w:rFonts w:ascii="Times New Roman" w:hAnsi="Times New Roman" w:cs="Times New Roman"/>
-          <w:i/>
-          <w:iCs/>
-          <w:lang w:val="en-US"/>
-        </w:rPr>
-      </w:pPr>
-      <w:r>
-        <w:rPr>
-          <w:rFonts w:ascii="Times New Roman" w:hAnsi="Times New Roman" w:cs="Times New Roman"/>
-          <w:i/>
-          <w:iCs/>
-          <w:lang w:val="en-US"/>
-        </w:rPr>
-        <w:t xml:space="preserve">2. Reservation </w:t>
-      </w:r>
-    </w:p>
-    <w:p>
-      <w:pPr>
-        <w:rPr>
-          <w:rFonts w:ascii="Times New Roman" w:hAnsi="Times New Roman" w:cs="Times New Roman"/>
-          <w:i/>
-          <w:iCs/>
-          <w:lang w:val="en-US"/>
-        </w:rPr>
-      </w:pPr>
-      <w:r>
-        <w:rPr>
-          <w:rFonts w:ascii="Times New Roman" w:hAnsi="Times New Roman" w:cs="Times New Roman"/>
-          <w:i/>
-          <w:iCs/>
-          <w:lang w:val="en-US"/>
-        </w:rPr>
-        <w:t xml:space="preserve">3. Customers </w:t>
-      </w:r>
-    </w:p>
-    <w:p>
-      <w:pPr>
-        <w:rPr>
-          <w:rFonts w:ascii="Times New Roman" w:hAnsi="Times New Roman" w:cs="Times New Roman"/>
-          <w:i/>
-          <w:iCs/>
-          <w:lang w:val="en-US"/>
-        </w:rPr>
-      </w:pPr>
-      <w:r>
-        <w:rPr>
-          <w:rFonts w:ascii="Times New Roman" w:hAnsi="Times New Roman" w:cs="Times New Roman"/>
-          <w:i/>
-          <w:iCs/>
-          <w:lang w:val="en-US"/>
-        </w:rPr>
-        <w:t>Req 2. Implement a set of methods to handle the next persistent behaviors (stored in files):</w:t>
-      </w:r>
-    </w:p>
-    <w:p>
-      <w:pPr>
-        <w:rPr>
-          <w:rFonts w:ascii="Times New Roman" w:hAnsi="Times New Roman" w:cs="Times New Roman"/>
-          <w:i/>
-          <w:iCs/>
-          <w:lang w:val="en-US"/>
-        </w:rPr>
-      </w:pPr>
-      <w:r>
-        <w:rPr>
-          <w:rFonts w:ascii="Times New Roman" w:hAnsi="Times New Roman" w:cs="Times New Roman"/>
-          <w:i/>
-          <w:iCs/>
-          <w:lang w:val="en-US"/>
-        </w:rPr>
-        <w:t xml:space="preserve"> 1. Hotels a. Create Hotel b. Delete Hotel c. Display Hotel information d. Modify Hotel Information </w:t>
-      </w:r>
-      <w:proofErr w:type="gramStart"/>
-      <w:r>
-        <w:rPr>
-          <w:rFonts w:ascii="Times New Roman" w:hAnsi="Times New Roman" w:cs="Times New Roman"/>
-          <w:i/>
-          <w:iCs/>
-          <w:lang w:val="en-US"/>
-        </w:rPr>
-        <w:t>e.</w:t>
-      </w:r>
-      <w:proofErr w:type="gramEnd"/>
-      <w:r>
-        <w:rPr>
-          <w:rFonts w:ascii="Times New Roman" w:hAnsi="Times New Roman" w:cs="Times New Roman"/>
-          <w:i/>
-          <w:iCs/>
-          <w:lang w:val="en-US"/>
-        </w:rPr>
-        <w:t xml:space="preserve"> Reserve a Room f. Cancel a Reservation </w:t>
-      </w:r>
-    </w:p>
-    <w:p>
-      <w:pPr>
-        <w:rPr>
-          <w:rFonts w:ascii="Times New Roman" w:hAnsi="Times New Roman" w:cs="Times New Roman"/>
-          <w:i/>
-          <w:iCs/>
-          <w:lang w:val="en-US"/>
-        </w:rPr>
-      </w:pPr>
-      <w:r>
-        <w:rPr>
-          <w:rFonts w:ascii="Times New Roman" w:hAnsi="Times New Roman" w:cs="Times New Roman"/>
-          <w:i/>
-          <w:iCs/>
-          <w:lang w:val="en-US"/>
-        </w:rPr>
-        <w:t xml:space="preserve">2. Customer a. Create Customer b. Delete a </w:t>
-      </w:r>
-      <w:proofErr w:type="gramStart"/>
-      <w:r>
-        <w:rPr>
-          <w:rFonts w:ascii="Times New Roman" w:hAnsi="Times New Roman" w:cs="Times New Roman"/>
-          <w:i/>
-          <w:iCs/>
-          <w:lang w:val="en-US"/>
-        </w:rPr>
-        <w:t>Customer</w:t>
-      </w:r>
-      <w:proofErr w:type="gramEnd"/>
-      <w:r>
-        <w:rPr>
-          <w:rFonts w:ascii="Times New Roman" w:hAnsi="Times New Roman" w:cs="Times New Roman"/>
-          <w:i/>
-          <w:iCs/>
-          <w:lang w:val="en-US"/>
-        </w:rPr>
-        <w:t xml:space="preserve"> c. Display Customer Information </w:t>
-      </w:r>
-      <w:proofErr w:type="gramStart"/>
-      <w:r>
-        <w:rPr>
-          <w:rFonts w:ascii="Times New Roman" w:hAnsi="Times New Roman" w:cs="Times New Roman"/>
-          <w:i/>
-          <w:iCs/>
-          <w:lang w:val="en-US"/>
-        </w:rPr>
-        <w:t>d.</w:t>
-      </w:r>
-      <w:proofErr w:type="gramEnd"/>
-      <w:r>
-        <w:rPr>
-          <w:rFonts w:ascii="Times New Roman" w:hAnsi="Times New Roman" w:cs="Times New Roman"/>
-          <w:i/>
-          <w:iCs/>
-          <w:lang w:val="en-US"/>
-        </w:rPr>
-        <w:t xml:space="preserve"> Modify Customer Information </w:t>
-      </w:r>
-    </w:p>
-    <w:p>
-      <w:pPr>
-        <w:rPr>
-          <w:rFonts w:ascii="Times New Roman" w:hAnsi="Times New Roman" w:cs="Times New Roman"/>
-          <w:i/>
-          <w:iCs/>
-          <w:lang w:val="en-US"/>
-        </w:rPr>
-      </w:pPr>
-      <w:r>
-        <w:rPr>
-          <w:rFonts w:ascii="Times New Roman" w:hAnsi="Times New Roman" w:cs="Times New Roman"/>
-          <w:i/>
-          <w:iCs/>
-          <w:lang w:val="en-US"/>
-        </w:rPr>
-        <w:t xml:space="preserve">3. Reservation a. Create a Reservation (Customer, Hotel) b. Cancel a Reservation You are free to </w:t>
-      </w:r>
-      <w:proofErr w:type="gramStart"/>
-      <w:r>
-        <w:rPr>
-          <w:rFonts w:ascii="Times New Roman" w:hAnsi="Times New Roman" w:cs="Times New Roman"/>
-          <w:i/>
-          <w:iCs/>
-          <w:lang w:val="en-US"/>
-        </w:rPr>
-        <w:t>decide</w:t>
-      </w:r>
-      <w:proofErr w:type="gramEnd"/>
-      <w:r>
-        <w:rPr>
-          <w:rFonts w:ascii="Times New Roman" w:hAnsi="Times New Roman" w:cs="Times New Roman"/>
-          <w:i/>
-          <w:iCs/>
-          <w:lang w:val="en-US"/>
-        </w:rPr>
-        <w:t xml:space="preserve"> the attributes within each class that enable the required behavior.</w:t>
-      </w:r>
-      <w:r>
-        <w:rPr>
-          <w:rFonts w:ascii="Times New Roman" w:hAnsi="Times New Roman" w:cs="Times New Roman"/>
-          <w:i/>
-          <w:iCs/>
-          <w:lang w:val="en-US"/>
-        </w:rPr>
-        <w:t xml:space="preserve"> </w:t>
-      </w:r>
-    </w:p>
-    <w:p>
-      <w:pPr>
-        <w:rPr>
-          <w:rFonts w:ascii="Times New Roman" w:hAnsi="Times New Roman" w:cs="Times New Roman"/>
-          <w:i/>
-          <w:iCs/>
-          <w:lang w:val="en-US"/>
-        </w:rPr>
-      </w:pPr>
-      <w:r>
-        <w:rPr>
-          <w:rFonts w:ascii="Times New Roman" w:hAnsi="Times New Roman" w:cs="Times New Roman"/>
-          <w:i/>
-          <w:iCs/>
-          <w:lang w:val="en-US"/>
-        </w:rPr>
-        <w:t xml:space="preserve">Req 3. Implement unit test cases to exercise the methods in each class. Use the </w:t>
-      </w:r>
-      <w:proofErr w:type="spellStart"/>
-      <w:r>
-        <w:rPr>
-          <w:rFonts w:ascii="Times New Roman" w:hAnsi="Times New Roman" w:cs="Times New Roman"/>
-          <w:i/>
-          <w:iCs/>
-          <w:lang w:val="en-US"/>
-        </w:rPr>
-        <w:t>unittest</w:t>
-      </w:r>
-      <w:proofErr w:type="spellEnd"/>
-      <w:r>
-        <w:rPr>
-          <w:rFonts w:ascii="Times New Roman" w:hAnsi="Times New Roman" w:cs="Times New Roman"/>
-          <w:i/>
-          <w:iCs/>
-          <w:lang w:val="en-US"/>
-        </w:rPr>
-        <w:t xml:space="preserve"> module in Python. </w:t>
-      </w:r>
-    </w:p>
-    <w:p>
-      <w:pPr>
-        <w:rPr>
-          <w:rFonts w:ascii="Times New Roman" w:hAnsi="Times New Roman" w:cs="Times New Roman"/>
-          <w:i/>
-          <w:iCs/>
-          <w:lang w:val="en-US"/>
-        </w:rPr>
-      </w:pPr>
-      <w:r>
-        <w:rPr>
-          <w:rFonts w:ascii="Times New Roman" w:hAnsi="Times New Roman" w:cs="Times New Roman"/>
-          <w:i/>
-          <w:iCs/>
-          <w:lang w:val="en-US"/>
-        </w:rPr>
-        <w:t xml:space="preserve">Req 4. The code coverage for all </w:t>
-      </w:r>
-      <w:proofErr w:type="spellStart"/>
-      <w:r>
-        <w:rPr>
-          <w:rFonts w:ascii="Times New Roman" w:hAnsi="Times New Roman" w:cs="Times New Roman"/>
-          <w:i/>
-          <w:iCs/>
-          <w:lang w:val="en-US"/>
-        </w:rPr>
-        <w:t>unittests</w:t>
-      </w:r>
-      <w:proofErr w:type="spellEnd"/>
-      <w:r>
-        <w:rPr>
-          <w:rFonts w:ascii="Times New Roman" w:hAnsi="Times New Roman" w:cs="Times New Roman"/>
-          <w:i/>
-          <w:iCs/>
-          <w:lang w:val="en-US"/>
-        </w:rPr>
-        <w:t xml:space="preserve"> should accumulate at least 85% of line coverage.</w:t>
-      </w:r>
-    </w:p>
-    <w:p>
-      <w:pPr>
-        <w:rPr>
-          <w:rFonts w:ascii="Times New Roman" w:hAnsi="Times New Roman" w:cs="Times New Roman"/>
-          <w:i/>
-          <w:iCs/>
-          <w:lang w:val="en-US"/>
-        </w:rPr>
-      </w:pPr>
-      <w:r>
-        <w:rPr>
-          <w:rFonts w:ascii="Times New Roman" w:hAnsi="Times New Roman" w:cs="Times New Roman"/>
-          <w:i/>
-          <w:iCs/>
-          <w:lang w:val="en-US"/>
-        </w:rPr>
-        <w:t xml:space="preserve"> Req 5. The program shall include the mechanism to handle invalid data in the file. Errors should be displayed in the console and the execution must continue. </w:t>
-      </w:r>
-    </w:p>
-    <w:p>
-      <w:pPr>
-        <w:rPr>
-          <w:rFonts w:ascii="Times New Roman" w:hAnsi="Times New Roman" w:cs="Times New Roman"/>
-          <w:i/>
-          <w:iCs/>
-          <w:lang w:val="en-US"/>
-        </w:rPr>
-      </w:pPr>
-      <w:r>
-        <w:rPr>
-          <w:rFonts w:ascii="Times New Roman" w:hAnsi="Times New Roman" w:cs="Times New Roman"/>
-          <w:i/>
-          <w:iCs/>
-          <w:lang w:val="en-US"/>
-        </w:rPr>
-        <w:t xml:space="preserve">Req 6. Be compliant with PEP8. </w:t>
-      </w:r>
-    </w:p>
-    <w:p>
-      <w:pPr>
-        <w:rPr>
-          <w:rFonts w:ascii="Times New Roman" w:hAnsi="Times New Roman" w:cs="Times New Roman"/>
-          <w:i/>
-          <w:iCs/>
-          <w:lang w:val="en-US"/>
-        </w:rPr>
-      </w:pPr>
-      <w:r>
-        <w:rPr>
-          <w:rFonts w:ascii="Times New Roman" w:hAnsi="Times New Roman" w:cs="Times New Roman"/>
-          <w:i/>
-          <w:iCs/>
-          <w:lang w:val="en-US"/>
-        </w:rPr>
-        <w:t xml:space="preserve">Req 7. The source code must show no warnings using Fleak and </w:t>
-      </w:r>
-      <w:proofErr w:type="spellStart"/>
-      <w:r>
-        <w:rPr>
-          <w:rFonts w:ascii="Times New Roman" w:hAnsi="Times New Roman" w:cs="Times New Roman"/>
-          <w:i/>
-          <w:iCs/>
-          <w:lang w:val="en-US"/>
-        </w:rPr>
-        <w:t>PyLint</w:t>
-      </w:r>
-      <w:proofErr w:type="spellEnd"/>
-      <w:r>
-        <w:rPr>
-          <w:rFonts w:ascii="Times New Roman" w:hAnsi="Times New Roman" w:cs="Times New Roman"/>
-          <w:i/>
-          <w:iCs/>
-          <w:lang w:val="en-US"/>
-        </w:rPr>
-        <w:t>.</w:t>
-      </w:r>
-    </w:p>
-    <w:p>
-      <w:pPr>
-        <w:rPr>
-          <w:rFonts w:ascii="Times New Roman" w:hAnsi="Times New Roman" w:cs="Times New Roman"/>
-          <w:i/>
-          <w:iCs/>
-          <w:lang w:val="en-US"/>
-        </w:rPr>
-      </w:pPr>
-    </w:p>
-    <w:p>
-      <w:pPr>
-        <w:rPr>
-          <w:rFonts w:ascii="Times New Roman" w:hAnsi="Times New Roman" w:cs="Times New Roman"/>
-          <w:b/>
-          <w:bCs/>
-          <w:sz w:val="28"/>
-          <w:szCs w:val="28"/>
-        </w:rPr>
-      </w:pPr>
-      <w:proofErr w:type="spellStart"/>
-      <w:r>
-        <w:rPr>
-          <w:rFonts w:ascii="Times New Roman" w:hAnsi="Times New Roman" w:cs="Times New Roman"/>
-          <w:b/>
-          <w:bCs/>
-          <w:sz w:val="28"/>
-          <w:szCs w:val="28"/>
-        </w:rPr>
         <w:t>Resutado</w:t>
       </w:r>
-      <w:proofErr w:type="spellEnd"/>
     </w:p>
     <w:p>
       <w:pPr>
@@ -816,28 +650,12 @@
         </w:rPr>
         <w:t>que realice para el ejercicio “</w:t>
       </w:r>
-      <w:proofErr w:type="spellStart"/>
-      <w:r>
-        <w:rPr>
-          <w:rFonts w:ascii="Times New Roman" w:hAnsi="Times New Roman" w:cs="Times New Roman"/>
-        </w:rPr>
-        <w:t>Reservation</w:t>
-      </w:r>
-      <w:proofErr w:type="spellEnd"/>
-      <w:r>
-        <w:rPr>
-          <w:rFonts w:ascii="Times New Roman" w:hAnsi="Times New Roman" w:cs="Times New Roman"/>
-        </w:rPr>
-        <w:t xml:space="preserve"> </w:t>
-      </w:r>
-      <w:proofErr w:type="spellStart"/>
-      <w:r>
-        <w:rPr>
-          <w:rFonts w:ascii="Times New Roman" w:hAnsi="Times New Roman" w:cs="Times New Roman"/>
-        </w:rPr>
-        <w:t>System</w:t>
-      </w:r>
-      <w:proofErr w:type="spellEnd"/>
+      <w:r>
+        <w:rPr>
+          <w:rFonts w:ascii="Times New Roman" w:hAnsi="Times New Roman" w:cs="Times New Roman"/>
+        </w:rPr>
+        <w:t>Reservation System</w:t>
+      </w:r>
       <w:r>
         <w:rPr>
           <w:rFonts w:ascii="Times New Roman" w:hAnsi="Times New Roman" w:cs="Times New Roman"/>
@@ -953,12 +771,55 @@
           </w:tcPr>
           <w:p>
             <w:pPr>
-              <w:rPr>
-                <w:rFonts w:ascii="Times New Roman" w:hAnsi="Times New Roman" w:cs="Times New Roman"/>
-                <w:b/>
-                <w:bCs/>
-              </w:rPr>
-            </w:pPr>
+              <w:jc w:val="center"/>
+              <w:rPr>
+                <w:rFonts w:ascii="Times New Roman" w:hAnsi="Times New Roman" w:cs="Times New Roman"/>
+                <w:b/>
+                <w:bCs/>
+              </w:rPr>
+            </w:pPr>
+            <w:r>
+              <w:rPr>
+                <w:rFonts w:ascii="Times New Roman" w:hAnsi="Times New Roman" w:cs="Times New Roman"/>
+                <w:b/>
+                <w:bCs/>
+              </w:rPr>
+              <w:drawing>
+                <wp:inline distT="0" distB="0" distL="0" distR="0" wp14:anchorId="531E12AF" wp14:editId="43BF9CF7">
+                  <wp:extent cx="2314592" cy="2000265"/>
+                  <wp:effectExtent l="0" t="0" r="9525" b="0"/>
+                  <wp:docPr id="1238364163" name="Imagen 1"/>
+                  <wp:cNvGraphicFramePr>
+                    <a:graphicFrameLocks xmlns:a="http://schemas.openxmlformats.org/drawingml/2006/main" noChangeAspect="1"/>
+                  </wp:cNvGraphicFramePr>
+                  <a:graphic xmlns:a="http://schemas.openxmlformats.org/drawingml/2006/main">
+                    <a:graphicData uri="http://schemas.openxmlformats.org/drawingml/2006/picture">
+                      <pic:pic xmlns:pic="http://schemas.openxmlformats.org/drawingml/2006/picture">
+                        <pic:nvPicPr>
+                          <pic:cNvPr id="1238364163" name=""/>
+                          <pic:cNvPicPr/>
+                        </pic:nvPicPr>
+                        <pic:blipFill>
+                          <a:blip r:embed="rId5"/>
+                          <a:stretch>
+                            <a:fillRect/>
+                          </a:stretch>
+                        </pic:blipFill>
+                        <pic:spPr>
+                          <a:xfrm>
+                            <a:off x="0" y="0"/>
+                            <a:ext cx="2314592" cy="2000265"/>
+                          </a:xfrm>
+                          <a:prstGeom prst="rect">
+                            <a:avLst/>
+                          </a:prstGeom>
+                        </pic:spPr>
+                      </pic:pic>
+                    </a:graphicData>
+                  </a:graphic>
+                </wp:inline>
+              </w:drawing>
+            </w:r>
           </w:p>
         </w:tc>
         <w:tc>
@@ -1013,8 +874,8 @@
         <w:tblLook w:val="04A0" w:firstRow="1" w:lastRow="0" w:firstColumn="1" w:lastColumn="0" w:noHBand="0" w:noVBand="1"/>
       </w:tblPr>
       <w:tblGrid>
-        <w:gridCol w:w="7116"/>
-        <w:gridCol w:w="1712"/>
+        <w:gridCol w:w="7926"/>
+        <w:gridCol w:w="902"/>
       </w:tblGrid>
       <w:tr>
         <w:tc>
@@ -1093,7 +954,6 @@
                 <w:rFonts w:ascii="Times New Roman" w:hAnsi="Times New Roman" w:cs="Times New Roman"/>
               </w:rPr>
             </w:pPr>
-            <w:proofErr w:type="spellStart"/>
             <w:r>
               <w:rPr>
                 <w:rFonts w:ascii="Times New Roman" w:hAnsi="Times New Roman" w:cs="Times New Roman"/>
@@ -1106,7 +966,6 @@
               </w:rPr>
               <w:t>ommit</w:t>
             </w:r>
-            <w:proofErr w:type="spellEnd"/>
           </w:p>
         </w:tc>
       </w:tr>
@@ -1142,7 +1001,7 @@
                           <pic:cNvPicPr/>
                         </pic:nvPicPr>
                         <pic:blipFill>
-                          <a:blip r:embed="rId5"/>
+                          <a:blip r:embed="rId6"/>
                           <a:stretch>
                             <a:fillRect/>
                           </a:stretch>
@@ -1253,7 +1112,7 @@
                           <pic:cNvPicPr/>
                         </pic:nvPicPr>
                         <pic:blipFill>
-                          <a:blip r:embed="rId6"/>
+                          <a:blip r:embed="rId7"/>
                           <a:stretch>
                             <a:fillRect/>
                           </a:stretch>
@@ -1303,6 +1162,7 @@
               <w:rPr>
                 <w:rFonts w:ascii="Times New Roman" w:hAnsi="Times New Roman" w:cs="Times New Roman"/>
               </w:rPr>
+              <w:lastRenderedPageBreak/>
               <w:t>Eliminar un hotel por id</w:t>
             </w:r>
           </w:p>
@@ -1342,7 +1202,6 @@
                 <w:rFonts w:ascii="Times New Roman" w:hAnsi="Times New Roman" w:cs="Times New Roman"/>
                 <w:noProof/>
               </w:rPr>
-              <w:lastRenderedPageBreak/>
               <w:drawing>
                 <wp:inline distT="0" distB="0" distL="0" distR="0" wp14:anchorId="7B6BBA2E" wp14:editId="6ED28299">
                   <wp:extent cx="4381532" cy="2400318"/>
@@ -1359,7 +1218,7 @@
                           <pic:cNvPicPr/>
                         </pic:nvPicPr>
                         <pic:blipFill>
-                          <a:blip r:embed="rId7"/>
+                          <a:blip r:embed="rId8"/>
                           <a:stretch>
                             <a:fillRect/>
                           </a:stretch>
@@ -1461,7 +1320,7 @@
                           <pic:cNvPicPr/>
                         </pic:nvPicPr>
                         <pic:blipFill>
-                          <a:blip r:embed="rId8"/>
+                          <a:blip r:embed="rId9"/>
                           <a:stretch>
                             <a:fillRect/>
                           </a:stretch>
@@ -1575,7 +1434,7 @@
                           <pic:cNvPicPr/>
                         </pic:nvPicPr>
                         <pic:blipFill>
-                          <a:blip r:embed="rId9"/>
+                          <a:blip r:embed="rId10"/>
                           <a:stretch>
                             <a:fillRect/>
                           </a:stretch>
@@ -1684,7 +1543,7 @@
                           <pic:cNvPicPr/>
                         </pic:nvPicPr>
                         <pic:blipFill>
-                          <a:blip r:embed="rId10"/>
+                          <a:blip r:embed="rId11"/>
                           <a:stretch>
                             <a:fillRect/>
                           </a:stretch>
@@ -1731,6 +1590,196 @@
                 <w:noProof/>
               </w:rPr>
             </w:pPr>
+            <w:r>
+              <w:rPr>
+                <w:rFonts w:ascii="Times New Roman" w:hAnsi="Times New Roman" w:cs="Times New Roman"/>
+                <w:noProof/>
+              </w:rPr>
+              <w:t>Se crea una reservación</w:t>
+            </w:r>
+          </w:p>
+        </w:tc>
+        <w:tc>
+          <w:tcPr>
+            <w:tcW w:w="4414" w:type="dxa"/>
+          </w:tcPr>
+          <w:p>
+            <w:pPr>
+              <w:rPr>
+                <w:rFonts w:ascii="Times New Roman" w:hAnsi="Times New Roman" w:cs="Times New Roman"/>
+              </w:rPr>
+            </w:pPr>
+            <w:r>
+              <w:rPr>
+                <w:rFonts w:ascii="Times New Roman" w:hAnsi="Times New Roman" w:cs="Times New Roman"/>
+              </w:rPr>
+              <w:t>4</w:t>
+            </w:r>
+          </w:p>
+        </w:tc>
+      </w:tr>
+      <w:tr>
+        <w:tc>
+          <w:tcPr>
+            <w:tcW w:w="4414" w:type="dxa"/>
+          </w:tcPr>
+          <w:p>
+            <w:pPr>
+              <w:rPr>
+                <w:rFonts w:ascii="Times New Roman" w:hAnsi="Times New Roman" w:cs="Times New Roman"/>
+                <w:noProof/>
+              </w:rPr>
+            </w:pPr>
+            <w:r>
+              <w:rPr>
+                <w:rFonts w:ascii="Times New Roman" w:hAnsi="Times New Roman" w:cs="Times New Roman"/>
+                <w:noProof/>
+              </w:rPr>
+              <w:drawing>
+                <wp:inline distT="0" distB="0" distL="0" distR="0" wp14:anchorId="1BCA8498" wp14:editId="434D8D0A">
+                  <wp:extent cx="5610266" cy="2943247"/>
+                  <wp:effectExtent l="0" t="0" r="0" b="9525"/>
+                  <wp:docPr id="1454176962" name="Imagen 1"/>
+                  <wp:cNvGraphicFramePr>
+                    <a:graphicFrameLocks xmlns:a="http://schemas.openxmlformats.org/drawingml/2006/main" noChangeAspect="1"/>
+                  </wp:cNvGraphicFramePr>
+                  <a:graphic xmlns:a="http://schemas.openxmlformats.org/drawingml/2006/main">
+                    <a:graphicData uri="http://schemas.openxmlformats.org/drawingml/2006/picture">
+                      <pic:pic xmlns:pic="http://schemas.openxmlformats.org/drawingml/2006/picture">
+                        <pic:nvPicPr>
+                          <pic:cNvPr id="1454176962" name=""/>
+                          <pic:cNvPicPr/>
+                        </pic:nvPicPr>
+                        <pic:blipFill>
+                          <a:blip r:embed="rId12"/>
+                          <a:stretch>
+                            <a:fillRect/>
+                          </a:stretch>
+                        </pic:blipFill>
+                        <pic:spPr>
+                          <a:xfrm>
+                            <a:off x="0" y="0"/>
+                            <a:ext cx="5610266" cy="2943247"/>
+                          </a:xfrm>
+                          <a:prstGeom prst="rect">
+                            <a:avLst/>
+                          </a:prstGeom>
+                        </pic:spPr>
+                      </pic:pic>
+                    </a:graphicData>
+                  </a:graphic>
+                </wp:inline>
+              </w:drawing>
+            </w:r>
+          </w:p>
+        </w:tc>
+        <w:tc>
+          <w:tcPr>
+            <w:tcW w:w="4414" w:type="dxa"/>
+          </w:tcPr>
+          <w:p>
+            <w:pPr>
+              <w:rPr>
+                <w:rFonts w:ascii="Times New Roman" w:hAnsi="Times New Roman" w:cs="Times New Roman"/>
+              </w:rPr>
+            </w:pPr>
+          </w:p>
+        </w:tc>
+      </w:tr>
+      <w:tr>
+        <w:tc>
+          <w:tcPr>
+            <w:tcW w:w="4414" w:type="dxa"/>
+          </w:tcPr>
+          <w:p>
+            <w:pPr>
+              <w:rPr>
+                <w:rFonts w:ascii="Times New Roman" w:hAnsi="Times New Roman" w:cs="Times New Roman"/>
+                <w:noProof/>
+              </w:rPr>
+            </w:pPr>
+            <w:r>
+              <w:rPr>
+                <w:rFonts w:ascii="Times New Roman" w:hAnsi="Times New Roman" w:cs="Times New Roman"/>
+                <w:noProof/>
+              </w:rPr>
+              <w:t>Cancelar una reservación</w:t>
+            </w:r>
+          </w:p>
+        </w:tc>
+        <w:tc>
+          <w:tcPr>
+            <w:tcW w:w="4414" w:type="dxa"/>
+          </w:tcPr>
+          <w:p>
+            <w:pPr>
+              <w:rPr>
+                <w:rFonts w:ascii="Times New Roman" w:hAnsi="Times New Roman" w:cs="Times New Roman"/>
+              </w:rPr>
+            </w:pPr>
+            <w:r>
+              <w:rPr>
+                <w:rFonts w:ascii="Times New Roman" w:hAnsi="Times New Roman" w:cs="Times New Roman"/>
+              </w:rPr>
+              <w:t>4</w:t>
+            </w:r>
+          </w:p>
+        </w:tc>
+      </w:tr>
+      <w:tr>
+        <w:tc>
+          <w:tcPr>
+            <w:tcW w:w="4414" w:type="dxa"/>
+          </w:tcPr>
+          <w:p>
+            <w:pPr>
+              <w:rPr>
+                <w:rFonts w:ascii="Times New Roman" w:hAnsi="Times New Roman" w:cs="Times New Roman"/>
+                <w:noProof/>
+              </w:rPr>
+            </w:pPr>
+            <w:r>
+              <w:rPr>
+                <w:rFonts w:ascii="Times New Roman" w:hAnsi="Times New Roman" w:cs="Times New Roman"/>
+                <w:noProof/>
+              </w:rPr>
+              <w:lastRenderedPageBreak/>
+              <w:drawing>
+                <wp:inline distT="0" distB="0" distL="0" distR="0" wp14:anchorId="6382706B" wp14:editId="1E1FA2BF">
+                  <wp:extent cx="5612130" cy="3434080"/>
+                  <wp:effectExtent l="0" t="0" r="7620" b="0"/>
+                  <wp:docPr id="2086329261" name="Imagen 1"/>
+                  <wp:cNvGraphicFramePr>
+                    <a:graphicFrameLocks xmlns:a="http://schemas.openxmlformats.org/drawingml/2006/main" noChangeAspect="1"/>
+                  </wp:cNvGraphicFramePr>
+                  <a:graphic xmlns:a="http://schemas.openxmlformats.org/drawingml/2006/main">
+                    <a:graphicData uri="http://schemas.openxmlformats.org/drawingml/2006/picture">
+                      <pic:pic xmlns:pic="http://schemas.openxmlformats.org/drawingml/2006/picture">
+                        <pic:nvPicPr>
+                          <pic:cNvPr id="2086329261" name=""/>
+                          <pic:cNvPicPr/>
+                        </pic:nvPicPr>
+                        <pic:blipFill>
+                          <a:blip r:embed="rId13"/>
+                          <a:stretch>
+                            <a:fillRect/>
+                          </a:stretch>
+                        </pic:blipFill>
+                        <pic:spPr>
+                          <a:xfrm>
+                            <a:off x="0" y="0"/>
+                            <a:ext cx="5612130" cy="3434080"/>
+                          </a:xfrm>
+                          <a:prstGeom prst="rect">
+                            <a:avLst/>
+                          </a:prstGeom>
+                        </pic:spPr>
+                      </pic:pic>
+                    </a:graphicData>
+                  </a:graphic>
+                </wp:inline>
+              </w:drawing>
+            </w:r>
           </w:p>
         </w:tc>
         <w:tc>
@@ -2547,7 +2596,6 @@
                 <w:sz w:val="28"/>
                 <w:szCs w:val="28"/>
               </w:rPr>
-              <w:lastRenderedPageBreak/>
               <w:t xml:space="preserve">Caso de prueba </w:t>
             </w:r>
             <w:r>
@@ -3005,7 +3053,6 @@
         </w:rPr>
         <w:br w:type="column"/>
       </w:r>
-      <w:proofErr w:type="spellStart"/>
       <w:r>
         <w:rPr>
           <w:rFonts w:ascii="Times New Roman" w:hAnsi="Times New Roman" w:cs="Times New Roman"/>
@@ -3016,9 +3063,8 @@
           <w:lang w:val="en-US"/>
         </w:rPr>
         <w:lastRenderedPageBreak/>
-        <w:t>Análisis</w:t>
-      </w:r>
-      <w:proofErr w:type="spellEnd"/>
+        <w:t xml:space="preserve">Análisis </w:t>
+      </w:r>
       <w:r>
         <w:rPr>
           <w:rFonts w:ascii="Times New Roman" w:hAnsi="Times New Roman" w:cs="Times New Roman"/>
@@ -3028,32 +3074,8 @@
           <w:szCs w:val="28"/>
           <w:lang w:val="en-US"/>
         </w:rPr>
-        <w:t xml:space="preserve"> </w:t>
-      </w:r>
-      <w:r>
-        <w:rPr>
-          <w:rFonts w:ascii="Times New Roman" w:hAnsi="Times New Roman" w:cs="Times New Roman"/>
-          <w:b/>
-          <w:bCs/>
-          <w:sz w:val="28"/>
-          <w:szCs w:val="28"/>
-          <w:lang w:val="en-US"/>
-        </w:rPr>
-        <w:t xml:space="preserve">con </w:t>
-      </w:r>
-      <w:proofErr w:type="spellStart"/>
-      <w:r>
-        <w:rPr>
-          <w:rFonts w:ascii="Times New Roman" w:hAnsi="Times New Roman" w:cs="Times New Roman"/>
-          <w:b/>
-          <w:bCs/>
-          <w:sz w:val="28"/>
-          <w:szCs w:val="28"/>
-          <w:lang w:val="en-US"/>
-        </w:rPr>
-        <w:t>pylint</w:t>
-      </w:r>
-      <w:proofErr w:type="spellEnd"/>
+        <w:t>con pylint</w:t>
+      </w:r>
     </w:p>
     <w:tbl>
       <w:tblPr>
@@ -3081,7 +3103,6 @@
                 <w:lang w:val="en-US"/>
               </w:rPr>
             </w:pPr>
-            <w:proofErr w:type="spellStart"/>
             <w:r>
               <w:rPr>
                 <w:rFonts w:ascii="Times New Roman" w:hAnsi="Times New Roman" w:cs="Times New Roman"/>
@@ -3091,7 +3112,6 @@
               </w:rPr>
               <w:t>Prueba</w:t>
             </w:r>
-            <w:proofErr w:type="spellEnd"/>
           </w:p>
         </w:tc>
         <w:tc>
@@ -3108,7 +3128,6 @@
                 <w:lang w:val="en-US"/>
               </w:rPr>
             </w:pPr>
-            <w:proofErr w:type="spellStart"/>
             <w:r>
               <w:rPr>
                 <w:rFonts w:ascii="Times New Roman" w:hAnsi="Times New Roman" w:cs="Times New Roman"/>
@@ -3116,29 +3135,8 @@
                 <w:bCs/>
                 <w:lang w:val="en-US"/>
               </w:rPr>
-              <w:t>Resultado</w:t>
-            </w:r>
-            <w:proofErr w:type="spellEnd"/>
-            <w:r>
-              <w:rPr>
-                <w:rFonts w:ascii="Times New Roman" w:hAnsi="Times New Roman" w:cs="Times New Roman"/>
-                <w:b/>
-                <w:bCs/>
-                <w:lang w:val="en-US"/>
-              </w:rPr>
-              <w:t xml:space="preserve"> del </w:t>
-            </w:r>
-            <w:proofErr w:type="spellStart"/>
-            <w:r>
-              <w:rPr>
-                <w:rFonts w:ascii="Times New Roman" w:hAnsi="Times New Roman" w:cs="Times New Roman"/>
-                <w:b/>
-                <w:bCs/>
-                <w:lang w:val="en-US"/>
-              </w:rPr>
-              <w:t>análisis</w:t>
-            </w:r>
-            <w:proofErr w:type="spellEnd"/>
+              <w:t>Resultado del análisis</w:t>
+            </w:r>
           </w:p>
         </w:tc>
       </w:tr>
@@ -3273,7 +3271,6 @@
           <w:lang w:val="en-US"/>
         </w:rPr>
       </w:pPr>
-      <w:proofErr w:type="spellStart"/>
       <w:r>
         <w:rPr>
           <w:rFonts w:ascii="Times New Roman" w:hAnsi="Times New Roman" w:cs="Times New Roman"/>
@@ -3283,19 +3280,7 @@
           <w:szCs w:val="28"/>
           <w:lang w:val="en-US"/>
         </w:rPr>
-        <w:t>Análisis</w:t>
-      </w:r>
-      <w:proofErr w:type="spellEnd"/>
-      <w:r>
-        <w:rPr>
-          <w:rFonts w:ascii="Times New Roman" w:hAnsi="Times New Roman" w:cs="Times New Roman"/>
-          <w:b/>
-          <w:bCs/>
-          <w:sz w:val="28"/>
-          <w:szCs w:val="28"/>
-          <w:lang w:val="en-US"/>
-        </w:rPr>
-        <w:t xml:space="preserve"> con flake8</w:t>
+        <w:t>Análisis con flake8</w:t>
       </w:r>
     </w:p>
     <w:tbl>
@@ -3324,7 +3309,6 @@
                 <w:lang w:val="en-US"/>
               </w:rPr>
             </w:pPr>
-            <w:proofErr w:type="spellStart"/>
             <w:r>
               <w:rPr>
                 <w:rFonts w:ascii="Times New Roman" w:hAnsi="Times New Roman" w:cs="Times New Roman"/>
@@ -3334,7 +3318,6 @@
               </w:rPr>
               <w:t>Prueba</w:t>
             </w:r>
-            <w:proofErr w:type="spellEnd"/>
           </w:p>
         </w:tc>
         <w:tc>
@@ -3351,7 +3334,6 @@
                 <w:lang w:val="en-US"/>
               </w:rPr>
             </w:pPr>
-            <w:proofErr w:type="spellStart"/>
             <w:r>
               <w:rPr>
                 <w:rFonts w:ascii="Times New Roman" w:hAnsi="Times New Roman" w:cs="Times New Roman"/>
@@ -3359,29 +3341,8 @@
                 <w:bCs/>
                 <w:lang w:val="en-US"/>
               </w:rPr>
-              <w:t>Resultado</w:t>
-            </w:r>
-            <w:proofErr w:type="spellEnd"/>
-            <w:r>
-              <w:rPr>
-                <w:rFonts w:ascii="Times New Roman" w:hAnsi="Times New Roman" w:cs="Times New Roman"/>
-                <w:b/>
-                <w:bCs/>
-                <w:lang w:val="en-US"/>
-              </w:rPr>
-              <w:t xml:space="preserve"> del </w:t>
-            </w:r>
-            <w:proofErr w:type="spellStart"/>
-            <w:r>
-              <w:rPr>
-                <w:rFonts w:ascii="Times New Roman" w:hAnsi="Times New Roman" w:cs="Times New Roman"/>
-                <w:b/>
-                <w:bCs/>
-                <w:lang w:val="en-US"/>
-              </w:rPr>
-              <w:t>análisis</w:t>
-            </w:r>
-            <w:proofErr w:type="spellEnd"/>
+              <w:t>Resultado del análisis</w:t>
+            </w:r>
           </w:p>
         </w:tc>
       </w:tr>
@@ -3570,21 +3531,7 @@
         <w:rPr>
           <w:rFonts w:ascii="Times New Roman" w:hAnsi="Times New Roman" w:cs="Times New Roman"/>
         </w:rPr>
-        <w:t xml:space="preserve"> de programación con Java, </w:t>
-      </w:r>
-      <w:proofErr w:type="spellStart"/>
-      <w:r>
-        <w:rPr>
-          <w:rFonts w:ascii="Times New Roman" w:hAnsi="Times New Roman" w:cs="Times New Roman"/>
-        </w:rPr>
-        <w:t>javascript</w:t>
-      </w:r>
-      <w:proofErr w:type="spellEnd"/>
-      <w:r>
-        <w:rPr>
-          <w:rFonts w:ascii="Times New Roman" w:hAnsi="Times New Roman" w:cs="Times New Roman"/>
-        </w:rPr>
-        <w:t xml:space="preserve">, lenguaje C y me apoyo de guías de programación que generamos en la empresa. Pero con </w:t>
+        <w:t xml:space="preserve"> de programación con Java, javascript, lenguaje C y me apoyo de guías de programación que generamos en la empresa. Pero con </w:t>
       </w:r>
       <w:r>
         <w:rPr>
@@ -3608,16 +3555,8 @@
         <w:rPr>
           <w:rFonts w:ascii="Times New Roman" w:hAnsi="Times New Roman" w:cs="Times New Roman"/>
         </w:rPr>
-        <w:t xml:space="preserve"> </w:t>
-      </w:r>
-      <w:proofErr w:type="spellStart"/>
-      <w:r>
-        <w:rPr>
-          <w:rFonts w:ascii="Times New Roman" w:hAnsi="Times New Roman" w:cs="Times New Roman"/>
-        </w:rPr>
-        <w:t>pylint</w:t>
-      </w:r>
-      <w:proofErr w:type="spellEnd"/>
+        <w:t xml:space="preserve"> pylint</w:t>
+      </w:r>
       <w:r>
         <w:rPr>
           <w:rFonts w:ascii="Times New Roman" w:hAnsi="Times New Roman" w:cs="Times New Roman"/>
@@ -3770,27 +3709,9 @@
           <w:b/>
           <w:bCs/>
         </w:rPr>
-        <w:t xml:space="preserve">PEP 8 – Style Guide </w:t>
-      </w:r>
-      <w:proofErr w:type="spellStart"/>
-      <w:r>
-        <w:rPr>
-          <w:rFonts w:ascii="Calibri" w:hAnsi="Calibri" w:cs="Calibri"/>
-          <w:b/>
-          <w:bCs/>
-        </w:rPr>
-        <w:t>for</w:t>
-      </w:r>
-      <w:proofErr w:type="spellEnd"/>
-      <w:r>
-        <w:rPr>
-          <w:rFonts w:ascii="Calibri" w:hAnsi="Calibri" w:cs="Calibri"/>
-          <w:b/>
-          <w:bCs/>
-        </w:rPr>
-        <w:t xml:space="preserve"> Python Code </w:t>
-      </w:r>
-      <w:hyperlink r:id="rId11" w:tgtFrame="_blank" w:history="1">
+        <w:t>PEP 8 – Style Guide for Python Code </w:t>
+      </w:r>
+      <w:hyperlink r:id="rId14" w:tgtFrame="_blank" w:history="1">
         <w:r>
           <w:rPr>
             <w:rStyle w:val="Hipervnculo"/>
@@ -3817,7 +3738,7 @@
         </w:rPr>
         <w:t>Python Tutorial. </w:t>
       </w:r>
-      <w:hyperlink r:id="rId12" w:tgtFrame="_blank" w:history="1">
+      <w:hyperlink r:id="rId15" w:tgtFrame="_blank" w:history="1">
         <w:r>
           <w:rPr>
             <w:rStyle w:val="Hipervnculo"/>
@@ -3848,7 +3769,7 @@
         </w:rPr>
         <w:t>Flake 8: </w:t>
       </w:r>
-      <w:hyperlink r:id="rId13" w:tgtFrame="_blank" w:history="1">
+      <w:hyperlink r:id="rId16" w:tgtFrame="_blank" w:history="1">
         <w:r>
           <w:rPr>
             <w:rStyle w:val="Hipervnculo"/>
@@ -3876,7 +3797,7 @@
         </w:rPr>
         <w:t>Python Static Analysis Tools: </w:t>
       </w:r>
-      <w:hyperlink r:id="rId14" w:tgtFrame="_blank" w:history="1">
+      <w:hyperlink r:id="rId17" w:tgtFrame="_blank" w:history="1">
         <w:r>
           <w:rPr>
             <w:rStyle w:val="Hipervnculo"/>
@@ -3907,7 +3828,7 @@
         </w:rPr>
         <w:t>Unit Test Python Framework: </w:t>
       </w:r>
-      <w:hyperlink r:id="rId15" w:tgtFrame="_blank" w:tooltip="Enlace" w:history="1">
+      <w:hyperlink r:id="rId18" w:tgtFrame="_blank" w:tooltip="Enlace" w:history="1">
         <w:r>
           <w:rPr>
             <w:rStyle w:val="Hipervnculo"/>
@@ -3938,7 +3859,7 @@
         </w:rPr>
         <w:t>Python Coverage: </w:t>
       </w:r>
-      <w:hyperlink r:id="rId16" w:tgtFrame="_blank" w:history="1">
+      <w:hyperlink r:id="rId19" w:tgtFrame="_blank" w:history="1">
         <w:r>
           <w:rPr>
             <w:rStyle w:val="Hipervnculo"/>
@@ -3994,7 +3915,7 @@
                     <pic:cNvPicPr/>
                   </pic:nvPicPr>
                   <pic:blipFill>
-                    <a:blip r:embed="rId17"/>
+                    <a:blip r:embed="rId20"/>
                     <a:stretch>
                       <a:fillRect/>
                     </a:stretch>
@@ -4058,7 +3979,7 @@
                     <pic:cNvPicPr/>
                   </pic:nvPicPr>
                   <pic:blipFill>
-                    <a:blip r:embed="rId18"/>
+                    <a:blip r:embed="rId21"/>
                     <a:stretch>
                       <a:fillRect/>
                     </a:stretch>

</xml_diff>

<commit_message>
Se agrega funcionalidad de los análisis de código estatico con pyling y flake8 y la evidencia del proceso.
</commit_message>
<xml_diff>
--- a/A01370358_A6.2.docx
+++ b/A01370358_A6.2.docx
@@ -317,6 +317,7 @@
           <w:szCs w:val="28"/>
         </w:rPr>
       </w:pPr>
+      <w:proofErr w:type="spellStart"/>
       <w:r>
         <w:rPr>
           <w:rFonts w:ascii="Times New Roman" w:hAnsi="Times New Roman" w:cs="Times New Roman"/>
@@ -326,8 +327,9 @@
           <w:szCs w:val="28"/>
         </w:rPr>
         <w:lastRenderedPageBreak/>
-        <w:t>Reservation System</w:t>
-      </w:r>
+        <w:t>Reservation</w:t>
+      </w:r>
+      <w:proofErr w:type="spellEnd"/>
       <w:r>
         <w:rPr>
           <w:rFonts w:ascii="Times New Roman" w:hAnsi="Times New Roman" w:cs="Times New Roman"/>
@@ -336,277 +338,10 @@
           <w:sz w:val="28"/>
           <w:szCs w:val="28"/>
         </w:rPr>
-        <w:t xml:space="preserve"> - requerimientos</w:t>
-      </w:r>
-    </w:p>
-    <w:p>
-      <w:pPr>
-        <w:rPr>
-          <w:rFonts w:ascii="Times New Roman" w:hAnsi="Times New Roman" w:cs="Times New Roman"/>
-          <w:i/>
-          <w:iCs/>
-          <w:lang w:val="en-US"/>
-        </w:rPr>
-      </w:pPr>
-      <w:r>
-        <w:rPr>
-          <w:rFonts w:ascii="Times New Roman" w:hAnsi="Times New Roman" w:cs="Times New Roman"/>
-          <w:i/>
-          <w:iCs/>
-          <w:lang w:val="en-US"/>
-        </w:rPr>
-        <w:t xml:space="preserve">Req 1. Implement a set of classes in Python that implements two abstractions: </w:t>
-      </w:r>
-    </w:p>
-    <w:p>
-      <w:pPr>
-        <w:rPr>
-          <w:rFonts w:ascii="Times New Roman" w:hAnsi="Times New Roman" w:cs="Times New Roman"/>
-          <w:i/>
-          <w:iCs/>
-          <w:lang w:val="en-US"/>
-        </w:rPr>
-      </w:pPr>
-      <w:r>
-        <w:rPr>
-          <w:rFonts w:ascii="Times New Roman" w:hAnsi="Times New Roman" w:cs="Times New Roman"/>
-          <w:i/>
-          <w:iCs/>
-          <w:lang w:val="en-US"/>
-        </w:rPr>
-        <w:t xml:space="preserve">1. Hotel </w:t>
-      </w:r>
-    </w:p>
-    <w:p>
-      <w:pPr>
-        <w:rPr>
-          <w:rFonts w:ascii="Times New Roman" w:hAnsi="Times New Roman" w:cs="Times New Roman"/>
-          <w:i/>
-          <w:iCs/>
-          <w:lang w:val="en-US"/>
-        </w:rPr>
-      </w:pPr>
-      <w:r>
-        <w:rPr>
-          <w:rFonts w:ascii="Times New Roman" w:hAnsi="Times New Roman" w:cs="Times New Roman"/>
-          <w:i/>
-          <w:iCs/>
-          <w:lang w:val="en-US"/>
-        </w:rPr>
-        <w:t xml:space="preserve">2. Reservation </w:t>
-      </w:r>
-    </w:p>
-    <w:p>
-      <w:pPr>
-        <w:rPr>
-          <w:rFonts w:ascii="Times New Roman" w:hAnsi="Times New Roman" w:cs="Times New Roman"/>
-          <w:i/>
-          <w:iCs/>
-          <w:lang w:val="en-US"/>
-        </w:rPr>
-      </w:pPr>
-      <w:r>
-        <w:rPr>
-          <w:rFonts w:ascii="Times New Roman" w:hAnsi="Times New Roman" w:cs="Times New Roman"/>
-          <w:i/>
-          <w:iCs/>
-          <w:lang w:val="en-US"/>
-        </w:rPr>
-        <w:t xml:space="preserve">3. Customers </w:t>
-      </w:r>
-    </w:p>
-    <w:p>
-      <w:pPr>
-        <w:rPr>
-          <w:rFonts w:ascii="Times New Roman" w:hAnsi="Times New Roman" w:cs="Times New Roman"/>
-          <w:i/>
-          <w:iCs/>
-          <w:lang w:val="en-US"/>
-        </w:rPr>
-      </w:pPr>
-      <w:r>
-        <w:rPr>
-          <w:rFonts w:ascii="Times New Roman" w:hAnsi="Times New Roman" w:cs="Times New Roman"/>
-          <w:i/>
-          <w:iCs/>
-          <w:lang w:val="en-US"/>
-        </w:rPr>
-        <w:t>Req 2. Implement a set of methods to handle the next persistent behaviors (stored in files):</w:t>
-      </w:r>
-    </w:p>
-    <w:p>
-      <w:pPr>
-        <w:rPr>
-          <w:rFonts w:ascii="Times New Roman" w:hAnsi="Times New Roman" w:cs="Times New Roman"/>
-          <w:i/>
-          <w:iCs/>
-          <w:lang w:val="en-US"/>
-        </w:rPr>
-      </w:pPr>
-      <w:r>
-        <w:rPr>
-          <w:rFonts w:ascii="Times New Roman" w:hAnsi="Times New Roman" w:cs="Times New Roman"/>
-          <w:i/>
-          <w:iCs/>
-          <w:lang w:val="en-US"/>
-        </w:rPr>
-        <w:t xml:space="preserve"> 1. Hotels a. Create Hotel b. Delete Hotel c. Display Hotel information d. Modify Hotel Information e. Reserve a Room f. Cancel a Reservation </w:t>
-      </w:r>
-    </w:p>
-    <w:p>
-      <w:pPr>
-        <w:rPr>
-          <w:rFonts w:ascii="Times New Roman" w:hAnsi="Times New Roman" w:cs="Times New Roman"/>
-          <w:i/>
-          <w:iCs/>
-          <w:lang w:val="en-US"/>
-        </w:rPr>
-      </w:pPr>
-      <w:r>
-        <w:rPr>
-          <w:rFonts w:ascii="Times New Roman" w:hAnsi="Times New Roman" w:cs="Times New Roman"/>
-          <w:i/>
-          <w:iCs/>
-          <w:lang w:val="en-US"/>
-        </w:rPr>
-        <w:t xml:space="preserve">2. Customer a. Create Customer b. Delete a Customer c. Display Customer Information d. Modify Customer Information </w:t>
-      </w:r>
-    </w:p>
-    <w:p>
-      <w:pPr>
-        <w:rPr>
-          <w:rFonts w:ascii="Times New Roman" w:hAnsi="Times New Roman" w:cs="Times New Roman"/>
-          <w:i/>
-          <w:iCs/>
-          <w:lang w:val="en-US"/>
-        </w:rPr>
-      </w:pPr>
-      <w:r>
-        <w:rPr>
-          <w:rFonts w:ascii="Times New Roman" w:hAnsi="Times New Roman" w:cs="Times New Roman"/>
-          <w:i/>
-          <w:iCs/>
-          <w:lang w:val="en-US"/>
-        </w:rPr>
-        <w:t>3. Reservation a. Create a Reservation (Customer, Hotel) b. Cancel a Reservation You are free to decide the attributes within each class that enable the required behavior.</w:t>
-      </w:r>
-      <w:r>
-        <w:rPr>
-          <w:rFonts w:ascii="Times New Roman" w:hAnsi="Times New Roman" w:cs="Times New Roman"/>
-          <w:i/>
-          <w:iCs/>
-          <w:lang w:val="en-US"/>
-        </w:rPr>
         <w:t xml:space="preserve"> </w:t>
       </w:r>
-    </w:p>
-    <w:p>
-      <w:pPr>
-        <w:rPr>
-          <w:rFonts w:ascii="Times New Roman" w:hAnsi="Times New Roman" w:cs="Times New Roman"/>
-          <w:i/>
-          <w:iCs/>
-          <w:lang w:val="en-US"/>
-        </w:rPr>
-      </w:pPr>
-      <w:r>
-        <w:rPr>
-          <w:rFonts w:ascii="Times New Roman" w:hAnsi="Times New Roman" w:cs="Times New Roman"/>
-          <w:i/>
-          <w:iCs/>
-          <w:lang w:val="en-US"/>
-        </w:rPr>
-        <w:t xml:space="preserve">Req 3. Implement unit test cases to exercise the methods in each class. Use the unittest module in Python. </w:t>
-      </w:r>
-    </w:p>
-    <w:p>
-      <w:pPr>
-        <w:rPr>
-          <w:rFonts w:ascii="Times New Roman" w:hAnsi="Times New Roman" w:cs="Times New Roman"/>
-          <w:i/>
-          <w:iCs/>
-          <w:lang w:val="en-US"/>
-        </w:rPr>
-      </w:pPr>
-      <w:r>
-        <w:rPr>
-          <w:rFonts w:ascii="Times New Roman" w:hAnsi="Times New Roman" w:cs="Times New Roman"/>
-          <w:i/>
-          <w:iCs/>
-          <w:lang w:val="en-US"/>
-        </w:rPr>
-        <w:t>Req 4. The code coverage for all unittests should accumulate at least 85% of line coverage.</w:t>
-      </w:r>
-    </w:p>
-    <w:p>
-      <w:pPr>
-        <w:rPr>
-          <w:rFonts w:ascii="Times New Roman" w:hAnsi="Times New Roman" w:cs="Times New Roman"/>
-          <w:i/>
-          <w:iCs/>
-          <w:lang w:val="en-US"/>
-        </w:rPr>
-      </w:pPr>
-      <w:r>
-        <w:rPr>
-          <w:rFonts w:ascii="Times New Roman" w:hAnsi="Times New Roman" w:cs="Times New Roman"/>
-          <w:i/>
-          <w:iCs/>
-          <w:lang w:val="en-US"/>
-        </w:rPr>
-        <w:t xml:space="preserve"> Req 5. The program shall include the mechanism to handle invalid data in the file. Errors should be displayed in the console and the execution must continue. </w:t>
-      </w:r>
-    </w:p>
-    <w:p>
-      <w:pPr>
-        <w:rPr>
-          <w:rFonts w:ascii="Times New Roman" w:hAnsi="Times New Roman" w:cs="Times New Roman"/>
-          <w:i/>
-          <w:iCs/>
-          <w:lang w:val="en-US"/>
-        </w:rPr>
-      </w:pPr>
-      <w:r>
-        <w:rPr>
-          <w:rFonts w:ascii="Times New Roman" w:hAnsi="Times New Roman" w:cs="Times New Roman"/>
-          <w:i/>
-          <w:iCs/>
-          <w:lang w:val="en-US"/>
-        </w:rPr>
-        <w:t xml:space="preserve">Req 6. Be compliant with PEP8. </w:t>
-      </w:r>
-    </w:p>
-    <w:p>
-      <w:pPr>
-        <w:rPr>
-          <w:rFonts w:ascii="Times New Roman" w:hAnsi="Times New Roman" w:cs="Times New Roman"/>
-          <w:i/>
-          <w:iCs/>
-          <w:lang w:val="en-US"/>
-        </w:rPr>
-      </w:pPr>
-      <w:r>
-        <w:rPr>
-          <w:rFonts w:ascii="Times New Roman" w:hAnsi="Times New Roman" w:cs="Times New Roman"/>
-          <w:i/>
-          <w:iCs/>
-          <w:lang w:val="en-US"/>
-        </w:rPr>
-        <w:t>Req 7. The source code must show no warnings using Fleak and PyLint.</w:t>
-      </w:r>
-    </w:p>
-    <w:p>
-      <w:pPr>
-        <w:rPr>
-          <w:rFonts w:ascii="Times New Roman" w:hAnsi="Times New Roman" w:cs="Times New Roman"/>
-          <w:i/>
-          <w:iCs/>
-          <w:lang w:val="en-US"/>
-        </w:rPr>
-      </w:pPr>
-    </w:p>
-    <w:p>
-      <w:pPr>
+      <w:proofErr w:type="spellStart"/>
+      <w:r>
         <w:rPr>
           <w:rFonts w:ascii="Times New Roman" w:hAnsi="Times New Roman" w:cs="Times New Roman"/>
           <w:b/>
@@ -614,7 +349,9 @@
           <w:sz w:val="28"/>
           <w:szCs w:val="28"/>
         </w:rPr>
-      </w:pPr>
+        <w:t>System</w:t>
+      </w:r>
+      <w:proofErr w:type="spellEnd"/>
       <w:r>
         <w:rPr>
           <w:rFonts w:ascii="Times New Roman" w:hAnsi="Times New Roman" w:cs="Times New Roman"/>
@@ -623,8 +360,357 @@
           <w:sz w:val="28"/>
           <w:szCs w:val="28"/>
         </w:rPr>
+        <w:t xml:space="preserve"> - requerimientos</w:t>
+      </w:r>
+    </w:p>
+    <w:p>
+      <w:pPr>
+        <w:rPr>
+          <w:rFonts w:ascii="Times New Roman" w:hAnsi="Times New Roman" w:cs="Times New Roman"/>
+          <w:i/>
+          <w:iCs/>
+          <w:lang w:val="en-US"/>
+        </w:rPr>
+      </w:pPr>
+      <w:r>
+        <w:rPr>
+          <w:rFonts w:ascii="Times New Roman" w:hAnsi="Times New Roman" w:cs="Times New Roman"/>
+          <w:i/>
+          <w:iCs/>
+          <w:lang w:val="en-US"/>
+        </w:rPr>
+        <w:t xml:space="preserve">Req 1. Implement a set of classes in Python that implements two abstractions: </w:t>
+      </w:r>
+    </w:p>
+    <w:p>
+      <w:pPr>
+        <w:rPr>
+          <w:rFonts w:ascii="Times New Roman" w:hAnsi="Times New Roman" w:cs="Times New Roman"/>
+          <w:i/>
+          <w:iCs/>
+          <w:lang w:val="en-US"/>
+        </w:rPr>
+      </w:pPr>
+      <w:r>
+        <w:rPr>
+          <w:rFonts w:ascii="Times New Roman" w:hAnsi="Times New Roman" w:cs="Times New Roman"/>
+          <w:i/>
+          <w:iCs/>
+          <w:lang w:val="en-US"/>
+        </w:rPr>
+        <w:t xml:space="preserve">1. Hotel </w:t>
+      </w:r>
+    </w:p>
+    <w:p>
+      <w:pPr>
+        <w:rPr>
+          <w:rFonts w:ascii="Times New Roman" w:hAnsi="Times New Roman" w:cs="Times New Roman"/>
+          <w:i/>
+          <w:iCs/>
+          <w:lang w:val="en-US"/>
+        </w:rPr>
+      </w:pPr>
+      <w:r>
+        <w:rPr>
+          <w:rFonts w:ascii="Times New Roman" w:hAnsi="Times New Roman" w:cs="Times New Roman"/>
+          <w:i/>
+          <w:iCs/>
+          <w:lang w:val="en-US"/>
+        </w:rPr>
+        <w:t xml:space="preserve">2. Reservation </w:t>
+      </w:r>
+    </w:p>
+    <w:p>
+      <w:pPr>
+        <w:rPr>
+          <w:rFonts w:ascii="Times New Roman" w:hAnsi="Times New Roman" w:cs="Times New Roman"/>
+          <w:i/>
+          <w:iCs/>
+          <w:lang w:val="en-US"/>
+        </w:rPr>
+      </w:pPr>
+      <w:r>
+        <w:rPr>
+          <w:rFonts w:ascii="Times New Roman" w:hAnsi="Times New Roman" w:cs="Times New Roman"/>
+          <w:i/>
+          <w:iCs/>
+          <w:lang w:val="en-US"/>
+        </w:rPr>
+        <w:t xml:space="preserve">3. Customers </w:t>
+      </w:r>
+    </w:p>
+    <w:p>
+      <w:pPr>
+        <w:rPr>
+          <w:rFonts w:ascii="Times New Roman" w:hAnsi="Times New Roman" w:cs="Times New Roman"/>
+          <w:i/>
+          <w:iCs/>
+          <w:lang w:val="en-US"/>
+        </w:rPr>
+      </w:pPr>
+      <w:r>
+        <w:rPr>
+          <w:rFonts w:ascii="Times New Roman" w:hAnsi="Times New Roman" w:cs="Times New Roman"/>
+          <w:i/>
+          <w:iCs/>
+          <w:lang w:val="en-US"/>
+        </w:rPr>
+        <w:t>Req 2. Implement a set of methods to handle the next persistent behaviors (stored in files):</w:t>
+      </w:r>
+    </w:p>
+    <w:p>
+      <w:pPr>
+        <w:rPr>
+          <w:rFonts w:ascii="Times New Roman" w:hAnsi="Times New Roman" w:cs="Times New Roman"/>
+          <w:i/>
+          <w:iCs/>
+          <w:lang w:val="en-US"/>
+        </w:rPr>
+      </w:pPr>
+      <w:r>
+        <w:rPr>
+          <w:rFonts w:ascii="Times New Roman" w:hAnsi="Times New Roman" w:cs="Times New Roman"/>
+          <w:i/>
+          <w:iCs/>
+          <w:lang w:val="en-US"/>
+        </w:rPr>
+        <w:t xml:space="preserve"> 1. Hotels a. Create Hotel b. Delete Hotel c. Display Hotel information d. Modify Hotel Information e. Reserve a Room f. Cancel a Reservation </w:t>
+      </w:r>
+    </w:p>
+    <w:p>
+      <w:pPr>
+        <w:rPr>
+          <w:rFonts w:ascii="Times New Roman" w:hAnsi="Times New Roman" w:cs="Times New Roman"/>
+          <w:i/>
+          <w:iCs/>
+          <w:lang w:val="en-US"/>
+        </w:rPr>
+      </w:pPr>
+      <w:r>
+        <w:rPr>
+          <w:rFonts w:ascii="Times New Roman" w:hAnsi="Times New Roman" w:cs="Times New Roman"/>
+          <w:i/>
+          <w:iCs/>
+          <w:lang w:val="en-US"/>
+        </w:rPr>
+        <w:t xml:space="preserve">2. Customer a. Create Customer b. Delete a Customer c. Display Customer Information d. Modify Customer Information </w:t>
+      </w:r>
+    </w:p>
+    <w:p>
+      <w:pPr>
+        <w:rPr>
+          <w:rFonts w:ascii="Times New Roman" w:hAnsi="Times New Roman" w:cs="Times New Roman"/>
+          <w:i/>
+          <w:iCs/>
+          <w:lang w:val="en-US"/>
+        </w:rPr>
+      </w:pPr>
+      <w:r>
+        <w:rPr>
+          <w:rFonts w:ascii="Times New Roman" w:hAnsi="Times New Roman" w:cs="Times New Roman"/>
+          <w:i/>
+          <w:iCs/>
+          <w:lang w:val="en-US"/>
+        </w:rPr>
+        <w:t>3. Reservation a. Create a Reservation (Customer, Hotel) b. Cancel a Reservation You are free to decide the attributes within each class that enable the required behavior.</w:t>
+      </w:r>
+      <w:r>
+        <w:rPr>
+          <w:rFonts w:ascii="Times New Roman" w:hAnsi="Times New Roman" w:cs="Times New Roman"/>
+          <w:i/>
+          <w:iCs/>
+          <w:lang w:val="en-US"/>
+        </w:rPr>
+        <w:t xml:space="preserve"> </w:t>
+      </w:r>
+    </w:p>
+    <w:p>
+      <w:pPr>
+        <w:rPr>
+          <w:rFonts w:ascii="Times New Roman" w:hAnsi="Times New Roman" w:cs="Times New Roman"/>
+          <w:i/>
+          <w:iCs/>
+          <w:lang w:val="en-US"/>
+        </w:rPr>
+      </w:pPr>
+      <w:r>
+        <w:rPr>
+          <w:rFonts w:ascii="Times New Roman" w:hAnsi="Times New Roman" w:cs="Times New Roman"/>
+          <w:i/>
+          <w:iCs/>
+          <w:lang w:val="en-US"/>
+        </w:rPr>
+        <w:t xml:space="preserve">Req 3. Implement unit test cases to exercise the methods in each class. Use the </w:t>
+      </w:r>
+      <w:proofErr w:type="spellStart"/>
+      <w:r>
+        <w:rPr>
+          <w:rFonts w:ascii="Times New Roman" w:hAnsi="Times New Roman" w:cs="Times New Roman"/>
+          <w:i/>
+          <w:iCs/>
+          <w:lang w:val="en-US"/>
+        </w:rPr>
+        <w:t>unittest</w:t>
+      </w:r>
+      <w:proofErr w:type="spellEnd"/>
+      <w:r>
+        <w:rPr>
+          <w:rFonts w:ascii="Times New Roman" w:hAnsi="Times New Roman" w:cs="Times New Roman"/>
+          <w:i/>
+          <w:iCs/>
+          <w:lang w:val="en-US"/>
+        </w:rPr>
+        <w:t xml:space="preserve"> module in Python. </w:t>
+      </w:r>
+    </w:p>
+    <w:p>
+      <w:pPr>
+        <w:rPr>
+          <w:rFonts w:ascii="Times New Roman" w:hAnsi="Times New Roman" w:cs="Times New Roman"/>
+          <w:i/>
+          <w:iCs/>
+          <w:lang w:val="en-US"/>
+        </w:rPr>
+      </w:pPr>
+      <w:r>
+        <w:rPr>
+          <w:rFonts w:ascii="Times New Roman" w:hAnsi="Times New Roman" w:cs="Times New Roman"/>
+          <w:i/>
+          <w:iCs/>
+          <w:lang w:val="en-US"/>
+        </w:rPr>
+        <w:t xml:space="preserve">Req 4. The code coverage for all </w:t>
+      </w:r>
+      <w:proofErr w:type="spellStart"/>
+      <w:r>
+        <w:rPr>
+          <w:rFonts w:ascii="Times New Roman" w:hAnsi="Times New Roman" w:cs="Times New Roman"/>
+          <w:i/>
+          <w:iCs/>
+          <w:lang w:val="en-US"/>
+        </w:rPr>
+        <w:t>unittests</w:t>
+      </w:r>
+      <w:proofErr w:type="spellEnd"/>
+      <w:r>
+        <w:rPr>
+          <w:rFonts w:ascii="Times New Roman" w:hAnsi="Times New Roman" w:cs="Times New Roman"/>
+          <w:i/>
+          <w:iCs/>
+          <w:lang w:val="en-US"/>
+        </w:rPr>
+        <w:t xml:space="preserve"> should accumulate at least 85% of line coverage.</w:t>
+      </w:r>
+    </w:p>
+    <w:p>
+      <w:pPr>
+        <w:rPr>
+          <w:rFonts w:ascii="Times New Roman" w:hAnsi="Times New Roman" w:cs="Times New Roman"/>
+          <w:i/>
+          <w:iCs/>
+          <w:lang w:val="en-US"/>
+        </w:rPr>
+      </w:pPr>
+      <w:r>
+        <w:rPr>
+          <w:rFonts w:ascii="Times New Roman" w:hAnsi="Times New Roman" w:cs="Times New Roman"/>
+          <w:i/>
+          <w:iCs/>
+          <w:lang w:val="en-US"/>
+        </w:rPr>
+        <w:t xml:space="preserve"> Req 5. The program shall include the mechanism to handle invalid data in the file. Errors should be displayed in the console and the execution must continue. </w:t>
+      </w:r>
+    </w:p>
+    <w:p>
+      <w:pPr>
+        <w:rPr>
+          <w:rFonts w:ascii="Times New Roman" w:hAnsi="Times New Roman" w:cs="Times New Roman"/>
+          <w:i/>
+          <w:iCs/>
+          <w:lang w:val="en-US"/>
+        </w:rPr>
+      </w:pPr>
+      <w:r>
+        <w:rPr>
+          <w:rFonts w:ascii="Times New Roman" w:hAnsi="Times New Roman" w:cs="Times New Roman"/>
+          <w:i/>
+          <w:iCs/>
+          <w:lang w:val="en-US"/>
+        </w:rPr>
+        <w:t xml:space="preserve">Req 6. Be compliant with PEP8. </w:t>
+      </w:r>
+    </w:p>
+    <w:p>
+      <w:pPr>
+        <w:rPr>
+          <w:rFonts w:ascii="Times New Roman" w:hAnsi="Times New Roman" w:cs="Times New Roman"/>
+          <w:i/>
+          <w:iCs/>
+          <w:lang w:val="en-US"/>
+        </w:rPr>
+      </w:pPr>
+      <w:r>
+        <w:rPr>
+          <w:rFonts w:ascii="Times New Roman" w:hAnsi="Times New Roman" w:cs="Times New Roman"/>
+          <w:i/>
+          <w:iCs/>
+          <w:lang w:val="en-US"/>
+        </w:rPr>
+        <w:t xml:space="preserve">Req 7. The source code must show no warnings using Fleak and </w:t>
+      </w:r>
+      <w:proofErr w:type="spellStart"/>
+      <w:r>
+        <w:rPr>
+          <w:rFonts w:ascii="Times New Roman" w:hAnsi="Times New Roman" w:cs="Times New Roman"/>
+          <w:i/>
+          <w:iCs/>
+          <w:lang w:val="en-US"/>
+        </w:rPr>
+        <w:t>PyLint</w:t>
+      </w:r>
+      <w:proofErr w:type="spellEnd"/>
+      <w:r>
+        <w:rPr>
+          <w:rFonts w:ascii="Times New Roman" w:hAnsi="Times New Roman" w:cs="Times New Roman"/>
+          <w:i/>
+          <w:iCs/>
+          <w:lang w:val="en-US"/>
+        </w:rPr>
+        <w:t>.</w:t>
+      </w:r>
+    </w:p>
+    <w:p>
+      <w:pPr>
+        <w:rPr>
+          <w:rFonts w:ascii="Times New Roman" w:hAnsi="Times New Roman" w:cs="Times New Roman"/>
+          <w:i/>
+          <w:iCs/>
+          <w:lang w:val="en-US"/>
+        </w:rPr>
+      </w:pPr>
+    </w:p>
+    <w:p>
+      <w:pPr>
+        <w:rPr>
+          <w:rFonts w:ascii="Times New Roman" w:hAnsi="Times New Roman" w:cs="Times New Roman"/>
+          <w:b/>
+          <w:bCs/>
+          <w:sz w:val="28"/>
+          <w:szCs w:val="28"/>
+        </w:rPr>
+      </w:pPr>
+      <w:proofErr w:type="spellStart"/>
+      <w:r>
+        <w:rPr>
+          <w:rFonts w:ascii="Times New Roman" w:hAnsi="Times New Roman" w:cs="Times New Roman"/>
+          <w:b/>
+          <w:bCs/>
+          <w:sz w:val="28"/>
+          <w:szCs w:val="28"/>
+        </w:rPr>
         <w:t>Resutado</w:t>
       </w:r>
+      <w:proofErr w:type="spellEnd"/>
     </w:p>
     <w:p>
       <w:pPr>
@@ -650,12 +736,28 @@
         </w:rPr>
         <w:t>que realice para el ejercicio “</w:t>
       </w:r>
-      <w:r>
-        <w:rPr>
-          <w:rFonts w:ascii="Times New Roman" w:hAnsi="Times New Roman" w:cs="Times New Roman"/>
-        </w:rPr>
-        <w:t>Reservation System</w:t>
-      </w:r>
+      <w:proofErr w:type="spellStart"/>
+      <w:r>
+        <w:rPr>
+          <w:rFonts w:ascii="Times New Roman" w:hAnsi="Times New Roman" w:cs="Times New Roman"/>
+        </w:rPr>
+        <w:t>Reservation</w:t>
+      </w:r>
+      <w:proofErr w:type="spellEnd"/>
+      <w:r>
+        <w:rPr>
+          <w:rFonts w:ascii="Times New Roman" w:hAnsi="Times New Roman" w:cs="Times New Roman"/>
+        </w:rPr>
+        <w:t xml:space="preserve"> </w:t>
+      </w:r>
+      <w:proofErr w:type="spellStart"/>
+      <w:r>
+        <w:rPr>
+          <w:rFonts w:ascii="Times New Roman" w:hAnsi="Times New Roman" w:cs="Times New Roman"/>
+        </w:rPr>
+        <w:t>System</w:t>
+      </w:r>
+      <w:proofErr w:type="spellEnd"/>
       <w:r>
         <w:rPr>
           <w:rFonts w:ascii="Times New Roman" w:hAnsi="Times New Roman" w:cs="Times New Roman"/>
@@ -783,6 +885,7 @@
                 <w:rFonts w:ascii="Times New Roman" w:hAnsi="Times New Roman" w:cs="Times New Roman"/>
                 <w:b/>
                 <w:bCs/>
+                <w:noProof/>
               </w:rPr>
               <w:drawing>
                 <wp:inline distT="0" distB="0" distL="0" distR="0" wp14:anchorId="531E12AF" wp14:editId="43BF9CF7">
@@ -954,6 +1057,7 @@
                 <w:rFonts w:ascii="Times New Roman" w:hAnsi="Times New Roman" w:cs="Times New Roman"/>
               </w:rPr>
             </w:pPr>
+            <w:proofErr w:type="spellStart"/>
             <w:r>
               <w:rPr>
                 <w:rFonts w:ascii="Times New Roman" w:hAnsi="Times New Roman" w:cs="Times New Roman"/>
@@ -966,6 +1070,7 @@
               </w:rPr>
               <w:t>ommit</w:t>
             </w:r>
+            <w:proofErr w:type="spellEnd"/>
           </w:p>
         </w:tc>
       </w:tr>
@@ -3053,6 +3158,7 @@
         </w:rPr>
         <w:br w:type="column"/>
       </w:r>
+      <w:proofErr w:type="spellStart"/>
       <w:r>
         <w:rPr>
           <w:rFonts w:ascii="Times New Roman" w:hAnsi="Times New Roman" w:cs="Times New Roman"/>
@@ -3063,8 +3169,9 @@
           <w:lang w:val="en-US"/>
         </w:rPr>
         <w:lastRenderedPageBreak/>
-        <w:t xml:space="preserve">Análisis </w:t>
-      </w:r>
+        <w:t>Análisis</w:t>
+      </w:r>
+      <w:proofErr w:type="spellEnd"/>
       <w:r>
         <w:rPr>
           <w:rFonts w:ascii="Times New Roman" w:hAnsi="Times New Roman" w:cs="Times New Roman"/>
@@ -3074,8 +3181,32 @@
           <w:szCs w:val="28"/>
           <w:lang w:val="en-US"/>
         </w:rPr>
-        <w:t>con pylint</w:t>
-      </w:r>
+        <w:t xml:space="preserve"> </w:t>
+      </w:r>
+      <w:r>
+        <w:rPr>
+          <w:rFonts w:ascii="Times New Roman" w:hAnsi="Times New Roman" w:cs="Times New Roman"/>
+          <w:b/>
+          <w:bCs/>
+          <w:sz w:val="28"/>
+          <w:szCs w:val="28"/>
+          <w:lang w:val="en-US"/>
+        </w:rPr>
+        <w:t xml:space="preserve">con </w:t>
+      </w:r>
+      <w:proofErr w:type="spellStart"/>
+      <w:r>
+        <w:rPr>
+          <w:rFonts w:ascii="Times New Roman" w:hAnsi="Times New Roman" w:cs="Times New Roman"/>
+          <w:b/>
+          <w:bCs/>
+          <w:sz w:val="28"/>
+          <w:szCs w:val="28"/>
+          <w:lang w:val="en-US"/>
+        </w:rPr>
+        <w:t>pylint</w:t>
+      </w:r>
+      <w:proofErr w:type="spellEnd"/>
     </w:p>
     <w:tbl>
       <w:tblPr>
@@ -3103,6 +3234,7 @@
                 <w:lang w:val="en-US"/>
               </w:rPr>
             </w:pPr>
+            <w:proofErr w:type="spellStart"/>
             <w:r>
               <w:rPr>
                 <w:rFonts w:ascii="Times New Roman" w:hAnsi="Times New Roman" w:cs="Times New Roman"/>
@@ -3112,6 +3244,7 @@
               </w:rPr>
               <w:t>Prueba</w:t>
             </w:r>
+            <w:proofErr w:type="spellEnd"/>
           </w:p>
         </w:tc>
         <w:tc>
@@ -3128,6 +3261,7 @@
                 <w:lang w:val="en-US"/>
               </w:rPr>
             </w:pPr>
+            <w:proofErr w:type="spellStart"/>
             <w:r>
               <w:rPr>
                 <w:rFonts w:ascii="Times New Roman" w:hAnsi="Times New Roman" w:cs="Times New Roman"/>
@@ -3135,8 +3269,29 @@
                 <w:bCs/>
                 <w:lang w:val="en-US"/>
               </w:rPr>
-              <w:t>Resultado del análisis</w:t>
-            </w:r>
+              <w:t>Resultado</w:t>
+            </w:r>
+            <w:proofErr w:type="spellEnd"/>
+            <w:r>
+              <w:rPr>
+                <w:rFonts w:ascii="Times New Roman" w:hAnsi="Times New Roman" w:cs="Times New Roman"/>
+                <w:b/>
+                <w:bCs/>
+                <w:lang w:val="en-US"/>
+              </w:rPr>
+              <w:t xml:space="preserve"> del </w:t>
+            </w:r>
+            <w:proofErr w:type="spellStart"/>
+            <w:r>
+              <w:rPr>
+                <w:rFonts w:ascii="Times New Roman" w:hAnsi="Times New Roman" w:cs="Times New Roman"/>
+                <w:b/>
+                <w:bCs/>
+                <w:lang w:val="en-US"/>
+              </w:rPr>
+              <w:t>análisis</w:t>
+            </w:r>
+            <w:proofErr w:type="spellEnd"/>
           </w:p>
         </w:tc>
       </w:tr>
@@ -3172,6 +3327,46 @@
                 <w:lang w:val="en-US"/>
               </w:rPr>
             </w:pPr>
+            <w:r>
+              <w:rPr>
+                <w:lang w:val="en-US"/>
+              </w:rPr>
+              <w:drawing>
+                <wp:inline distT="0" distB="0" distL="0" distR="0" wp14:anchorId="3423BDB6" wp14:editId="5A31AB6F">
+                  <wp:extent cx="4751705" cy="551180"/>
+                  <wp:effectExtent l="0" t="0" r="0" b="1270"/>
+                  <wp:docPr id="447720078" name="Imagen 1"/>
+                  <wp:cNvGraphicFramePr>
+                    <a:graphicFrameLocks xmlns:a="http://schemas.openxmlformats.org/drawingml/2006/main" noChangeAspect="1"/>
+                  </wp:cNvGraphicFramePr>
+                  <a:graphic xmlns:a="http://schemas.openxmlformats.org/drawingml/2006/main">
+                    <a:graphicData uri="http://schemas.openxmlformats.org/drawingml/2006/picture">
+                      <pic:pic xmlns:pic="http://schemas.openxmlformats.org/drawingml/2006/picture">
+                        <pic:nvPicPr>
+                          <pic:cNvPr id="447720078" name=""/>
+                          <pic:cNvPicPr/>
+                        </pic:nvPicPr>
+                        <pic:blipFill>
+                          <a:blip r:embed="rId14"/>
+                          <a:stretch>
+                            <a:fillRect/>
+                          </a:stretch>
+                        </pic:blipFill>
+                        <pic:spPr>
+                          <a:xfrm>
+                            <a:off x="0" y="0"/>
+                            <a:ext cx="4751705" cy="551180"/>
+                          </a:xfrm>
+                          <a:prstGeom prst="rect">
+                            <a:avLst/>
+                          </a:prstGeom>
+                        </pic:spPr>
+                      </pic:pic>
+                    </a:graphicData>
+                  </a:graphic>
+                </wp:inline>
+              </w:drawing>
+            </w:r>
           </w:p>
         </w:tc>
       </w:tr>
@@ -3207,6 +3402,46 @@
                 <w:lang w:val="en-US"/>
               </w:rPr>
             </w:pPr>
+            <w:r>
+              <w:rPr>
+                <w:lang w:val="en-US"/>
+              </w:rPr>
+              <w:drawing>
+                <wp:inline distT="0" distB="0" distL="0" distR="0" wp14:anchorId="01B6600D" wp14:editId="14A55B6C">
+                  <wp:extent cx="4738817" cy="703580"/>
+                  <wp:effectExtent l="0" t="0" r="5080" b="1270"/>
+                  <wp:docPr id="1774422298" name="Imagen 1"/>
+                  <wp:cNvGraphicFramePr>
+                    <a:graphicFrameLocks xmlns:a="http://schemas.openxmlformats.org/drawingml/2006/main" noChangeAspect="1"/>
+                  </wp:cNvGraphicFramePr>
+                  <a:graphic xmlns:a="http://schemas.openxmlformats.org/drawingml/2006/main">
+                    <a:graphicData uri="http://schemas.openxmlformats.org/drawingml/2006/picture">
+                      <pic:pic xmlns:pic="http://schemas.openxmlformats.org/drawingml/2006/picture">
+                        <pic:nvPicPr>
+                          <pic:cNvPr id="1774422298" name=""/>
+                          <pic:cNvPicPr/>
+                        </pic:nvPicPr>
+                        <pic:blipFill>
+                          <a:blip r:embed="rId15"/>
+                          <a:stretch>
+                            <a:fillRect/>
+                          </a:stretch>
+                        </pic:blipFill>
+                        <pic:spPr>
+                          <a:xfrm>
+                            <a:off x="0" y="0"/>
+                            <a:ext cx="4904761" cy="728218"/>
+                          </a:xfrm>
+                          <a:prstGeom prst="rect">
+                            <a:avLst/>
+                          </a:prstGeom>
+                        </pic:spPr>
+                      </pic:pic>
+                    </a:graphicData>
+                  </a:graphic>
+                </wp:inline>
+              </w:drawing>
+            </w:r>
           </w:p>
         </w:tc>
       </w:tr>
@@ -3242,6 +3477,46 @@
                 <w:lang w:val="en-US"/>
               </w:rPr>
             </w:pPr>
+            <w:r>
+              <w:rPr>
+                <w:lang w:val="en-US"/>
+              </w:rPr>
+              <w:drawing>
+                <wp:inline distT="0" distB="0" distL="0" distR="0" wp14:anchorId="5EC04895" wp14:editId="0F6A38C8">
+                  <wp:extent cx="4723074" cy="508465"/>
+                  <wp:effectExtent l="0" t="0" r="1905" b="6350"/>
+                  <wp:docPr id="753363439" name="Imagen 1"/>
+                  <wp:cNvGraphicFramePr>
+                    <a:graphicFrameLocks xmlns:a="http://schemas.openxmlformats.org/drawingml/2006/main" noChangeAspect="1"/>
+                  </wp:cNvGraphicFramePr>
+                  <a:graphic xmlns:a="http://schemas.openxmlformats.org/drawingml/2006/main">
+                    <a:graphicData uri="http://schemas.openxmlformats.org/drawingml/2006/picture">
+                      <pic:pic xmlns:pic="http://schemas.openxmlformats.org/drawingml/2006/picture">
+                        <pic:nvPicPr>
+                          <pic:cNvPr id="753363439" name=""/>
+                          <pic:cNvPicPr/>
+                        </pic:nvPicPr>
+                        <pic:blipFill>
+                          <a:blip r:embed="rId16"/>
+                          <a:stretch>
+                            <a:fillRect/>
+                          </a:stretch>
+                        </pic:blipFill>
+                        <pic:spPr>
+                          <a:xfrm>
+                            <a:off x="0" y="0"/>
+                            <a:ext cx="4815304" cy="518394"/>
+                          </a:xfrm>
+                          <a:prstGeom prst="rect">
+                            <a:avLst/>
+                          </a:prstGeom>
+                        </pic:spPr>
+                      </pic:pic>
+                    </a:graphicData>
+                  </a:graphic>
+                </wp:inline>
+              </w:drawing>
+            </w:r>
           </w:p>
         </w:tc>
       </w:tr>
@@ -3271,6 +3546,7 @@
           <w:lang w:val="en-US"/>
         </w:rPr>
       </w:pPr>
+      <w:proofErr w:type="spellStart"/>
       <w:r>
         <w:rPr>
           <w:rFonts w:ascii="Times New Roman" w:hAnsi="Times New Roman" w:cs="Times New Roman"/>
@@ -3280,7 +3556,19 @@
           <w:szCs w:val="28"/>
           <w:lang w:val="en-US"/>
         </w:rPr>
-        <w:t>Análisis con flake8</w:t>
+        <w:t>Análisis</w:t>
+      </w:r>
+      <w:proofErr w:type="spellEnd"/>
+      <w:r>
+        <w:rPr>
+          <w:rFonts w:ascii="Times New Roman" w:hAnsi="Times New Roman" w:cs="Times New Roman"/>
+          <w:b/>
+          <w:bCs/>
+          <w:sz w:val="28"/>
+          <w:szCs w:val="28"/>
+          <w:lang w:val="en-US"/>
+        </w:rPr>
+        <w:t xml:space="preserve"> con flake8</w:t>
       </w:r>
     </w:p>
     <w:tbl>
@@ -3309,6 +3597,7 @@
                 <w:lang w:val="en-US"/>
               </w:rPr>
             </w:pPr>
+            <w:proofErr w:type="spellStart"/>
             <w:r>
               <w:rPr>
                 <w:rFonts w:ascii="Times New Roman" w:hAnsi="Times New Roman" w:cs="Times New Roman"/>
@@ -3318,6 +3607,7 @@
               </w:rPr>
               <w:t>Prueba</w:t>
             </w:r>
+            <w:proofErr w:type="spellEnd"/>
           </w:p>
         </w:tc>
         <w:tc>
@@ -3334,6 +3624,7 @@
                 <w:lang w:val="en-US"/>
               </w:rPr>
             </w:pPr>
+            <w:proofErr w:type="spellStart"/>
             <w:r>
               <w:rPr>
                 <w:rFonts w:ascii="Times New Roman" w:hAnsi="Times New Roman" w:cs="Times New Roman"/>
@@ -3341,8 +3632,29 @@
                 <w:bCs/>
                 <w:lang w:val="en-US"/>
               </w:rPr>
-              <w:t>Resultado del análisis</w:t>
-            </w:r>
+              <w:t>Resultado</w:t>
+            </w:r>
+            <w:proofErr w:type="spellEnd"/>
+            <w:r>
+              <w:rPr>
+                <w:rFonts w:ascii="Times New Roman" w:hAnsi="Times New Roman" w:cs="Times New Roman"/>
+                <w:b/>
+                <w:bCs/>
+                <w:lang w:val="en-US"/>
+              </w:rPr>
+              <w:t xml:space="preserve"> del </w:t>
+            </w:r>
+            <w:proofErr w:type="spellStart"/>
+            <w:r>
+              <w:rPr>
+                <w:rFonts w:ascii="Times New Roman" w:hAnsi="Times New Roman" w:cs="Times New Roman"/>
+                <w:b/>
+                <w:bCs/>
+                <w:lang w:val="en-US"/>
+              </w:rPr>
+              <w:t>análisis</w:t>
+            </w:r>
+            <w:proofErr w:type="spellEnd"/>
           </w:p>
         </w:tc>
       </w:tr>
@@ -3378,6 +3690,46 @@
                 <w:lang w:val="en-US"/>
               </w:rPr>
             </w:pPr>
+            <w:r>
+              <w:rPr>
+                <w:lang w:val="en-US"/>
+              </w:rPr>
+              <w:drawing>
+                <wp:inline distT="0" distB="0" distL="0" distR="0" wp14:anchorId="1C237A54" wp14:editId="6C3A8991">
+                  <wp:extent cx="4532243" cy="1395368"/>
+                  <wp:effectExtent l="0" t="0" r="1905" b="0"/>
+                  <wp:docPr id="226102416" name="Imagen 1"/>
+                  <wp:cNvGraphicFramePr>
+                    <a:graphicFrameLocks xmlns:a="http://schemas.openxmlformats.org/drawingml/2006/main" noChangeAspect="1"/>
+                  </wp:cNvGraphicFramePr>
+                  <a:graphic xmlns:a="http://schemas.openxmlformats.org/drawingml/2006/main">
+                    <a:graphicData uri="http://schemas.openxmlformats.org/drawingml/2006/picture">
+                      <pic:pic xmlns:pic="http://schemas.openxmlformats.org/drawingml/2006/picture">
+                        <pic:nvPicPr>
+                          <pic:cNvPr id="226102416" name=""/>
+                          <pic:cNvPicPr/>
+                        </pic:nvPicPr>
+                        <pic:blipFill>
+                          <a:blip r:embed="rId17"/>
+                          <a:stretch>
+                            <a:fillRect/>
+                          </a:stretch>
+                        </pic:blipFill>
+                        <pic:spPr>
+                          <a:xfrm>
+                            <a:off x="0" y="0"/>
+                            <a:ext cx="4555702" cy="1402590"/>
+                          </a:xfrm>
+                          <a:prstGeom prst="rect">
+                            <a:avLst/>
+                          </a:prstGeom>
+                        </pic:spPr>
+                      </pic:pic>
+                    </a:graphicData>
+                  </a:graphic>
+                </wp:inline>
+              </w:drawing>
+            </w:r>
           </w:p>
         </w:tc>
       </w:tr>
@@ -3413,6 +3765,46 @@
                 <w:lang w:val="en-US"/>
               </w:rPr>
             </w:pPr>
+            <w:r>
+              <w:rPr>
+                <w:lang w:val="en-US"/>
+              </w:rPr>
+              <w:drawing>
+                <wp:inline distT="0" distB="0" distL="0" distR="0" wp14:anchorId="2D326088" wp14:editId="6DBC3C76">
+                  <wp:extent cx="4512365" cy="692545"/>
+                  <wp:effectExtent l="0" t="0" r="2540" b="0"/>
+                  <wp:docPr id="56109863" name="Imagen 1"/>
+                  <wp:cNvGraphicFramePr>
+                    <a:graphicFrameLocks xmlns:a="http://schemas.openxmlformats.org/drawingml/2006/main" noChangeAspect="1"/>
+                  </wp:cNvGraphicFramePr>
+                  <a:graphic xmlns:a="http://schemas.openxmlformats.org/drawingml/2006/main">
+                    <a:graphicData uri="http://schemas.openxmlformats.org/drawingml/2006/picture">
+                      <pic:pic xmlns:pic="http://schemas.openxmlformats.org/drawingml/2006/picture">
+                        <pic:nvPicPr>
+                          <pic:cNvPr id="56109863" name=""/>
+                          <pic:cNvPicPr/>
+                        </pic:nvPicPr>
+                        <pic:blipFill>
+                          <a:blip r:embed="rId18"/>
+                          <a:stretch>
+                            <a:fillRect/>
+                          </a:stretch>
+                        </pic:blipFill>
+                        <pic:spPr>
+                          <a:xfrm>
+                            <a:off x="0" y="0"/>
+                            <a:ext cx="4565009" cy="700625"/>
+                          </a:xfrm>
+                          <a:prstGeom prst="rect">
+                            <a:avLst/>
+                          </a:prstGeom>
+                        </pic:spPr>
+                      </pic:pic>
+                    </a:graphicData>
+                  </a:graphic>
+                </wp:inline>
+              </w:drawing>
+            </w:r>
           </w:p>
         </w:tc>
       </w:tr>
@@ -3448,31 +3840,50 @@
                 <w:lang w:val="en-US"/>
               </w:rPr>
             </w:pPr>
+            <w:r>
+              <w:rPr>
+                <w:lang w:val="en-US"/>
+              </w:rPr>
+              <w:drawing>
+                <wp:inline distT="0" distB="0" distL="0" distR="0" wp14:anchorId="1826B377" wp14:editId="60B11263">
+                  <wp:extent cx="4675366" cy="225073"/>
+                  <wp:effectExtent l="0" t="0" r="0" b="3810"/>
+                  <wp:docPr id="1843265868" name="Imagen 1"/>
+                  <wp:cNvGraphicFramePr>
+                    <a:graphicFrameLocks xmlns:a="http://schemas.openxmlformats.org/drawingml/2006/main" noChangeAspect="1"/>
+                  </wp:cNvGraphicFramePr>
+                  <a:graphic xmlns:a="http://schemas.openxmlformats.org/drawingml/2006/main">
+                    <a:graphicData uri="http://schemas.openxmlformats.org/drawingml/2006/picture">
+                      <pic:pic xmlns:pic="http://schemas.openxmlformats.org/drawingml/2006/picture">
+                        <pic:nvPicPr>
+                          <pic:cNvPr id="1843265868" name=""/>
+                          <pic:cNvPicPr/>
+                        </pic:nvPicPr>
+                        <pic:blipFill>
+                          <a:blip r:embed="rId19"/>
+                          <a:stretch>
+                            <a:fillRect/>
+                          </a:stretch>
+                        </pic:blipFill>
+                        <pic:spPr>
+                          <a:xfrm>
+                            <a:off x="0" y="0"/>
+                            <a:ext cx="4992839" cy="240356"/>
+                          </a:xfrm>
+                          <a:prstGeom prst="rect">
+                            <a:avLst/>
+                          </a:prstGeom>
+                        </pic:spPr>
+                      </pic:pic>
+                    </a:graphicData>
+                  </a:graphic>
+                </wp:inline>
+              </w:drawing>
+            </w:r>
           </w:p>
         </w:tc>
       </w:tr>
     </w:tbl>
-    <w:p>
-      <w:pPr>
-        <w:rPr>
-          <w:rFonts w:ascii="Times New Roman" w:hAnsi="Times New Roman" w:cs="Times New Roman"/>
-        </w:rPr>
-      </w:pPr>
-    </w:p>
-    <w:p>
-      <w:pPr>
-        <w:rPr>
-          <w:rFonts w:ascii="Times New Roman" w:hAnsi="Times New Roman" w:cs="Times New Roman"/>
-        </w:rPr>
-      </w:pPr>
-    </w:p>
-    <w:p>
-      <w:pPr>
-        <w:rPr>
-          <w:rFonts w:ascii="Times New Roman" w:hAnsi="Times New Roman" w:cs="Times New Roman"/>
-        </w:rPr>
-      </w:pPr>
-    </w:p>
     <w:p>
       <w:pPr>
         <w:rPr>
@@ -3531,7 +3942,21 @@
         <w:rPr>
           <w:rFonts w:ascii="Times New Roman" w:hAnsi="Times New Roman" w:cs="Times New Roman"/>
         </w:rPr>
-        <w:t xml:space="preserve"> de programación con Java, javascript, lenguaje C y me apoyo de guías de programación que generamos en la empresa. Pero con </w:t>
+        <w:t xml:space="preserve"> de programación con Java, </w:t>
+      </w:r>
+      <w:proofErr w:type="spellStart"/>
+      <w:r>
+        <w:rPr>
+          <w:rFonts w:ascii="Times New Roman" w:hAnsi="Times New Roman" w:cs="Times New Roman"/>
+        </w:rPr>
+        <w:t>javascript</w:t>
+      </w:r>
+      <w:proofErr w:type="spellEnd"/>
+      <w:r>
+        <w:rPr>
+          <w:rFonts w:ascii="Times New Roman" w:hAnsi="Times New Roman" w:cs="Times New Roman"/>
+        </w:rPr>
+        <w:t xml:space="preserve">, lenguaje C y me apoyo de guías de programación que generamos en la empresa. Pero con </w:t>
       </w:r>
       <w:r>
         <w:rPr>
@@ -3555,8 +3980,16 @@
         <w:rPr>
           <w:rFonts w:ascii="Times New Roman" w:hAnsi="Times New Roman" w:cs="Times New Roman"/>
         </w:rPr>
-        <w:t xml:space="preserve"> pylint</w:t>
-      </w:r>
+        <w:t xml:space="preserve"> </w:t>
+      </w:r>
+      <w:proofErr w:type="spellStart"/>
+      <w:r>
+        <w:rPr>
+          <w:rFonts w:ascii="Times New Roman" w:hAnsi="Times New Roman" w:cs="Times New Roman"/>
+        </w:rPr>
+        <w:t>pylint</w:t>
+      </w:r>
+      <w:proofErr w:type="spellEnd"/>
       <w:r>
         <w:rPr>
           <w:rFonts w:ascii="Times New Roman" w:hAnsi="Times New Roman" w:cs="Times New Roman"/>
@@ -3709,9 +4142,27 @@
           <w:b/>
           <w:bCs/>
         </w:rPr>
-        <w:t>PEP 8 – Style Guide for Python Code </w:t>
-      </w:r>
-      <w:hyperlink r:id="rId14" w:tgtFrame="_blank" w:history="1">
+        <w:t xml:space="preserve">PEP 8 – Style Guide </w:t>
+      </w:r>
+      <w:proofErr w:type="spellStart"/>
+      <w:r>
+        <w:rPr>
+          <w:rFonts w:ascii="Calibri" w:hAnsi="Calibri" w:cs="Calibri"/>
+          <w:b/>
+          <w:bCs/>
+        </w:rPr>
+        <w:t>for</w:t>
+      </w:r>
+      <w:proofErr w:type="spellEnd"/>
+      <w:r>
+        <w:rPr>
+          <w:rFonts w:ascii="Calibri" w:hAnsi="Calibri" w:cs="Calibri"/>
+          <w:b/>
+          <w:bCs/>
+        </w:rPr>
+        <w:t xml:space="preserve"> Python Code </w:t>
+      </w:r>
+      <w:hyperlink r:id="rId20" w:tgtFrame="_blank" w:history="1">
         <w:r>
           <w:rPr>
             <w:rStyle w:val="Hipervnculo"/>
@@ -3738,7 +4189,7 @@
         </w:rPr>
         <w:t>Python Tutorial. </w:t>
       </w:r>
-      <w:hyperlink r:id="rId15" w:tgtFrame="_blank" w:history="1">
+      <w:hyperlink r:id="rId21" w:tgtFrame="_blank" w:history="1">
         <w:r>
           <w:rPr>
             <w:rStyle w:val="Hipervnculo"/>
@@ -3769,7 +4220,7 @@
         </w:rPr>
         <w:t>Flake 8: </w:t>
       </w:r>
-      <w:hyperlink r:id="rId16" w:tgtFrame="_blank" w:history="1">
+      <w:hyperlink r:id="rId22" w:tgtFrame="_blank" w:history="1">
         <w:r>
           <w:rPr>
             <w:rStyle w:val="Hipervnculo"/>
@@ -3797,7 +4248,7 @@
         </w:rPr>
         <w:t>Python Static Analysis Tools: </w:t>
       </w:r>
-      <w:hyperlink r:id="rId17" w:tgtFrame="_blank" w:history="1">
+      <w:hyperlink r:id="rId23" w:tgtFrame="_blank" w:history="1">
         <w:r>
           <w:rPr>
             <w:rStyle w:val="Hipervnculo"/>
@@ -3828,7 +4279,7 @@
         </w:rPr>
         <w:t>Unit Test Python Framework: </w:t>
       </w:r>
-      <w:hyperlink r:id="rId18" w:tgtFrame="_blank" w:tooltip="Enlace" w:history="1">
+      <w:hyperlink r:id="rId24" w:tgtFrame="_blank" w:tooltip="Enlace" w:history="1">
         <w:r>
           <w:rPr>
             <w:rStyle w:val="Hipervnculo"/>
@@ -3859,7 +4310,7 @@
         </w:rPr>
         <w:t>Python Coverage: </w:t>
       </w:r>
-      <w:hyperlink r:id="rId19" w:tgtFrame="_blank" w:history="1">
+      <w:hyperlink r:id="rId25" w:tgtFrame="_blank" w:history="1">
         <w:r>
           <w:rPr>
             <w:rStyle w:val="Hipervnculo"/>
@@ -3915,7 +4366,7 @@
                     <pic:cNvPicPr/>
                   </pic:nvPicPr>
                   <pic:blipFill>
-                    <a:blip r:embed="rId20"/>
+                    <a:blip r:embed="rId26"/>
                     <a:stretch>
                       <a:fillRect/>
                     </a:stretch>
@@ -3979,7 +4430,7 @@
                     <pic:cNvPicPr/>
                   </pic:nvPicPr>
                   <pic:blipFill>
-                    <a:blip r:embed="rId21"/>
+                    <a:blip r:embed="rId27"/>
                     <a:stretch>
                       <a:fillRect/>
                     </a:stretch>

</xml_diff>